<commit_message>
Se actualiza Trabajo Practico Integrador Preguntado
Se agrega Diagrama de Clases
Se agrega Diagrama de Casos de Uso
</commit_message>
<xml_diff>
--- a/doc/Trabajo Practico Integrador - Preguntados - ESBA.docx
+++ b/doc/Trabajo Practico Integrador - Preguntados - ESBA.docx
@@ -1,6 +1,6 @@
 
 <file path=word/document.xml><?xml version="1.0" encoding="utf-8"?>
-<w:document xmlns:wpc="http://schemas.microsoft.com/office/word/2010/wordprocessingCanvas" xmlns:cx="http://schemas.microsoft.com/office/drawing/2014/chartex" xmlns:cx1="http://schemas.microsoft.com/office/drawing/2015/9/8/chartex" xmlns:cx2="http://schemas.microsoft.com/office/drawing/2015/10/21/chartex" xmlns:cx3="http://schemas.microsoft.com/office/drawing/2016/5/9/chartex" xmlns:cx4="http://schemas.microsoft.com/office/drawing/2016/5/10/chartex" xmlns:cx5="http://schemas.microsoft.com/office/drawing/2016/5/11/chartex" xmlns:cx6="http://schemas.microsoft.com/office/drawing/2016/5/12/chartex" xmlns:cx7="http://schemas.microsoft.com/office/drawing/2016/5/13/chartex" xmlns:cx8="http://schemas.microsoft.com/office/drawing/2016/5/14/chartex" xmlns:mc="http://schemas.openxmlformats.org/markup-compatibility/2006" xmlns:aink="http://schemas.microsoft.com/office/drawing/2016/ink" xmlns:am3d="http://schemas.microsoft.com/office/drawing/2017/model3d" xmlns:o="urn:schemas-microsoft-com:office:office" xmlns:r="http://schemas.openxmlformats.org/officeDocument/2006/relationships" xmlns:m="http://schemas.openxmlformats.org/officeDocument/2006/math" xmlns:v="urn:schemas-microsoft-com:vml" xmlns:wp14="http://schemas.microsoft.com/office/word/2010/wordprocessingDrawing" xmlns:wp="http://schemas.openxmlformats.org/drawingml/2006/wordprocessingDrawing" xmlns:w10="urn:schemas-microsoft-com:office:word" xmlns:w="http://schemas.openxmlformats.org/wordprocessingml/2006/main" xmlns:w14="http://schemas.microsoft.com/office/word/2010/wordml" xmlns:w15="http://schemas.microsoft.com/office/word/2012/wordml" xmlns:w16cid="http://schemas.microsoft.com/office/word/2016/wordml/cid" xmlns:w16se="http://schemas.microsoft.com/office/word/2015/wordml/symex" xmlns:wpg="http://schemas.microsoft.com/office/word/2010/wordprocessingGroup" xmlns:wpi="http://schemas.microsoft.com/office/word/2010/wordprocessingInk" xmlns:wne="http://schemas.microsoft.com/office/word/2006/wordml" xmlns:wps="http://schemas.microsoft.com/office/word/2010/wordprocessingShape" mc:Ignorable="w14 w15 w16se w16cid wp14">
+<w:document xmlns:wpc="http://schemas.microsoft.com/office/word/2010/wordprocessingCanvas" xmlns:mc="http://schemas.openxmlformats.org/markup-compatibility/2006" xmlns:o="urn:schemas-microsoft-com:office:office" xmlns:r="http://schemas.openxmlformats.org/officeDocument/2006/relationships" xmlns:m="http://schemas.openxmlformats.org/officeDocument/2006/math" xmlns:v="urn:schemas-microsoft-com:vml" xmlns:wp14="http://schemas.microsoft.com/office/word/2010/wordprocessingDrawing" xmlns:wp="http://schemas.openxmlformats.org/drawingml/2006/wordprocessingDrawing" xmlns:w10="urn:schemas-microsoft-com:office:word" xmlns:w="http://schemas.openxmlformats.org/wordprocessingml/2006/main" xmlns:w14="http://schemas.microsoft.com/office/word/2010/wordml" xmlns:w15="http://schemas.microsoft.com/office/word/2012/wordml" xmlns:wpg="http://schemas.microsoft.com/office/word/2010/wordprocessingGroup" xmlns:wpi="http://schemas.microsoft.com/office/word/2010/wordprocessingInk" xmlns:wne="http://schemas.microsoft.com/office/word/2006/wordml" xmlns:wps="http://schemas.microsoft.com/office/word/2010/wordprocessingShape" mc:Ignorable="w14 w15 wp14">
   <w:body>
     <w:sdt>
       <w:sdtPr>
@@ -37,6 +37,7 @@
           <w:r>
             <w:rPr>
               <w:noProof/>
+              <w:lang w:val="en-US" w:eastAsia="en-US"/>
             </w:rPr>
             <w:drawing>
               <wp:anchor distT="0" distB="0" distL="114300" distR="114300" simplePos="0" relativeHeight="251663360" behindDoc="1" locked="0" layoutInCell="1" allowOverlap="1">
@@ -97,6 +98,7 @@
           <w:r>
             <w:rPr>
               <w:noProof/>
+              <w:lang w:val="en-US" w:eastAsia="en-US"/>
             </w:rPr>
             <mc:AlternateContent>
               <mc:Choice Requires="wps">
@@ -166,7 +168,7 @@
                   </wp:anchor>
                 </w:drawing>
               </mc:Choice>
-              <mc:Fallback>
+              <mc:Fallback xmlns:w16se="http://schemas.microsoft.com/office/word/2015/wordml/symex" xmlns:w16cid="http://schemas.microsoft.com/office/word/2016/wordml/cid" xmlns:am3d="http://schemas.microsoft.com/office/drawing/2017/model3d" xmlns:aink="http://schemas.microsoft.com/office/drawing/2016/ink" xmlns:cx8="http://schemas.microsoft.com/office/drawing/2016/5/14/chartex" xmlns:cx7="http://schemas.microsoft.com/office/drawing/2016/5/13/chartex" xmlns:cx6="http://schemas.microsoft.com/office/drawing/2016/5/12/chartex" xmlns:cx5="http://schemas.microsoft.com/office/drawing/2016/5/11/chartex" xmlns:cx4="http://schemas.microsoft.com/office/drawing/2016/5/10/chartex" xmlns:cx3="http://schemas.microsoft.com/office/drawing/2016/5/9/chartex" xmlns:cx2="http://schemas.microsoft.com/office/drawing/2015/10/21/chartex" xmlns:cx1="http://schemas.microsoft.com/office/drawing/2015/9/8/chartex" xmlns:cx="http://schemas.microsoft.com/office/drawing/2014/chartex">
                 <w:pict>
                   <v:rect w14:anchorId="455D8D1C" id="Rectángulo 2" o:spid="_x0000_s1026" style="position:absolute;margin-left:0;margin-top:0;width:642.6pt;height:64.4pt;z-index:251659264;visibility:visible;mso-wrap-style:square;mso-width-percent:1050;mso-height-percent:900;mso-wrap-distance-left:9pt;mso-wrap-distance-top:0;mso-wrap-distance-right:9pt;mso-wrap-distance-bottom:0;mso-position-horizontal:center;mso-position-horizontal-relative:page;mso-position-vertical:bottom;mso-position-vertical-relative:page;mso-width-percent:1050;mso-height-percent:900;mso-width-relative:page;mso-height-relative:top-margin-area;v-text-anchor:top" o:gfxdata="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" o:allowincell="f" fillcolor="#b64926 [3206]" strokecolor="#5a2413 [1606]" strokeweight="2pt">
                     <w10:wrap anchorx="page" anchory="page"/>
@@ -178,6 +180,7 @@
           <w:r>
             <w:rPr>
               <w:noProof/>
+              <w:lang w:val="en-US" w:eastAsia="en-US"/>
             </w:rPr>
             <mc:AlternateContent>
               <mc:Choice Requires="wps">
@@ -245,7 +248,7 @@
                   </wp:anchor>
                 </w:drawing>
               </mc:Choice>
-              <mc:Fallback>
+              <mc:Fallback xmlns:w16se="http://schemas.microsoft.com/office/word/2015/wordml/symex" xmlns:w16cid="http://schemas.microsoft.com/office/word/2016/wordml/cid" xmlns:am3d="http://schemas.microsoft.com/office/drawing/2017/model3d" xmlns:aink="http://schemas.microsoft.com/office/drawing/2016/ink" xmlns:cx8="http://schemas.microsoft.com/office/drawing/2016/5/14/chartex" xmlns:cx7="http://schemas.microsoft.com/office/drawing/2016/5/13/chartex" xmlns:cx6="http://schemas.microsoft.com/office/drawing/2016/5/12/chartex" xmlns:cx5="http://schemas.microsoft.com/office/drawing/2016/5/11/chartex" xmlns:cx4="http://schemas.microsoft.com/office/drawing/2016/5/10/chartex" xmlns:cx3="http://schemas.microsoft.com/office/drawing/2016/5/9/chartex" xmlns:cx2="http://schemas.microsoft.com/office/drawing/2015/10/21/chartex" xmlns:cx1="http://schemas.microsoft.com/office/drawing/2015/9/8/chartex" xmlns:cx="http://schemas.microsoft.com/office/drawing/2014/chartex">
                 <w:pict>
                   <v:rect w14:anchorId="3F06CE04" id="Rectángulo 5" o:spid="_x0000_s1026" style="position:absolute;margin-left:0;margin-top:0;width:7.15pt;height:831.2pt;z-index:251662336;visibility:visible;mso-wrap-style:square;mso-width-percent:0;mso-height-percent:1050;mso-wrap-distance-left:9pt;mso-wrap-distance-top:0;mso-wrap-distance-right:9pt;mso-wrap-distance-bottom:0;mso-position-horizontal:center;mso-position-horizontal-relative:left-margin-area;mso-position-vertical:center;mso-position-vertical-relative:page;mso-width-percent:0;mso-height-percent:1050;mso-width-relative:page;mso-height-relative:page;v-text-anchor:top" o:gfxdata="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" o:allowincell="f" fillcolor="white [3201]" strokecolor="#b64926 [3206]" strokeweight="2pt">
                     <w10:wrap anchorx="margin" anchory="page"/>
@@ -257,6 +260,7 @@
           <w:r>
             <w:rPr>
               <w:noProof/>
+              <w:lang w:val="en-US" w:eastAsia="en-US"/>
             </w:rPr>
             <mc:AlternateContent>
               <mc:Choice Requires="wps">
@@ -324,7 +328,7 @@
                   </wp:anchor>
                 </w:drawing>
               </mc:Choice>
-              <mc:Fallback>
+              <mc:Fallback xmlns:w16se="http://schemas.microsoft.com/office/word/2015/wordml/symex" xmlns:w16cid="http://schemas.microsoft.com/office/word/2016/wordml/cid" xmlns:am3d="http://schemas.microsoft.com/office/drawing/2017/model3d" xmlns:aink="http://schemas.microsoft.com/office/drawing/2016/ink" xmlns:cx8="http://schemas.microsoft.com/office/drawing/2016/5/14/chartex" xmlns:cx7="http://schemas.microsoft.com/office/drawing/2016/5/13/chartex" xmlns:cx6="http://schemas.microsoft.com/office/drawing/2016/5/12/chartex" xmlns:cx5="http://schemas.microsoft.com/office/drawing/2016/5/11/chartex" xmlns:cx4="http://schemas.microsoft.com/office/drawing/2016/5/10/chartex" xmlns:cx3="http://schemas.microsoft.com/office/drawing/2016/5/9/chartex" xmlns:cx2="http://schemas.microsoft.com/office/drawing/2015/10/21/chartex" xmlns:cx1="http://schemas.microsoft.com/office/drawing/2015/9/8/chartex" xmlns:cx="http://schemas.microsoft.com/office/drawing/2014/chartex">
                 <w:pict>
                   <v:rect w14:anchorId="6B3EBA3E" id="Rectángulo 4" o:spid="_x0000_s1026" style="position:absolute;margin-left:0;margin-top:0;width:7.15pt;height:831.2pt;z-index:251661312;visibility:visible;mso-wrap-style:square;mso-width-percent:0;mso-height-percent:1050;mso-wrap-distance-left:9pt;mso-wrap-distance-top:0;mso-wrap-distance-right:9pt;mso-wrap-distance-bottom:0;mso-position-horizontal:center;mso-position-horizontal-relative:right-margin-area;mso-position-vertical:center;mso-position-vertical-relative:page;mso-width-percent:0;mso-height-percent:1050;mso-width-relative:page;mso-height-relative:page;v-text-anchor:top" o:gfxdata="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" o:allowincell="f" fillcolor="white [3201]" strokecolor="#b64926 [3206]" strokeweight="2pt">
                     <w10:wrap anchorx="margin" anchory="page"/>
@@ -336,6 +340,7 @@
           <w:r>
             <w:rPr>
               <w:noProof/>
+              <w:lang w:val="en-US" w:eastAsia="en-US"/>
             </w:rPr>
             <mc:AlternateContent>
               <mc:Choice Requires="wps">
@@ -403,7 +408,7 @@
                   </wp:anchor>
                 </w:drawing>
               </mc:Choice>
-              <mc:Fallback>
+              <mc:Fallback xmlns:w16se="http://schemas.microsoft.com/office/word/2015/wordml/symex" xmlns:w16cid="http://schemas.microsoft.com/office/word/2016/wordml/cid" xmlns:am3d="http://schemas.microsoft.com/office/drawing/2017/model3d" xmlns:aink="http://schemas.microsoft.com/office/drawing/2016/ink" xmlns:cx8="http://schemas.microsoft.com/office/drawing/2016/5/14/chartex" xmlns:cx7="http://schemas.microsoft.com/office/drawing/2016/5/13/chartex" xmlns:cx6="http://schemas.microsoft.com/office/drawing/2016/5/12/chartex" xmlns:cx5="http://schemas.microsoft.com/office/drawing/2016/5/11/chartex" xmlns:cx4="http://schemas.microsoft.com/office/drawing/2016/5/10/chartex" xmlns:cx3="http://schemas.microsoft.com/office/drawing/2016/5/9/chartex" xmlns:cx2="http://schemas.microsoft.com/office/drawing/2015/10/21/chartex" xmlns:cx1="http://schemas.microsoft.com/office/drawing/2015/9/8/chartex" xmlns:cx="http://schemas.microsoft.com/office/drawing/2014/chartex">
                 <w:pict>
                   <v:rect w14:anchorId="4B858CFA" id="Rectángulo 3" o:spid="_x0000_s1026" style="position:absolute;margin-left:0;margin-top:0;width:642.6pt;height:64.8pt;z-index:251660288;visibility:visible;mso-wrap-style:square;mso-width-percent:1050;mso-height-percent:900;mso-wrap-distance-left:9pt;mso-wrap-distance-top:0;mso-wrap-distance-right:9pt;mso-wrap-distance-bottom:0;mso-position-horizontal:center;mso-position-horizontal-relative:page;mso-position-vertical:top;mso-position-vertical-relative:top-margin-area;mso-width-percent:1050;mso-height-percent:900;mso-width-relative:page;mso-height-relative:top-margin-area;v-text-anchor:top" o:gfxdata="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" o:allowincell="f" fillcolor="#b64926 [3206]" strokecolor="white [3201]" strokeweight="3pt">
                     <v:shadow on="t" color="black" opacity="24903f" origin=",.5" offset="0,.55556mm"/>
@@ -428,6 +433,7 @@
               <w:dataBinding w:prefixMappings="xmlns:ns0='http://schemas.openxmlformats.org/package/2006/metadata/core-properties' xmlns:ns1='http://purl.org/dc/elements/1.1/'" w:xpath="/ns0:coreProperties[1]/ns1:title[1]" w:storeItemID="{6C3C8BC8-F283-45AE-878A-BAB7291924A1}"/>
               <w:text/>
             </w:sdtPr>
+            <w:sdtEndPr/>
             <w:sdtContent>
               <w:r>
                 <w:rPr>
@@ -455,6 +461,7 @@
             <w:dataBinding w:prefixMappings="xmlns:ns0='http://schemas.openxmlformats.org/package/2006/metadata/core-properties' xmlns:ns1='http://purl.org/dc/elements/1.1/'" w:xpath="/ns0:coreProperties[1]/ns1:subject[1]" w:storeItemID="{6C3C8BC8-F283-45AE-878A-BAB7291924A1}"/>
             <w:text/>
           </w:sdtPr>
+          <w:sdtEndPr/>
           <w:sdtContent>
             <w:p>
               <w:pPr>
@@ -507,6 +514,7 @@
             <w:dataBinding w:prefixMappings="xmlns:ns0='http://schemas.openxmlformats.org/officeDocument/2006/extended-properties'" w:xpath="/ns0:Properties[1]/ns0:Company[1]" w:storeItemID="{6668398D-A668-4E3E-A5EB-62B293D839F1}"/>
             <w:text/>
           </w:sdtPr>
+          <w:sdtEndPr/>
           <w:sdtContent>
             <w:p>
               <w:pPr>
@@ -528,6 +536,7 @@
                 <w:docPart w:val="DefaultPlaceholder_-1854013440"/>
               </w:placeholder>
             </w:sdtPr>
+            <w:sdtEndPr/>
             <w:sdtContent>
               <w:r>
                 <w:t>Tec. Analista en sistemas – Turno noche</w:t>
@@ -547,6 +556,7 @@
               <w:docPart w:val="DefaultPlaceholder_-1854013440"/>
             </w:placeholder>
           </w:sdtPr>
+          <w:sdtEndPr/>
           <w:sdtContent>
             <w:p>
               <w:pPr>
@@ -584,6 +594,7 @@
               <w:docPart w:val="DefaultPlaceholder_-1854013440"/>
             </w:placeholder>
           </w:sdtPr>
+          <w:sdtEndPr/>
           <w:sdtContent>
             <w:p>
               <w:pPr>
@@ -622,8 +633,6 @@
               <w:r>
                 <w:t>S</w:t>
               </w:r>
-              <w:bookmarkStart w:id="0" w:name="_GoBack"/>
-              <w:bookmarkEnd w:id="0"/>
               <w:r>
                 <w:t>umi</w:t>
               </w:r>
@@ -696,10 +705,11 @@
           <w:docPartUnique/>
         </w:docPartObj>
       </w:sdtPr>
+      <w:sdtEndPr/>
       <w:sdtContent>
         <w:p>
           <w:pPr>
-            <w:pStyle w:val="TtuloTDC"/>
+            <w:pStyle w:val="TtulodeTDC"/>
           </w:pPr>
           <w:r>
             <w:rPr>
@@ -1085,7 +1095,21 @@
                 <w:rStyle w:val="Hipervnculo"/>
                 <w:noProof/>
               </w:rPr>
-              <w:t>Casos de uso (Global)</w:t>
+              <w:t>Casos de uso (</w:t>
+            </w:r>
+            <w:r>
+              <w:rPr>
+                <w:rStyle w:val="Hipervnculo"/>
+                <w:noProof/>
+              </w:rPr>
+              <w:t>G</w:t>
+            </w:r>
+            <w:r>
+              <w:rPr>
+                <w:rStyle w:val="Hipervnculo"/>
+                <w:noProof/>
+              </w:rPr>
+              <w:t>lobal)</w:t>
             </w:r>
             <w:r>
               <w:rPr>
@@ -1278,6 +1302,48 @@
           </w:hyperlink>
         </w:p>
         <w:p>
+          <w:pPr>
+            <w:pStyle w:val="TDC1"/>
+            <w:tabs>
+              <w:tab w:val="right" w:leader="dot" w:pos="8828"/>
+            </w:tabs>
+            <w:rPr>
+              <w:rFonts w:eastAsiaTheme="minorEastAsia"/>
+              <w:noProof/>
+              <w:lang w:eastAsia="es-AR"/>
+            </w:rPr>
+          </w:pPr>
+          <w:hyperlink w:anchor="_Toc528680945" w:history="1">
+            <w:r>
+              <w:rPr>
+                <w:rStyle w:val="Hipervnculo"/>
+                <w:noProof/>
+              </w:rPr>
+              <w:t>Diagrama de Navegabilidad</w:t>
+            </w:r>
+            <w:r>
+              <w:rPr>
+                <w:noProof/>
+                <w:webHidden/>
+              </w:rPr>
+              <w:tab/>
+            </w:r>
+            <w:r>
+              <w:rPr>
+                <w:noProof/>
+                <w:webHidden/>
+              </w:rPr>
+              <w:t>6</w:t>
+            </w:r>
+          </w:hyperlink>
+        </w:p>
+        <w:p>
+          <w:pPr>
+            <w:pStyle w:val="TDC1"/>
+            <w:tabs>
+              <w:tab w:val="right" w:leader="dot" w:pos="8828"/>
+            </w:tabs>
+          </w:pPr>
           <w:r>
             <w:rPr>
               <w:b/>
@@ -1286,7 +1352,11 @@
             </w:rPr>
             <w:fldChar w:fldCharType="end"/>
           </w:r>
+          <w:r>
+            <w:t xml:space="preserve"> </w:t>
+          </w:r>
         </w:p>
+        <w:p/>
       </w:sdtContent>
     </w:sdt>
     <w:p>
@@ -1311,9 +1381,101 @@
       <w:pPr>
         <w:pStyle w:val="Ttulo1"/>
       </w:pPr>
-      <w:bookmarkStart w:id="1" w:name="_Toc528680938"/>
+      <w:bookmarkStart w:id="0" w:name="_Toc528680938"/>
       <w:r>
         <w:t>INTRODUCCIÓN</w:t>
+      </w:r>
+      <w:bookmarkEnd w:id="0"/>
+    </w:p>
+    <w:p>
+      <w:pPr>
+        <w:pStyle w:val="Normal1"/>
+        <w:jc w:val="both"/>
+        <w:rPr>
+          <w:rFonts w:ascii="Arial" w:hAnsi="Arial" w:cs="Arial"/>
+        </w:rPr>
+      </w:pPr>
+      <w:r>
+        <w:rPr>
+          <w:rFonts w:ascii="Arial" w:hAnsi="Arial" w:cs="Arial"/>
+        </w:rPr>
+        <w:t>Actualmente estamos inmersos en un mundo rodeado por tecnología en todos sus ámbitos. Los disparadores, como la globalización, la inserción de tecnologías digitales en empresas e industrias para empoderar la productividad y el alcance, introducción de nuevas metodologías y herramientas de trabajo, entre otros, ha provocado que la necesidad de contar con estos recursos, herramientas y conocimiento sea vital para ser un competidor en el mercado.</w:t>
+      </w:r>
+    </w:p>
+    <w:p>
+      <w:pPr>
+        <w:pStyle w:val="Normal1"/>
+        <w:jc w:val="both"/>
+        <w:rPr>
+          <w:rFonts w:ascii="Arial" w:hAnsi="Arial" w:cs="Arial"/>
+        </w:rPr>
+      </w:pPr>
+      <w:r>
+        <w:rPr>
+          <w:rFonts w:ascii="Arial" w:hAnsi="Arial" w:cs="Arial"/>
+        </w:rPr>
+        <w:t xml:space="preserve">Uno de los sectores económicos que ha visto nacer el siglo XIX y ha seguido un camino de auge es la industria de los videojuegos que está </w:t>
+      </w:r>
+      <w:r>
+        <w:rPr>
+          <w:rFonts w:ascii="Arial" w:hAnsi="Arial" w:cs="Arial"/>
+        </w:rPr>
+        <w:t>involucrad</w:t>
+      </w:r>
+      <w:r>
+        <w:rPr>
+          <w:rFonts w:ascii="Arial" w:hAnsi="Arial" w:cs="Arial"/>
+        </w:rPr>
+        <w:t>a</w:t>
+      </w:r>
+      <w:r>
+        <w:rPr>
+          <w:rFonts w:ascii="Arial" w:hAnsi="Arial" w:cs="Arial"/>
+        </w:rPr>
+        <w:t xml:space="preserve"> en el desarrollo, la distribución, la mercadotecnia, la venta de videojuegos y del hardware asociado.</w:t>
+      </w:r>
+    </w:p>
+    <w:p>
+      <w:pPr>
+        <w:pStyle w:val="Normal1"/>
+        <w:jc w:val="both"/>
+        <w:rPr>
+          <w:rFonts w:ascii="Arial" w:hAnsi="Arial" w:cs="Arial"/>
+        </w:rPr>
+      </w:pPr>
+      <w:r>
+        <w:rPr>
+          <w:rFonts w:ascii="Arial" w:hAnsi="Arial" w:cs="Arial"/>
+        </w:rPr>
+        <w:t xml:space="preserve">En este trabajo abordaremos la industria de los videojuegos con un enfoque en el desarrollo de un aplicativo de escritorio interactivo con potencial para extender el proyecto hacia dispositivos móviles y modularización web utilizando técnicas y herramientas de software junto al paradigma de programación orientada a objetos. </w:t>
+      </w:r>
+    </w:p>
+    <w:p>
+      <w:pPr>
+        <w:pStyle w:val="Normal1"/>
+        <w:jc w:val="both"/>
+        <w:rPr>
+          <w:rFonts w:ascii="Arial" w:hAnsi="Arial" w:cs="Arial"/>
+        </w:rPr>
+      </w:pPr>
+    </w:p>
+    <w:p>
+      <w:pPr>
+        <w:pStyle w:val="Normal1"/>
+        <w:jc w:val="both"/>
+        <w:rPr>
+          <w:rFonts w:ascii="Arial" w:hAnsi="Arial" w:cs="Arial"/>
+        </w:rPr>
+      </w:pPr>
+    </w:p>
+    <w:p>
+      <w:pPr>
+        <w:pStyle w:val="Ttulo1"/>
+      </w:pPr>
+      <w:bookmarkStart w:id="1" w:name="_Toc528680939"/>
+      <w:r>
+        <w:lastRenderedPageBreak/>
+        <w:t>Objetivo</w:t>
       </w:r>
       <w:bookmarkEnd w:id="1"/>
     </w:p>
@@ -1329,146 +1491,54 @@
         <w:rPr>
           <w:rFonts w:ascii="Arial" w:hAnsi="Arial" w:cs="Arial"/>
         </w:rPr>
-        <w:t>Actualmente estamos inmersos en un mundo rodeado por tecnología en todos sus ámbitos. Los disparadores, como la globalización, la inserción de tecnologías digitales en empresas e industrias para empoderar la productividad y el alcance, introducción de nuevas metodologías y herramientas de trabajo, entre otros, ha provocado que la necesidad de contar con estos recursos, herramientas y conocimiento sea vital para ser un competidor en el mercado.</w:t>
+        <w:t>El objetivo de este proyecto es la creación de una aplicación de escritorio interactiva de videojuego utilizando lenguaje de programación de alto nivel C# enfocada al entretenimiento</w:t>
+      </w:r>
+      <w:r>
+        <w:rPr>
+          <w:rFonts w:ascii="Arial" w:hAnsi="Arial" w:cs="Arial"/>
+        </w:rPr>
+        <w:t>.</w:t>
+      </w:r>
+      <w:r>
+        <w:rPr>
+          <w:rFonts w:ascii="Arial" w:hAnsi="Arial" w:cs="Arial"/>
+        </w:rPr>
+        <w:t xml:space="preserve"> </w:t>
+      </w:r>
+      <w:r>
+        <w:rPr>
+          <w:rFonts w:ascii="Arial" w:hAnsi="Arial" w:cs="Arial"/>
+        </w:rPr>
+        <w:t xml:space="preserve">Mediante el modelo de programación en capas proyectado, se deja abierta la posibilidad para el diseño escalable a aplicación </w:t>
+      </w:r>
+      <w:proofErr w:type="spellStart"/>
+      <w:r>
+        <w:rPr>
+          <w:rFonts w:ascii="Arial" w:hAnsi="Arial" w:cs="Arial"/>
+          <w:i/>
+        </w:rPr>
+        <w:t>mobile</w:t>
+      </w:r>
+      <w:proofErr w:type="spellEnd"/>
+      <w:r>
+        <w:rPr>
+          <w:rFonts w:ascii="Arial" w:hAnsi="Arial" w:cs="Arial"/>
+        </w:rPr>
+        <w:t xml:space="preserve"> y web.</w:t>
       </w:r>
     </w:p>
     <w:p>
       <w:pPr>
-        <w:pStyle w:val="Normal1"/>
-        <w:jc w:val="both"/>
-        <w:rPr>
-          <w:rFonts w:ascii="Arial" w:hAnsi="Arial" w:cs="Arial"/>
-        </w:rPr>
-      </w:pPr>
-      <w:r>
-        <w:rPr>
-          <w:rFonts w:ascii="Arial" w:hAnsi="Arial" w:cs="Arial"/>
-        </w:rPr>
-        <w:t xml:space="preserve">Uno de los sectores económicos que ha visto nacer el siglo XIX y ha seguido un camino de auge es la industria de los videojuegos que está </w:t>
-      </w:r>
-      <w:r>
-        <w:rPr>
-          <w:rFonts w:ascii="Arial" w:hAnsi="Arial" w:cs="Arial"/>
-        </w:rPr>
-        <w:t>involucrad</w:t>
-      </w:r>
-      <w:r>
-        <w:rPr>
-          <w:rFonts w:ascii="Arial" w:hAnsi="Arial" w:cs="Arial"/>
-        </w:rPr>
-        <w:t>a</w:t>
-      </w:r>
-      <w:r>
-        <w:rPr>
-          <w:rFonts w:ascii="Arial" w:hAnsi="Arial" w:cs="Arial"/>
-        </w:rPr>
-        <w:t xml:space="preserve"> en el desarrollo, la distribución, la mercadotecnia, la venta de videojuegos y del hardware asociado.</w:t>
-      </w:r>
-    </w:p>
-    <w:p>
-      <w:pPr>
-        <w:pStyle w:val="Normal1"/>
-        <w:jc w:val="both"/>
-        <w:rPr>
-          <w:rFonts w:ascii="Arial" w:hAnsi="Arial" w:cs="Arial"/>
-        </w:rPr>
-      </w:pPr>
-      <w:r>
-        <w:rPr>
-          <w:rFonts w:ascii="Arial" w:hAnsi="Arial" w:cs="Arial"/>
-        </w:rPr>
-        <w:t xml:space="preserve">En este trabajo abordaremos la industria de los videojuegos con un enfoque en el desarrollo de un aplicativo de escritorio interactivo con potencial para extender el proyecto hacia dispositivos móviles y modularización web utilizando técnicas y herramientas de software junto al paradigma de programación orientada a objetos. </w:t>
-      </w:r>
-    </w:p>
-    <w:p>
-      <w:pPr>
-        <w:pStyle w:val="Normal1"/>
-        <w:jc w:val="both"/>
-        <w:rPr>
-          <w:rFonts w:ascii="Arial" w:hAnsi="Arial" w:cs="Arial"/>
-        </w:rPr>
-      </w:pPr>
-    </w:p>
-    <w:p>
-      <w:pPr>
-        <w:pStyle w:val="Normal1"/>
-        <w:jc w:val="both"/>
-        <w:rPr>
-          <w:rFonts w:ascii="Arial" w:hAnsi="Arial" w:cs="Arial"/>
-        </w:rPr>
-      </w:pPr>
-    </w:p>
-    <w:p>
-      <w:pPr>
-        <w:pStyle w:val="Ttulo1"/>
-      </w:pPr>
-      <w:bookmarkStart w:id="2" w:name="_Toc528680939"/>
-      <w:r>
-        <w:lastRenderedPageBreak/>
-        <w:t>Objetivo</w:t>
+        <w:pStyle w:val="Ttulo2"/>
+      </w:pPr>
+      <w:bookmarkStart w:id="2" w:name="_Toc528680940"/>
+      <w:r>
+        <w:t xml:space="preserve">Etapas </w:t>
+      </w:r>
+      <w:r>
+        <w:t>de desarrollo</w:t>
       </w:r>
       <w:bookmarkEnd w:id="2"/>
-    </w:p>
-    <w:p>
-      <w:pPr>
-        <w:pStyle w:val="Normal1"/>
-        <w:jc w:val="both"/>
-        <w:rPr>
-          <w:rFonts w:ascii="Arial" w:hAnsi="Arial" w:cs="Arial"/>
-        </w:rPr>
-      </w:pPr>
-      <w:r>
-        <w:rPr>
-          <w:rFonts w:ascii="Arial" w:hAnsi="Arial" w:cs="Arial"/>
-        </w:rPr>
-        <w:t>El objetivo de este proyecto es la creación de una aplicación de escritorio interactiva de videojuego utilizando lenguaje de programación de alto nivel C# enfocada al entretenimiento</w:t>
-      </w:r>
-      <w:r>
-        <w:rPr>
-          <w:rFonts w:ascii="Arial" w:hAnsi="Arial" w:cs="Arial"/>
-        </w:rPr>
-        <w:t>.</w:t>
-      </w:r>
-      <w:r>
-        <w:rPr>
-          <w:rFonts w:ascii="Arial" w:hAnsi="Arial" w:cs="Arial"/>
-        </w:rPr>
-        <w:t xml:space="preserve"> </w:t>
-      </w:r>
-      <w:r>
-        <w:rPr>
-          <w:rFonts w:ascii="Arial" w:hAnsi="Arial" w:cs="Arial"/>
-        </w:rPr>
-        <w:t xml:space="preserve">Mediante el modelo de programación en capas proyectado, se deja abierta la posibilidad para el diseño escalable a aplicación </w:t>
-      </w:r>
-      <w:proofErr w:type="spellStart"/>
-      <w:r>
-        <w:rPr>
-          <w:rFonts w:ascii="Arial" w:hAnsi="Arial" w:cs="Arial"/>
-          <w:i/>
-        </w:rPr>
-        <w:t>mobile</w:t>
-      </w:r>
-      <w:proofErr w:type="spellEnd"/>
-      <w:r>
-        <w:rPr>
-          <w:rFonts w:ascii="Arial" w:hAnsi="Arial" w:cs="Arial"/>
-        </w:rPr>
-        <w:t xml:space="preserve"> y web.</w:t>
-      </w:r>
-    </w:p>
-    <w:p>
-      <w:pPr>
-        <w:pStyle w:val="Ttulo2"/>
-      </w:pPr>
-      <w:bookmarkStart w:id="3" w:name="_Toc528680940"/>
-      <w:r>
-        <w:t xml:space="preserve">Etapas </w:t>
-      </w:r>
-      <w:r>
-        <w:t>de desarrollo</w:t>
-      </w:r>
-      <w:bookmarkEnd w:id="3"/>
     </w:p>
     <w:p>
       <w:pPr>
@@ -1860,7 +1930,13 @@
         <w:rPr>
           <w:rFonts w:ascii="Arial" w:hAnsi="Arial" w:cs="Arial"/>
         </w:rPr>
-        <w:t xml:space="preserve">Capa de Aplicación: Se programan los elementos y vistas </w:t>
+        <w:t>Capa de Aplicación: s</w:t>
+      </w:r>
+      <w:r>
+        <w:rPr>
+          <w:rFonts w:ascii="Arial" w:hAnsi="Arial" w:cs="Arial"/>
+        </w:rPr>
+        <w:t xml:space="preserve">e programan los elementos y vistas </w:t>
       </w:r>
       <w:r>
         <w:rPr>
@@ -2095,36 +2171,37 @@
         </w:rPr>
         <w:t>Diseño funcional de capas y conectividad.</w:t>
       </w:r>
-      <w:bookmarkStart w:id="4" w:name="_Tipos_de_usuarios:"/>
+      <w:bookmarkStart w:id="3" w:name="_Tipos_de_usuarios:"/>
+      <w:bookmarkEnd w:id="3"/>
+    </w:p>
+    <w:p>
+      <w:pPr>
+        <w:pStyle w:val="Normal1"/>
+        <w:jc w:val="both"/>
+        <w:rPr>
+          <w:rFonts w:ascii="Arial" w:hAnsi="Arial" w:cs="Arial"/>
+        </w:rPr>
+      </w:pPr>
+    </w:p>
+    <w:p>
+      <w:pPr>
+        <w:pStyle w:val="Ttulo1"/>
+      </w:pPr>
+      <w:bookmarkStart w:id="4" w:name="_Toc528680941"/>
+      <w:r>
+        <w:t>Diseño de Capas</w:t>
+      </w:r>
       <w:bookmarkEnd w:id="4"/>
     </w:p>
     <w:p>
       <w:pPr>
         <w:pStyle w:val="Normal1"/>
         <w:jc w:val="both"/>
-        <w:rPr>
-          <w:rFonts w:ascii="Arial" w:hAnsi="Arial" w:cs="Arial"/>
-        </w:rPr>
-      </w:pPr>
-    </w:p>
-    <w:p>
-      <w:pPr>
-        <w:pStyle w:val="Ttulo1"/>
-      </w:pPr>
-      <w:bookmarkStart w:id="5" w:name="_Toc528680941"/>
-      <w:r>
-        <w:t>Diseño de Capas</w:t>
-      </w:r>
-      <w:bookmarkEnd w:id="5"/>
-    </w:p>
-    <w:p>
-      <w:pPr>
-        <w:pStyle w:val="Normal1"/>
-        <w:jc w:val="both"/>
       </w:pPr>
       <w:r>
         <w:rPr>
           <w:noProof/>
+          <w:lang w:val="en-US" w:eastAsia="en-US"/>
         </w:rPr>
         <w:drawing>
           <wp:anchor distT="0" distB="0" distL="114300" distR="114300" simplePos="0" relativeHeight="251665408" behindDoc="0" locked="0" layoutInCell="1" allowOverlap="1">
@@ -2186,11 +2263,11 @@
       <w:pPr>
         <w:pStyle w:val="Ttulo1"/>
       </w:pPr>
-      <w:bookmarkStart w:id="6" w:name="_Toc528680942"/>
+      <w:bookmarkStart w:id="5" w:name="_Toc528680942"/>
       <w:r>
         <w:t>Tipos de usuarios</w:t>
       </w:r>
-      <w:bookmarkEnd w:id="6"/>
+      <w:bookmarkEnd w:id="5"/>
     </w:p>
     <w:p>
       <w:pPr>
@@ -2319,27 +2396,94 @@
       <w:pPr>
         <w:pStyle w:val="Ttulo1"/>
       </w:pPr>
-      <w:bookmarkStart w:id="7" w:name="_Toc528680943"/>
+      <w:bookmarkStart w:id="6" w:name="_Toc528680943"/>
       <w:r>
         <w:t>Casos de uso (Global)</w:t>
       </w:r>
+      <w:bookmarkEnd w:id="6"/>
+    </w:p>
+    <w:p>
+      <w:pPr>
+        <w:pStyle w:val="Normal1"/>
+        <w:jc w:val="both"/>
+        <w:rPr>
+          <w:rFonts w:ascii="Arial" w:hAnsi="Arial" w:cs="Arial"/>
+        </w:rPr>
+      </w:pPr>
+    </w:p>
+    <w:p>
+      <w:pPr>
+        <w:pStyle w:val="Normal1"/>
+        <w:jc w:val="both"/>
+        <w:rPr>
+          <w:rFonts w:ascii="Arial" w:hAnsi="Arial" w:cs="Arial"/>
+        </w:rPr>
+      </w:pPr>
+      <w:r>
+        <w:rPr>
+          <w:rFonts w:ascii="Arial" w:hAnsi="Arial" w:cs="Arial"/>
+          <w:noProof/>
+          <w:lang w:val="en-US" w:eastAsia="en-US"/>
+        </w:rPr>
+        <w:drawing>
+          <wp:inline distT="0" distB="0" distL="0" distR="0">
+            <wp:extent cx="3562350" cy="3200400"/>
+            <wp:effectExtent l="0" t="0" r="0" b="0"/>
+            <wp:docPr id="34" name="Imagen 34"/>
+            <wp:cNvGraphicFramePr>
+              <a:graphicFrameLocks xmlns:a="http://schemas.openxmlformats.org/drawingml/2006/main" noChangeAspect="1"/>
+            </wp:cNvGraphicFramePr>
+            <a:graphic xmlns:a="http://schemas.openxmlformats.org/drawingml/2006/main">
+              <a:graphicData uri="http://schemas.openxmlformats.org/drawingml/2006/picture">
+                <pic:pic xmlns:pic="http://schemas.openxmlformats.org/drawingml/2006/picture">
+                  <pic:nvPicPr>
+                    <pic:cNvPr id="0" name="Picture 5"/>
+                    <pic:cNvPicPr>
+                      <a:picLocks noChangeAspect="1" noChangeArrowheads="1"/>
+                    </pic:cNvPicPr>
+                  </pic:nvPicPr>
+                  <pic:blipFill>
+                    <a:blip r:embed="rId11">
+                      <a:extLst>
+                        <a:ext uri="{28A0092B-C50C-407E-A947-70E740481C1C}">
+                          <a14:useLocalDpi xmlns:a14="http://schemas.microsoft.com/office/drawing/2010/main" val="0"/>
+                        </a:ext>
+                      </a:extLst>
+                    </a:blip>
+                    <a:srcRect/>
+                    <a:stretch>
+                      <a:fillRect/>
+                    </a:stretch>
+                  </pic:blipFill>
+                  <pic:spPr bwMode="auto">
+                    <a:xfrm>
+                      <a:off x="0" y="0"/>
+                      <a:ext cx="3562350" cy="3200400"/>
+                    </a:xfrm>
+                    <a:prstGeom prst="rect">
+                      <a:avLst/>
+                    </a:prstGeom>
+                    <a:noFill/>
+                    <a:ln>
+                      <a:noFill/>
+                    </a:ln>
+                  </pic:spPr>
+                </pic:pic>
+              </a:graphicData>
+            </a:graphic>
+          </wp:inline>
+        </w:drawing>
+      </w:r>
+      <w:bookmarkStart w:id="7" w:name="_GoBack"/>
       <w:bookmarkEnd w:id="7"/>
     </w:p>
     <w:p>
       <w:pPr>
-        <w:pStyle w:val="Normal1"/>
-        <w:jc w:val="both"/>
-        <w:rPr>
-          <w:rFonts w:ascii="Arial" w:hAnsi="Arial" w:cs="Arial"/>
-        </w:rPr>
-      </w:pPr>
-    </w:p>
-    <w:p>
-      <w:pPr>
         <w:pStyle w:val="Ttulo1"/>
       </w:pPr>
       <w:bookmarkStart w:id="8" w:name="_Toc528680944"/>
       <w:r>
+        <w:lastRenderedPageBreak/>
         <w:t>Diagrama de Entidad-Relación</w:t>
       </w:r>
       <w:bookmarkEnd w:id="8"/>
@@ -2356,6 +2500,7 @@
         <w:rPr>
           <w:rFonts w:ascii="Arial" w:hAnsi="Arial" w:cs="Arial"/>
           <w:noProof/>
+          <w:lang w:val="en-US" w:eastAsia="en-US"/>
         </w:rPr>
         <w:drawing>
           <wp:anchor distT="0" distB="0" distL="114300" distR="114300" simplePos="0" relativeHeight="251664384" behindDoc="0" locked="0" layoutInCell="1" allowOverlap="1">
@@ -2381,7 +2526,7 @@
                     <pic:cNvPicPr/>
                   </pic:nvPicPr>
                   <pic:blipFill>
-                    <a:blip r:embed="rId11" cstate="print">
+                    <a:blip r:embed="rId12" cstate="print">
                       <a:extLst>
                         <a:ext uri="{28A0092B-C50C-407E-A947-70E740481C1C}">
                           <a14:useLocalDpi xmlns:a14="http://schemas.microsoft.com/office/drawing/2010/main" val="0"/>
@@ -2415,10 +2560,7 @@
       <w:bookmarkStart w:id="9" w:name="_Toc528680945"/>
       <w:r>
         <w:lastRenderedPageBreak/>
-        <w:t xml:space="preserve">Diagrama de </w:t>
-      </w:r>
-      <w:r>
-        <w:t>Clases</w:t>
+        <w:t>Diagrama de Clases</w:t>
       </w:r>
       <w:bookmarkEnd w:id="9"/>
     </w:p>
@@ -2428,10 +2570,1278 @@
           <w:rFonts w:ascii="Arial" w:hAnsi="Arial" w:cs="Arial"/>
         </w:rPr>
       </w:pPr>
+      <w:r>
+        <w:rPr>
+          <w:rFonts w:ascii="Arial" w:hAnsi="Arial" w:cs="Arial"/>
+          <w:noProof/>
+          <w:lang w:val="en-US"/>
+        </w:rPr>
+        <w:drawing>
+          <wp:inline distT="0" distB="0" distL="0" distR="0">
+            <wp:extent cx="5600700" cy="6781800"/>
+            <wp:effectExtent l="0" t="0" r="0" b="0"/>
+            <wp:docPr id="1" name="Imagen 1"/>
+            <wp:cNvGraphicFramePr>
+              <a:graphicFrameLocks xmlns:a="http://schemas.openxmlformats.org/drawingml/2006/main" noChangeAspect="1"/>
+            </wp:cNvGraphicFramePr>
+            <a:graphic xmlns:a="http://schemas.openxmlformats.org/drawingml/2006/main">
+              <a:graphicData uri="http://schemas.openxmlformats.org/drawingml/2006/picture">
+                <pic:pic xmlns:pic="http://schemas.openxmlformats.org/drawingml/2006/picture">
+                  <pic:nvPicPr>
+                    <pic:cNvPr id="0" name="Picture 3"/>
+                    <pic:cNvPicPr>
+                      <a:picLocks noChangeAspect="1" noChangeArrowheads="1"/>
+                    </pic:cNvPicPr>
+                  </pic:nvPicPr>
+                  <pic:blipFill>
+                    <a:blip r:embed="rId13">
+                      <a:extLst>
+                        <a:ext uri="{28A0092B-C50C-407E-A947-70E740481C1C}">
+                          <a14:useLocalDpi xmlns:a14="http://schemas.microsoft.com/office/drawing/2010/main" val="0"/>
+                        </a:ext>
+                      </a:extLst>
+                    </a:blip>
+                    <a:srcRect/>
+                    <a:stretch>
+                      <a:fillRect/>
+                    </a:stretch>
+                  </pic:blipFill>
+                  <pic:spPr bwMode="auto">
+                    <a:xfrm>
+                      <a:off x="0" y="0"/>
+                      <a:ext cx="5600700" cy="6781800"/>
+                    </a:xfrm>
+                    <a:prstGeom prst="rect">
+                      <a:avLst/>
+                    </a:prstGeom>
+                    <a:noFill/>
+                    <a:ln>
+                      <a:noFill/>
+                    </a:ln>
+                  </pic:spPr>
+                </pic:pic>
+              </a:graphicData>
+            </a:graphic>
+          </wp:inline>
+        </w:drawing>
+      </w:r>
+    </w:p>
+    <w:p>
+      <w:pPr>
+        <w:rPr>
+          <w:rFonts w:ascii="Arial" w:hAnsi="Arial" w:cs="Arial"/>
+        </w:rPr>
+      </w:pPr>
+    </w:p>
+    <w:p>
+      <w:pPr>
+        <w:rPr>
+          <w:rFonts w:ascii="Arial" w:hAnsi="Arial" w:cs="Arial"/>
+        </w:rPr>
+      </w:pPr>
+    </w:p>
+    <w:p>
+      <w:pPr>
+        <w:rPr>
+          <w:rFonts w:ascii="Arial" w:hAnsi="Arial" w:cs="Arial"/>
+        </w:rPr>
+      </w:pPr>
+    </w:p>
+    <w:p>
+      <w:pPr>
+        <w:rPr>
+          <w:rFonts w:ascii="Arial" w:hAnsi="Arial" w:cs="Arial"/>
+        </w:rPr>
+      </w:pPr>
+    </w:p>
+    <w:p>
+      <w:pPr>
+        <w:pStyle w:val="Ttulo1"/>
+      </w:pPr>
+      <w:r>
+        <w:t>Mapa de Navegabilidad</w:t>
+      </w:r>
+    </w:p>
+    <w:p>
+      <w:pPr>
+        <w:rPr>
+          <w:rFonts w:ascii="Arial" w:hAnsi="Arial" w:cs="Arial"/>
+        </w:rPr>
+      </w:pPr>
+      <w:r>
+        <w:rPr>
+          <w:rFonts w:ascii="Arial" w:hAnsi="Arial" w:cs="Arial"/>
+          <w:noProof/>
+          <w:lang w:val="en-US"/>
+        </w:rPr>
+        <mc:AlternateContent>
+          <mc:Choice Requires="wps">
+            <w:drawing>
+              <wp:anchor distT="0" distB="0" distL="114300" distR="114300" simplePos="0" relativeHeight="251678720" behindDoc="0" locked="0" layoutInCell="1" allowOverlap="1" wp14:anchorId="7A89B1C7" wp14:editId="0F7622CC">
+                <wp:simplePos x="0" y="0"/>
+                <wp:positionH relativeFrom="column">
+                  <wp:posOffset>4720590</wp:posOffset>
+                </wp:positionH>
+                <wp:positionV relativeFrom="paragraph">
+                  <wp:posOffset>810260</wp:posOffset>
+                </wp:positionV>
+                <wp:extent cx="1285875" cy="485775"/>
+                <wp:effectExtent l="57150" t="38100" r="85725" b="104775"/>
+                <wp:wrapNone/>
+                <wp:docPr id="15" name="Rectángulo 15"/>
+                <wp:cNvGraphicFramePr/>
+                <a:graphic xmlns:a="http://schemas.openxmlformats.org/drawingml/2006/main">
+                  <a:graphicData uri="http://schemas.microsoft.com/office/word/2010/wordprocessingShape">
+                    <wps:wsp>
+                      <wps:cNvSpPr/>
+                      <wps:spPr>
+                        <a:xfrm>
+                          <a:off x="0" y="0"/>
+                          <a:ext cx="1285875" cy="485775"/>
+                        </a:xfrm>
+                        <a:prstGeom prst="rect">
+                          <a:avLst/>
+                        </a:prstGeom>
+                      </wps:spPr>
+                      <wps:style>
+                        <a:lnRef idx="1">
+                          <a:schemeClr val="accent6"/>
+                        </a:lnRef>
+                        <a:fillRef idx="2">
+                          <a:schemeClr val="accent6"/>
+                        </a:fillRef>
+                        <a:effectRef idx="1">
+                          <a:schemeClr val="accent6"/>
+                        </a:effectRef>
+                        <a:fontRef idx="minor">
+                          <a:schemeClr val="dk1"/>
+                        </a:fontRef>
+                      </wps:style>
+                      <wps:txbx>
+                        <w:txbxContent>
+                          <w:p>
+                            <w:pPr>
+                              <w:jc w:val="center"/>
+                            </w:pPr>
+                            <w:r>
+                              <w:t>DENUNCIAR</w:t>
+                            </w:r>
+                          </w:p>
+                        </w:txbxContent>
+                      </wps:txbx>
+                      <wps:bodyPr rot="0" spcFirstLastPara="0" vertOverflow="overflow" horzOverflow="overflow" vert="horz" wrap="square" lIns="91440" tIns="45720" rIns="91440" bIns="45720" numCol="1" spcCol="0" rtlCol="0" fromWordArt="0" anchor="ctr" anchorCtr="0" forceAA="0" compatLnSpc="1">
+                        <a:prstTxWarp prst="textNoShape">
+                          <a:avLst/>
+                        </a:prstTxWarp>
+                        <a:noAutofit/>
+                      </wps:bodyPr>
+                    </wps:wsp>
+                  </a:graphicData>
+                </a:graphic>
+              </wp:anchor>
+            </w:drawing>
+          </mc:Choice>
+          <mc:Fallback>
+            <w:pict>
+              <v:rect w14:anchorId="7A89B1C7" id="Rectángulo 15" o:spid="_x0000_s1026" style="position:absolute;margin-left:371.7pt;margin-top:63.8pt;width:101.25pt;height:38.25pt;z-index:251678720;visibility:visible;mso-wrap-style:square;mso-wrap-distance-left:9pt;mso-wrap-distance-top:0;mso-wrap-distance-right:9pt;mso-wrap-distance-bottom:0;mso-position-horizontal:absolute;mso-position-horizontal-relative:text;mso-position-vertical:absolute;mso-position-vertical-relative:text;v-text-anchor:middle" o:gfxdata="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" fillcolor="#ff7c59 [1625]" strokecolor="#a82300 [3049]">
+                <v:fill color2="#ffd7cd [505]" rotate="t" angle="180" colors="0 #fe9f9a;22938f #fdbcb9;1 #ffe5e3" focus="100%" type="gradient"/>
+                <v:shadow on="t" color="black" opacity="24903f" origin=",.5" offset="0,.55556mm"/>
+                <v:textbox>
+                  <w:txbxContent>
+                    <w:p>
+                      <w:pPr>
+                        <w:jc w:val="center"/>
+                      </w:pPr>
+                      <w:r>
+                        <w:t>DENUNCIAR</w:t>
+                      </w:r>
+                    </w:p>
+                  </w:txbxContent>
+                </v:textbox>
+              </v:rect>
+            </w:pict>
+          </mc:Fallback>
+        </mc:AlternateContent>
+      </w:r>
+      <w:r>
+        <w:rPr>
+          <w:rFonts w:ascii="Arial" w:hAnsi="Arial" w:cs="Arial"/>
+          <w:noProof/>
+          <w:lang w:val="en-US"/>
+        </w:rPr>
+        <mc:AlternateContent>
+          <mc:Choice Requires="wps">
+            <w:drawing>
+              <wp:anchor distT="0" distB="0" distL="114300" distR="114300" simplePos="0" relativeHeight="251666432" behindDoc="0" locked="0" layoutInCell="1" allowOverlap="1" wp14:anchorId="42219731" wp14:editId="1DB21DA7">
+                <wp:simplePos x="0" y="0"/>
+                <wp:positionH relativeFrom="column">
+                  <wp:posOffset>-80010</wp:posOffset>
+                </wp:positionH>
+                <wp:positionV relativeFrom="paragraph">
+                  <wp:posOffset>1457960</wp:posOffset>
+                </wp:positionV>
+                <wp:extent cx="1285875" cy="485775"/>
+                <wp:effectExtent l="57150" t="38100" r="85725" b="104775"/>
+                <wp:wrapNone/>
+                <wp:docPr id="5" name="Rectángulo 5"/>
+                <wp:cNvGraphicFramePr/>
+                <a:graphic xmlns:a="http://schemas.openxmlformats.org/drawingml/2006/main">
+                  <a:graphicData uri="http://schemas.microsoft.com/office/word/2010/wordprocessingShape">
+                    <wps:wsp>
+                      <wps:cNvSpPr/>
+                      <wps:spPr>
+                        <a:xfrm>
+                          <a:off x="0" y="0"/>
+                          <a:ext cx="1285875" cy="485775"/>
+                        </a:xfrm>
+                        <a:prstGeom prst="rect">
+                          <a:avLst/>
+                        </a:prstGeom>
+                      </wps:spPr>
+                      <wps:style>
+                        <a:lnRef idx="1">
+                          <a:schemeClr val="accent2"/>
+                        </a:lnRef>
+                        <a:fillRef idx="2">
+                          <a:schemeClr val="accent2"/>
+                        </a:fillRef>
+                        <a:effectRef idx="1">
+                          <a:schemeClr val="accent2"/>
+                        </a:effectRef>
+                        <a:fontRef idx="minor">
+                          <a:schemeClr val="dk1"/>
+                        </a:fontRef>
+                      </wps:style>
+                      <wps:txbx>
+                        <w:txbxContent>
+                          <w:p>
+                            <w:pPr>
+                              <w:jc w:val="center"/>
+                            </w:pPr>
+                            <w:r>
+                              <w:t>IDIOMA</w:t>
+                            </w:r>
+                          </w:p>
+                        </w:txbxContent>
+                      </wps:txbx>
+                      <wps:bodyPr rot="0" spcFirstLastPara="0" vertOverflow="overflow" horzOverflow="overflow" vert="horz" wrap="square" lIns="91440" tIns="45720" rIns="91440" bIns="45720" numCol="1" spcCol="0" rtlCol="0" fromWordArt="0" anchor="ctr" anchorCtr="0" forceAA="0" compatLnSpc="1">
+                        <a:prstTxWarp prst="textNoShape">
+                          <a:avLst/>
+                        </a:prstTxWarp>
+                        <a:noAutofit/>
+                      </wps:bodyPr>
+                    </wps:wsp>
+                  </a:graphicData>
+                </a:graphic>
+              </wp:anchor>
+            </w:drawing>
+          </mc:Choice>
+          <mc:Fallback>
+            <w:pict>
+              <v:rect w14:anchorId="42219731" id="Rectángulo 5" o:spid="_x0000_s1027" style="position:absolute;margin-left:-6.3pt;margin-top:114.8pt;width:101.25pt;height:38.25pt;z-index:251666432;visibility:visible;mso-wrap-style:square;mso-wrap-distance-left:9pt;mso-wrap-distance-top:0;mso-wrap-distance-right:9pt;mso-wrap-distance-bottom:0;mso-position-horizontal:absolute;mso-position-horizontal-relative:text;mso-position-vertical:absolute;mso-position-vertical-relative:text;v-text-anchor:middle" o:gfxdata="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" fillcolor="#ffdda3 [1621]" strokecolor="#ffb636 [3045]">
+                <v:fill color2="#fff5e3 [501]" rotate="t" angle="180" colors="0 #ffe482;22938f #ffeaa8;1 #fff6da" focus="100%" type="gradient"/>
+                <v:shadow on="t" color="black" opacity="24903f" origin=",.5" offset="0,.55556mm"/>
+                <v:textbox>
+                  <w:txbxContent>
+                    <w:p>
+                      <w:pPr>
+                        <w:jc w:val="center"/>
+                      </w:pPr>
+                      <w:r>
+                        <w:t>IDIOMA</w:t>
+                      </w:r>
+                    </w:p>
+                  </w:txbxContent>
+                </v:textbox>
+              </v:rect>
+            </w:pict>
+          </mc:Fallback>
+        </mc:AlternateContent>
+      </w:r>
+      <w:r>
+        <w:rPr>
+          <w:rFonts w:ascii="Arial" w:hAnsi="Arial" w:cs="Arial"/>
+          <w:noProof/>
+          <w:lang w:val="en-US"/>
+        </w:rPr>
+        <mc:AlternateContent>
+          <mc:Choice Requires="wps">
+            <w:drawing>
+              <wp:anchor distT="0" distB="0" distL="114300" distR="114300" simplePos="0" relativeHeight="251696128" behindDoc="0" locked="0" layoutInCell="1" allowOverlap="1" wp14:anchorId="552843E4" wp14:editId="04C172D3">
+                <wp:simplePos x="0" y="0"/>
+                <wp:positionH relativeFrom="column">
+                  <wp:posOffset>4444365</wp:posOffset>
+                </wp:positionH>
+                <wp:positionV relativeFrom="paragraph">
+                  <wp:posOffset>1029335</wp:posOffset>
+                </wp:positionV>
+                <wp:extent cx="285750" cy="9525"/>
+                <wp:effectExtent l="0" t="76200" r="19050" b="85725"/>
+                <wp:wrapNone/>
+                <wp:docPr id="33" name="Conector recto de flecha 33"/>
+                <wp:cNvGraphicFramePr/>
+                <a:graphic xmlns:a="http://schemas.openxmlformats.org/drawingml/2006/main">
+                  <a:graphicData uri="http://schemas.microsoft.com/office/word/2010/wordprocessingShape">
+                    <wps:wsp>
+                      <wps:cNvCnPr/>
+                      <wps:spPr>
+                        <a:xfrm flipV="1">
+                          <a:off x="0" y="0"/>
+                          <a:ext cx="285750" cy="9525"/>
+                        </a:xfrm>
+                        <a:prstGeom prst="straightConnector1">
+                          <a:avLst/>
+                        </a:prstGeom>
+                        <a:ln>
+                          <a:tailEnd type="triangle"/>
+                        </a:ln>
+                      </wps:spPr>
+                      <wps:style>
+                        <a:lnRef idx="1">
+                          <a:schemeClr val="accent1"/>
+                        </a:lnRef>
+                        <a:fillRef idx="0">
+                          <a:schemeClr val="accent1"/>
+                        </a:fillRef>
+                        <a:effectRef idx="0">
+                          <a:schemeClr val="accent1"/>
+                        </a:effectRef>
+                        <a:fontRef idx="minor">
+                          <a:schemeClr val="tx1"/>
+                        </a:fontRef>
+                      </wps:style>
+                      <wps:bodyPr/>
+                    </wps:wsp>
+                  </a:graphicData>
+                </a:graphic>
+                <wp14:sizeRelH relativeFrom="margin">
+                  <wp14:pctWidth>0</wp14:pctWidth>
+                </wp14:sizeRelH>
+                <wp14:sizeRelV relativeFrom="margin">
+                  <wp14:pctHeight>0</wp14:pctHeight>
+                </wp14:sizeRelV>
+              </wp:anchor>
+            </w:drawing>
+          </mc:Choice>
+          <mc:Fallback>
+            <w:pict>
+              <v:shapetype w14:anchorId="71A01CB1" id="_x0000_t32" coordsize="21600,21600" o:spt="32" o:oned="t" path="m,l21600,21600e" filled="f">
+                <v:path arrowok="t" fillok="f" o:connecttype="none"/>
+                <o:lock v:ext="edit" shapetype="t"/>
+              </v:shapetype>
+              <v:shape id="Conector recto de flecha 33" o:spid="_x0000_s1026" type="#_x0000_t32" style="position:absolute;margin-left:349.95pt;margin-top:81.05pt;width:22.5pt;height:.75pt;flip:y;z-index:251696128;visibility:visible;mso-wrap-style:square;mso-width-percent:0;mso-height-percent:0;mso-wrap-distance-left:9pt;mso-wrap-distance-top:0;mso-wrap-distance-right:9pt;mso-wrap-distance-bottom:0;mso-position-horizontal:absolute;mso-position-horizontal-relative:text;mso-position-vertical:absolute;mso-position-vertical-relative:text;mso-width-percent:0;mso-height-percent:0;mso-width-relative:margin;mso-height-relative:margin" o:gfxdata="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" strokecolor="#e44317 [3044]">
+                <v:stroke endarrow="block"/>
+              </v:shape>
+            </w:pict>
+          </mc:Fallback>
+        </mc:AlternateContent>
+      </w:r>
+      <w:r>
+        <w:rPr>
+          <w:rFonts w:ascii="Arial" w:hAnsi="Arial" w:cs="Arial"/>
+          <w:noProof/>
+          <w:lang w:val="en-US"/>
+        </w:rPr>
+        <mc:AlternateContent>
+          <mc:Choice Requires="wps">
+            <w:drawing>
+              <wp:anchor distT="0" distB="0" distL="114300" distR="114300" simplePos="0" relativeHeight="251694080" behindDoc="0" locked="0" layoutInCell="1" allowOverlap="1" wp14:anchorId="0C5EB8D6" wp14:editId="28E5955A">
+                <wp:simplePos x="0" y="0"/>
+                <wp:positionH relativeFrom="column">
+                  <wp:posOffset>2891790</wp:posOffset>
+                </wp:positionH>
+                <wp:positionV relativeFrom="paragraph">
+                  <wp:posOffset>1010285</wp:posOffset>
+                </wp:positionV>
+                <wp:extent cx="285750" cy="9525"/>
+                <wp:effectExtent l="0" t="76200" r="19050" b="85725"/>
+                <wp:wrapNone/>
+                <wp:docPr id="31" name="Conector recto de flecha 31"/>
+                <wp:cNvGraphicFramePr/>
+                <a:graphic xmlns:a="http://schemas.openxmlformats.org/drawingml/2006/main">
+                  <a:graphicData uri="http://schemas.microsoft.com/office/word/2010/wordprocessingShape">
+                    <wps:wsp>
+                      <wps:cNvCnPr/>
+                      <wps:spPr>
+                        <a:xfrm flipV="1">
+                          <a:off x="0" y="0"/>
+                          <a:ext cx="285750" cy="9525"/>
+                        </a:xfrm>
+                        <a:prstGeom prst="straightConnector1">
+                          <a:avLst/>
+                        </a:prstGeom>
+                        <a:ln>
+                          <a:tailEnd type="triangle"/>
+                        </a:ln>
+                      </wps:spPr>
+                      <wps:style>
+                        <a:lnRef idx="1">
+                          <a:schemeClr val="accent1"/>
+                        </a:lnRef>
+                        <a:fillRef idx="0">
+                          <a:schemeClr val="accent1"/>
+                        </a:fillRef>
+                        <a:effectRef idx="0">
+                          <a:schemeClr val="accent1"/>
+                        </a:effectRef>
+                        <a:fontRef idx="minor">
+                          <a:schemeClr val="tx1"/>
+                        </a:fontRef>
+                      </wps:style>
+                      <wps:bodyPr/>
+                    </wps:wsp>
+                  </a:graphicData>
+                </a:graphic>
+                <wp14:sizeRelH relativeFrom="margin">
+                  <wp14:pctWidth>0</wp14:pctWidth>
+                </wp14:sizeRelH>
+                <wp14:sizeRelV relativeFrom="margin">
+                  <wp14:pctHeight>0</wp14:pctHeight>
+                </wp14:sizeRelV>
+              </wp:anchor>
+            </w:drawing>
+          </mc:Choice>
+          <mc:Fallback>
+            <w:pict>
+              <v:shape w14:anchorId="1A2ABF2D" id="Conector recto de flecha 31" o:spid="_x0000_s1026" type="#_x0000_t32" style="position:absolute;margin-left:227.7pt;margin-top:79.55pt;width:22.5pt;height:.75pt;flip:y;z-index:251694080;visibility:visible;mso-wrap-style:square;mso-width-percent:0;mso-height-percent:0;mso-wrap-distance-left:9pt;mso-wrap-distance-top:0;mso-wrap-distance-right:9pt;mso-wrap-distance-bottom:0;mso-position-horizontal:absolute;mso-position-horizontal-relative:text;mso-position-vertical:absolute;mso-position-vertical-relative:text;mso-width-percent:0;mso-height-percent:0;mso-width-relative:margin;mso-height-relative:margin" o:gfxdata="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" strokecolor="#e44317 [3044]">
+                <v:stroke endarrow="block"/>
+              </v:shape>
+            </w:pict>
+          </mc:Fallback>
+        </mc:AlternateContent>
+      </w:r>
+      <w:r>
+        <w:rPr>
+          <w:rFonts w:ascii="Arial" w:hAnsi="Arial" w:cs="Arial"/>
+          <w:noProof/>
+          <w:lang w:val="en-US"/>
+        </w:rPr>
+        <mc:AlternateContent>
+          <mc:Choice Requires="wps">
+            <w:drawing>
+              <wp:anchor distT="0" distB="0" distL="114300" distR="114300" simplePos="0" relativeHeight="251692032" behindDoc="0" locked="0" layoutInCell="1" allowOverlap="1" wp14:anchorId="0A9F6C99" wp14:editId="2115E753">
+                <wp:simplePos x="0" y="0"/>
+                <wp:positionH relativeFrom="column">
+                  <wp:posOffset>2901315</wp:posOffset>
+                </wp:positionH>
+                <wp:positionV relativeFrom="paragraph">
+                  <wp:posOffset>2324735</wp:posOffset>
+                </wp:positionV>
+                <wp:extent cx="285750" cy="9525"/>
+                <wp:effectExtent l="0" t="76200" r="19050" b="85725"/>
+                <wp:wrapNone/>
+                <wp:docPr id="30" name="Conector recto de flecha 30"/>
+                <wp:cNvGraphicFramePr/>
+                <a:graphic xmlns:a="http://schemas.openxmlformats.org/drawingml/2006/main">
+                  <a:graphicData uri="http://schemas.microsoft.com/office/word/2010/wordprocessingShape">
+                    <wps:wsp>
+                      <wps:cNvCnPr/>
+                      <wps:spPr>
+                        <a:xfrm flipV="1">
+                          <a:off x="0" y="0"/>
+                          <a:ext cx="285750" cy="9525"/>
+                        </a:xfrm>
+                        <a:prstGeom prst="straightConnector1">
+                          <a:avLst/>
+                        </a:prstGeom>
+                        <a:ln>
+                          <a:tailEnd type="triangle"/>
+                        </a:ln>
+                      </wps:spPr>
+                      <wps:style>
+                        <a:lnRef idx="1">
+                          <a:schemeClr val="accent1"/>
+                        </a:lnRef>
+                        <a:fillRef idx="0">
+                          <a:schemeClr val="accent1"/>
+                        </a:fillRef>
+                        <a:effectRef idx="0">
+                          <a:schemeClr val="accent1"/>
+                        </a:effectRef>
+                        <a:fontRef idx="minor">
+                          <a:schemeClr val="tx1"/>
+                        </a:fontRef>
+                      </wps:style>
+                      <wps:bodyPr/>
+                    </wps:wsp>
+                  </a:graphicData>
+                </a:graphic>
+              </wp:anchor>
+            </w:drawing>
+          </mc:Choice>
+          <mc:Fallback>
+            <w:pict>
+              <v:shape w14:anchorId="2D741D75" id="Conector recto de flecha 30" o:spid="_x0000_s1026" type="#_x0000_t32" style="position:absolute;margin-left:228.45pt;margin-top:183.05pt;width:22.5pt;height:.75pt;flip:y;z-index:251692032;visibility:visible;mso-wrap-style:square;mso-wrap-distance-left:9pt;mso-wrap-distance-top:0;mso-wrap-distance-right:9pt;mso-wrap-distance-bottom:0;mso-position-horizontal:absolute;mso-position-horizontal-relative:text;mso-position-vertical:absolute;mso-position-vertical-relative:text" o:gfxdata="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" strokecolor="#e44317 [3044]">
+                <v:stroke endarrow="block"/>
+              </v:shape>
+            </w:pict>
+          </mc:Fallback>
+        </mc:AlternateContent>
+      </w:r>
+      <w:r>
+        <w:rPr>
+          <w:rFonts w:ascii="Arial" w:hAnsi="Arial" w:cs="Arial"/>
+          <w:noProof/>
+          <w:lang w:val="en-US"/>
+        </w:rPr>
+        <mc:AlternateContent>
+          <mc:Choice Requires="wps">
+            <w:drawing>
+              <wp:anchor distT="0" distB="0" distL="114300" distR="114300" simplePos="0" relativeHeight="251689984" behindDoc="0" locked="0" layoutInCell="1" allowOverlap="1" wp14:anchorId="60582867" wp14:editId="3112DBAC">
+                <wp:simplePos x="0" y="0"/>
+                <wp:positionH relativeFrom="column">
+                  <wp:posOffset>2901315</wp:posOffset>
+                </wp:positionH>
+                <wp:positionV relativeFrom="paragraph">
+                  <wp:posOffset>2991485</wp:posOffset>
+                </wp:positionV>
+                <wp:extent cx="285750" cy="9525"/>
+                <wp:effectExtent l="0" t="76200" r="19050" b="85725"/>
+                <wp:wrapNone/>
+                <wp:docPr id="29" name="Conector recto de flecha 29"/>
+                <wp:cNvGraphicFramePr/>
+                <a:graphic xmlns:a="http://schemas.openxmlformats.org/drawingml/2006/main">
+                  <a:graphicData uri="http://schemas.microsoft.com/office/word/2010/wordprocessingShape">
+                    <wps:wsp>
+                      <wps:cNvCnPr/>
+                      <wps:spPr>
+                        <a:xfrm flipV="1">
+                          <a:off x="0" y="0"/>
+                          <a:ext cx="285750" cy="9525"/>
+                        </a:xfrm>
+                        <a:prstGeom prst="straightConnector1">
+                          <a:avLst/>
+                        </a:prstGeom>
+                        <a:ln>
+                          <a:tailEnd type="triangle"/>
+                        </a:ln>
+                      </wps:spPr>
+                      <wps:style>
+                        <a:lnRef idx="1">
+                          <a:schemeClr val="accent1"/>
+                        </a:lnRef>
+                        <a:fillRef idx="0">
+                          <a:schemeClr val="accent1"/>
+                        </a:fillRef>
+                        <a:effectRef idx="0">
+                          <a:schemeClr val="accent1"/>
+                        </a:effectRef>
+                        <a:fontRef idx="minor">
+                          <a:schemeClr val="tx1"/>
+                        </a:fontRef>
+                      </wps:style>
+                      <wps:bodyPr/>
+                    </wps:wsp>
+                  </a:graphicData>
+                </a:graphic>
+              </wp:anchor>
+            </w:drawing>
+          </mc:Choice>
+          <mc:Fallback>
+            <w:pict>
+              <v:shape w14:anchorId="7D411278" id="Conector recto de flecha 29" o:spid="_x0000_s1026" type="#_x0000_t32" style="position:absolute;margin-left:228.45pt;margin-top:235.55pt;width:22.5pt;height:.75pt;flip:y;z-index:251689984;visibility:visible;mso-wrap-style:square;mso-wrap-distance-left:9pt;mso-wrap-distance-top:0;mso-wrap-distance-right:9pt;mso-wrap-distance-bottom:0;mso-position-horizontal:absolute;mso-position-horizontal-relative:text;mso-position-vertical:absolute;mso-position-vertical-relative:text" o:gfxdata="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" strokecolor="#e44317 [3044]">
+                <v:stroke endarrow="block"/>
+              </v:shape>
+            </w:pict>
+          </mc:Fallback>
+        </mc:AlternateContent>
+      </w:r>
+      <w:r>
+        <w:rPr>
+          <w:rFonts w:ascii="Arial" w:hAnsi="Arial" w:cs="Arial"/>
+          <w:noProof/>
+          <w:lang w:val="en-US"/>
+        </w:rPr>
+        <mc:AlternateContent>
+          <mc:Choice Requires="wps">
+            <w:drawing>
+              <wp:anchor distT="0" distB="0" distL="114300" distR="114300" simplePos="0" relativeHeight="251688960" behindDoc="0" locked="0" layoutInCell="1" allowOverlap="1" wp14:anchorId="3B8230AC" wp14:editId="0C921280">
+                <wp:simplePos x="0" y="0"/>
+                <wp:positionH relativeFrom="column">
+                  <wp:posOffset>2882265</wp:posOffset>
+                </wp:positionH>
+                <wp:positionV relativeFrom="paragraph">
+                  <wp:posOffset>1029335</wp:posOffset>
+                </wp:positionV>
+                <wp:extent cx="19050" cy="1962150"/>
+                <wp:effectExtent l="0" t="0" r="19050" b="19050"/>
+                <wp:wrapNone/>
+                <wp:docPr id="26" name="Conector recto 26"/>
+                <wp:cNvGraphicFramePr/>
+                <a:graphic xmlns:a="http://schemas.openxmlformats.org/drawingml/2006/main">
+                  <a:graphicData uri="http://schemas.microsoft.com/office/word/2010/wordprocessingShape">
+                    <wps:wsp>
+                      <wps:cNvCnPr/>
+                      <wps:spPr>
+                        <a:xfrm>
+                          <a:off x="0" y="0"/>
+                          <a:ext cx="19050" cy="1962150"/>
+                        </a:xfrm>
+                        <a:prstGeom prst="line">
+                          <a:avLst/>
+                        </a:prstGeom>
+                      </wps:spPr>
+                      <wps:style>
+                        <a:lnRef idx="1">
+                          <a:schemeClr val="accent1"/>
+                        </a:lnRef>
+                        <a:fillRef idx="0">
+                          <a:schemeClr val="accent1"/>
+                        </a:fillRef>
+                        <a:effectRef idx="0">
+                          <a:schemeClr val="accent1"/>
+                        </a:effectRef>
+                        <a:fontRef idx="minor">
+                          <a:schemeClr val="tx1"/>
+                        </a:fontRef>
+                      </wps:style>
+                      <wps:bodyPr/>
+                    </wps:wsp>
+                  </a:graphicData>
+                </a:graphic>
+                <wp14:sizeRelH relativeFrom="margin">
+                  <wp14:pctWidth>0</wp14:pctWidth>
+                </wp14:sizeRelH>
+                <wp14:sizeRelV relativeFrom="margin">
+                  <wp14:pctHeight>0</wp14:pctHeight>
+                </wp14:sizeRelV>
+              </wp:anchor>
+            </w:drawing>
+          </mc:Choice>
+          <mc:Fallback>
+            <w:pict>
+              <v:line w14:anchorId="72A7D5BC" id="Conector recto 26" o:spid="_x0000_s1026" style="position:absolute;z-index:251688960;visibility:visible;mso-wrap-style:square;mso-width-percent:0;mso-height-percent:0;mso-wrap-distance-left:9pt;mso-wrap-distance-top:0;mso-wrap-distance-right:9pt;mso-wrap-distance-bottom:0;mso-position-horizontal:absolute;mso-position-horizontal-relative:text;mso-position-vertical:absolute;mso-position-vertical-relative:text;mso-width-percent:0;mso-height-percent:0;mso-width-relative:margin;mso-height-relative:margin" from="226.95pt,81.05pt" to="228.45pt,235.55pt" o:gfxdata="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" strokecolor="#e44317 [3044]"/>
+            </w:pict>
+          </mc:Fallback>
+        </mc:AlternateContent>
+      </w:r>
+      <w:r>
+        <w:rPr>
+          <w:rFonts w:ascii="Arial" w:hAnsi="Arial" w:cs="Arial"/>
+          <w:noProof/>
+          <w:lang w:val="en-US"/>
+        </w:rPr>
+        <mc:AlternateContent>
+          <mc:Choice Requires="wps">
+            <w:drawing>
+              <wp:anchor distT="0" distB="0" distL="114300" distR="114300" simplePos="0" relativeHeight="251670528" behindDoc="0" locked="0" layoutInCell="1" allowOverlap="1" wp14:anchorId="5ADC6E13" wp14:editId="5577A3DF">
+                <wp:simplePos x="0" y="0"/>
+                <wp:positionH relativeFrom="column">
+                  <wp:posOffset>3177540</wp:posOffset>
+                </wp:positionH>
+                <wp:positionV relativeFrom="paragraph">
+                  <wp:posOffset>1429385</wp:posOffset>
+                </wp:positionV>
+                <wp:extent cx="1285875" cy="485775"/>
+                <wp:effectExtent l="57150" t="38100" r="85725" b="104775"/>
+                <wp:wrapNone/>
+                <wp:docPr id="11" name="Rectángulo 11"/>
+                <wp:cNvGraphicFramePr/>
+                <a:graphic xmlns:a="http://schemas.openxmlformats.org/drawingml/2006/main">
+                  <a:graphicData uri="http://schemas.microsoft.com/office/word/2010/wordprocessingShape">
+                    <wps:wsp>
+                      <wps:cNvSpPr/>
+                      <wps:spPr>
+                        <a:xfrm>
+                          <a:off x="0" y="0"/>
+                          <a:ext cx="1285875" cy="485775"/>
+                        </a:xfrm>
+                        <a:prstGeom prst="rect">
+                          <a:avLst/>
+                        </a:prstGeom>
+                      </wps:spPr>
+                      <wps:style>
+                        <a:lnRef idx="1">
+                          <a:schemeClr val="dk1"/>
+                        </a:lnRef>
+                        <a:fillRef idx="2">
+                          <a:schemeClr val="dk1"/>
+                        </a:fillRef>
+                        <a:effectRef idx="1">
+                          <a:schemeClr val="dk1"/>
+                        </a:effectRef>
+                        <a:fontRef idx="minor">
+                          <a:schemeClr val="dk1"/>
+                        </a:fontRef>
+                      </wps:style>
+                      <wps:txbx>
+                        <w:txbxContent>
+                          <w:p>
+                            <w:pPr>
+                              <w:jc w:val="center"/>
+                            </w:pPr>
+                            <w:r>
+                              <w:t>AGREGAR PERGUNTA</w:t>
+                            </w:r>
+                          </w:p>
+                        </w:txbxContent>
+                      </wps:txbx>
+                      <wps:bodyPr rot="0" spcFirstLastPara="0" vertOverflow="overflow" horzOverflow="overflow" vert="horz" wrap="square" lIns="91440" tIns="45720" rIns="91440" bIns="45720" numCol="1" spcCol="0" rtlCol="0" fromWordArt="0" anchor="ctr" anchorCtr="0" forceAA="0" compatLnSpc="1">
+                        <a:prstTxWarp prst="textNoShape">
+                          <a:avLst/>
+                        </a:prstTxWarp>
+                        <a:noAutofit/>
+                      </wps:bodyPr>
+                    </wps:wsp>
+                  </a:graphicData>
+                </a:graphic>
+              </wp:anchor>
+            </w:drawing>
+          </mc:Choice>
+          <mc:Fallback>
+            <w:pict>
+              <v:rect w14:anchorId="5ADC6E13" id="Rectángulo 11" o:spid="_x0000_s1028" style="position:absolute;margin-left:250.2pt;margin-top:112.55pt;width:101.25pt;height:38.25pt;z-index:251670528;visibility:visible;mso-wrap-style:square;mso-wrap-distance-left:9pt;mso-wrap-distance-top:0;mso-wrap-distance-right:9pt;mso-wrap-distance-bottom:0;mso-position-horizontal:absolute;mso-position-horizontal-relative:text;mso-position-vertical:absolute;mso-position-vertical-relative:text;v-text-anchor:middle" o:gfxdata="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" fillcolor="gray [1616]" strokecolor="black [3040]">
+                <v:fill color2="#d9d9d9 [496]" rotate="t" angle="180" colors="0 #bcbcbc;22938f #d0d0d0;1 #ededed" focus="100%" type="gradient"/>
+                <v:shadow on="t" color="black" opacity="24903f" origin=",.5" offset="0,.55556mm"/>
+                <v:textbox>
+                  <w:txbxContent>
+                    <w:p>
+                      <w:pPr>
+                        <w:jc w:val="center"/>
+                      </w:pPr>
+                      <w:r>
+                        <w:t>AGREGAR PERGUNTA</w:t>
+                      </w:r>
+                    </w:p>
+                  </w:txbxContent>
+                </v:textbox>
+              </v:rect>
+            </w:pict>
+          </mc:Fallback>
+        </mc:AlternateContent>
+      </w:r>
+      <w:r>
+        <w:rPr>
+          <w:rFonts w:ascii="Arial" w:hAnsi="Arial" w:cs="Arial"/>
+          <w:noProof/>
+          <w:lang w:val="en-US"/>
+        </w:rPr>
+        <mc:AlternateContent>
+          <mc:Choice Requires="wps">
+            <w:drawing>
+              <wp:anchor distT="0" distB="0" distL="114300" distR="114300" simplePos="0" relativeHeight="251676672" behindDoc="0" locked="0" layoutInCell="1" allowOverlap="1" wp14:anchorId="69D67B19" wp14:editId="643D6D29">
+                <wp:simplePos x="0" y="0"/>
+                <wp:positionH relativeFrom="column">
+                  <wp:posOffset>3196590</wp:posOffset>
+                </wp:positionH>
+                <wp:positionV relativeFrom="paragraph">
+                  <wp:posOffset>2667635</wp:posOffset>
+                </wp:positionV>
+                <wp:extent cx="1285875" cy="485775"/>
+                <wp:effectExtent l="57150" t="38100" r="85725" b="104775"/>
+                <wp:wrapNone/>
+                <wp:docPr id="14" name="Rectángulo 14"/>
+                <wp:cNvGraphicFramePr/>
+                <a:graphic xmlns:a="http://schemas.openxmlformats.org/drawingml/2006/main">
+                  <a:graphicData uri="http://schemas.microsoft.com/office/word/2010/wordprocessingShape">
+                    <wps:wsp>
+                      <wps:cNvSpPr/>
+                      <wps:spPr>
+                        <a:xfrm>
+                          <a:off x="0" y="0"/>
+                          <a:ext cx="1285875" cy="485775"/>
+                        </a:xfrm>
+                        <a:prstGeom prst="rect">
+                          <a:avLst/>
+                        </a:prstGeom>
+                      </wps:spPr>
+                      <wps:style>
+                        <a:lnRef idx="1">
+                          <a:schemeClr val="dk1"/>
+                        </a:lnRef>
+                        <a:fillRef idx="2">
+                          <a:schemeClr val="dk1"/>
+                        </a:fillRef>
+                        <a:effectRef idx="1">
+                          <a:schemeClr val="dk1"/>
+                        </a:effectRef>
+                        <a:fontRef idx="minor">
+                          <a:schemeClr val="dk1"/>
+                        </a:fontRef>
+                      </wps:style>
+                      <wps:txbx>
+                        <w:txbxContent>
+                          <w:p>
+                            <w:pPr>
+                              <w:jc w:val="center"/>
+                            </w:pPr>
+                            <w:r>
+                              <w:t>RANKING</w:t>
+                            </w:r>
+                          </w:p>
+                        </w:txbxContent>
+                      </wps:txbx>
+                      <wps:bodyPr rot="0" spcFirstLastPara="0" vertOverflow="overflow" horzOverflow="overflow" vert="horz" wrap="square" lIns="91440" tIns="45720" rIns="91440" bIns="45720" numCol="1" spcCol="0" rtlCol="0" fromWordArt="0" anchor="ctr" anchorCtr="0" forceAA="0" compatLnSpc="1">
+                        <a:prstTxWarp prst="textNoShape">
+                          <a:avLst/>
+                        </a:prstTxWarp>
+                        <a:noAutofit/>
+                      </wps:bodyPr>
+                    </wps:wsp>
+                  </a:graphicData>
+                </a:graphic>
+              </wp:anchor>
+            </w:drawing>
+          </mc:Choice>
+          <mc:Fallback>
+            <w:pict>
+              <v:rect w14:anchorId="69D67B19" id="Rectángulo 14" o:spid="_x0000_s1029" style="position:absolute;margin-left:251.7pt;margin-top:210.05pt;width:101.25pt;height:38.25pt;z-index:251676672;visibility:visible;mso-wrap-style:square;mso-wrap-distance-left:9pt;mso-wrap-distance-top:0;mso-wrap-distance-right:9pt;mso-wrap-distance-bottom:0;mso-position-horizontal:absolute;mso-position-horizontal-relative:text;mso-position-vertical:absolute;mso-position-vertical-relative:text;v-text-anchor:middle" o:gfxdata="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" fillcolor="gray [1616]" strokecolor="black [3040]">
+                <v:fill color2="#d9d9d9 [496]" rotate="t" angle="180" colors="0 #bcbcbc;22938f #d0d0d0;1 #ededed" focus="100%" type="gradient"/>
+                <v:shadow on="t" color="black" opacity="24903f" origin=",.5" offset="0,.55556mm"/>
+                <v:textbox>
+                  <w:txbxContent>
+                    <w:p>
+                      <w:pPr>
+                        <w:jc w:val="center"/>
+                      </w:pPr>
+                      <w:r>
+                        <w:t>RANKING</w:t>
+                      </w:r>
+                    </w:p>
+                  </w:txbxContent>
+                </v:textbox>
+              </v:rect>
+            </w:pict>
+          </mc:Fallback>
+        </mc:AlternateContent>
+      </w:r>
+      <w:r>
+        <w:rPr>
+          <w:rFonts w:ascii="Arial" w:hAnsi="Arial" w:cs="Arial"/>
+          <w:noProof/>
+          <w:lang w:val="en-US"/>
+        </w:rPr>
+        <mc:AlternateContent>
+          <mc:Choice Requires="wps">
+            <w:drawing>
+              <wp:anchor distT="0" distB="0" distL="114300" distR="114300" simplePos="0" relativeHeight="251674624" behindDoc="0" locked="0" layoutInCell="1" allowOverlap="1" wp14:anchorId="23919A22" wp14:editId="23D2D4D5">
+                <wp:simplePos x="0" y="0"/>
+                <wp:positionH relativeFrom="column">
+                  <wp:posOffset>3177540</wp:posOffset>
+                </wp:positionH>
+                <wp:positionV relativeFrom="paragraph">
+                  <wp:posOffset>2058035</wp:posOffset>
+                </wp:positionV>
+                <wp:extent cx="1285875" cy="485775"/>
+                <wp:effectExtent l="57150" t="38100" r="85725" b="104775"/>
+                <wp:wrapNone/>
+                <wp:docPr id="13" name="Rectángulo 13"/>
+                <wp:cNvGraphicFramePr/>
+                <a:graphic xmlns:a="http://schemas.openxmlformats.org/drawingml/2006/main">
+                  <a:graphicData uri="http://schemas.microsoft.com/office/word/2010/wordprocessingShape">
+                    <wps:wsp>
+                      <wps:cNvSpPr/>
+                      <wps:spPr>
+                        <a:xfrm>
+                          <a:off x="0" y="0"/>
+                          <a:ext cx="1285875" cy="485775"/>
+                        </a:xfrm>
+                        <a:prstGeom prst="rect">
+                          <a:avLst/>
+                        </a:prstGeom>
+                      </wps:spPr>
+                      <wps:style>
+                        <a:lnRef idx="1">
+                          <a:schemeClr val="dk1"/>
+                        </a:lnRef>
+                        <a:fillRef idx="2">
+                          <a:schemeClr val="dk1"/>
+                        </a:fillRef>
+                        <a:effectRef idx="1">
+                          <a:schemeClr val="dk1"/>
+                        </a:effectRef>
+                        <a:fontRef idx="minor">
+                          <a:schemeClr val="dk1"/>
+                        </a:fontRef>
+                      </wps:style>
+                      <wps:txbx>
+                        <w:txbxContent>
+                          <w:p>
+                            <w:pPr>
+                              <w:jc w:val="center"/>
+                            </w:pPr>
+                            <w:r>
+                              <w:t>PERFIL</w:t>
+                            </w:r>
+                          </w:p>
+                        </w:txbxContent>
+                      </wps:txbx>
+                      <wps:bodyPr rot="0" spcFirstLastPara="0" vertOverflow="overflow" horzOverflow="overflow" vert="horz" wrap="square" lIns="91440" tIns="45720" rIns="91440" bIns="45720" numCol="1" spcCol="0" rtlCol="0" fromWordArt="0" anchor="ctr" anchorCtr="0" forceAA="0" compatLnSpc="1">
+                        <a:prstTxWarp prst="textNoShape">
+                          <a:avLst/>
+                        </a:prstTxWarp>
+                        <a:noAutofit/>
+                      </wps:bodyPr>
+                    </wps:wsp>
+                  </a:graphicData>
+                </a:graphic>
+              </wp:anchor>
+            </w:drawing>
+          </mc:Choice>
+          <mc:Fallback>
+            <w:pict>
+              <v:rect w14:anchorId="23919A22" id="Rectángulo 13" o:spid="_x0000_s1030" style="position:absolute;margin-left:250.2pt;margin-top:162.05pt;width:101.25pt;height:38.25pt;z-index:251674624;visibility:visible;mso-wrap-style:square;mso-wrap-distance-left:9pt;mso-wrap-distance-top:0;mso-wrap-distance-right:9pt;mso-wrap-distance-bottom:0;mso-position-horizontal:absolute;mso-position-horizontal-relative:text;mso-position-vertical:absolute;mso-position-vertical-relative:text;v-text-anchor:middle" o:gfxdata="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" fillcolor="gray [1616]" strokecolor="black [3040]">
+                <v:fill color2="#d9d9d9 [496]" rotate="t" angle="180" colors="0 #bcbcbc;22938f #d0d0d0;1 #ededed" focus="100%" type="gradient"/>
+                <v:shadow on="t" color="black" opacity="24903f" origin=",.5" offset="0,.55556mm"/>
+                <v:textbox>
+                  <w:txbxContent>
+                    <w:p>
+                      <w:pPr>
+                        <w:jc w:val="center"/>
+                      </w:pPr>
+                      <w:r>
+                        <w:t>PERFIL</w:t>
+                      </w:r>
+                    </w:p>
+                  </w:txbxContent>
+                </v:textbox>
+              </v:rect>
+            </w:pict>
+          </mc:Fallback>
+        </mc:AlternateContent>
+      </w:r>
+      <w:r>
+        <w:rPr>
+          <w:rFonts w:ascii="Arial" w:hAnsi="Arial" w:cs="Arial"/>
+          <w:noProof/>
+          <w:lang w:val="en-US"/>
+        </w:rPr>
+        <mc:AlternateContent>
+          <mc:Choice Requires="wps">
+            <w:drawing>
+              <wp:anchor distT="0" distB="0" distL="114300" distR="114300" simplePos="0" relativeHeight="251672576" behindDoc="0" locked="0" layoutInCell="1" allowOverlap="1" wp14:anchorId="6A3BB7FB" wp14:editId="100E18C4">
+                <wp:simplePos x="0" y="0"/>
+                <wp:positionH relativeFrom="column">
+                  <wp:posOffset>3168015</wp:posOffset>
+                </wp:positionH>
+                <wp:positionV relativeFrom="paragraph">
+                  <wp:posOffset>819785</wp:posOffset>
+                </wp:positionV>
+                <wp:extent cx="1285875" cy="485775"/>
+                <wp:effectExtent l="57150" t="38100" r="85725" b="104775"/>
+                <wp:wrapNone/>
+                <wp:docPr id="12" name="Rectángulo 12"/>
+                <wp:cNvGraphicFramePr/>
+                <a:graphic xmlns:a="http://schemas.openxmlformats.org/drawingml/2006/main">
+                  <a:graphicData uri="http://schemas.microsoft.com/office/word/2010/wordprocessingShape">
+                    <wps:wsp>
+                      <wps:cNvSpPr/>
+                      <wps:spPr>
+                        <a:xfrm>
+                          <a:off x="0" y="0"/>
+                          <a:ext cx="1285875" cy="485775"/>
+                        </a:xfrm>
+                        <a:prstGeom prst="rect">
+                          <a:avLst/>
+                        </a:prstGeom>
+                      </wps:spPr>
+                      <wps:style>
+                        <a:lnRef idx="1">
+                          <a:schemeClr val="dk1"/>
+                        </a:lnRef>
+                        <a:fillRef idx="2">
+                          <a:schemeClr val="dk1"/>
+                        </a:fillRef>
+                        <a:effectRef idx="1">
+                          <a:schemeClr val="dk1"/>
+                        </a:effectRef>
+                        <a:fontRef idx="minor">
+                          <a:schemeClr val="dk1"/>
+                        </a:fontRef>
+                      </wps:style>
+                      <wps:txbx>
+                        <w:txbxContent>
+                          <w:p>
+                            <w:pPr>
+                              <w:jc w:val="center"/>
+                            </w:pPr>
+                            <w:r>
+                              <w:t>JUGAR</w:t>
+                            </w:r>
+                          </w:p>
+                        </w:txbxContent>
+                      </wps:txbx>
+                      <wps:bodyPr rot="0" spcFirstLastPara="0" vertOverflow="overflow" horzOverflow="overflow" vert="horz" wrap="square" lIns="91440" tIns="45720" rIns="91440" bIns="45720" numCol="1" spcCol="0" rtlCol="0" fromWordArt="0" anchor="ctr" anchorCtr="0" forceAA="0" compatLnSpc="1">
+                        <a:prstTxWarp prst="textNoShape">
+                          <a:avLst/>
+                        </a:prstTxWarp>
+                        <a:noAutofit/>
+                      </wps:bodyPr>
+                    </wps:wsp>
+                  </a:graphicData>
+                </a:graphic>
+              </wp:anchor>
+            </w:drawing>
+          </mc:Choice>
+          <mc:Fallback>
+            <w:pict>
+              <v:rect w14:anchorId="6A3BB7FB" id="Rectángulo 12" o:spid="_x0000_s1031" style="position:absolute;margin-left:249.45pt;margin-top:64.55pt;width:101.25pt;height:38.25pt;z-index:251672576;visibility:visible;mso-wrap-style:square;mso-wrap-distance-left:9pt;mso-wrap-distance-top:0;mso-wrap-distance-right:9pt;mso-wrap-distance-bottom:0;mso-position-horizontal:absolute;mso-position-horizontal-relative:text;mso-position-vertical:absolute;mso-position-vertical-relative:text;v-text-anchor:middle" o:gfxdata="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" fillcolor="gray [1616]" strokecolor="black [3040]">
+                <v:fill color2="#d9d9d9 [496]" rotate="t" angle="180" colors="0 #bcbcbc;22938f #d0d0d0;1 #ededed" focus="100%" type="gradient"/>
+                <v:shadow on="t" color="black" opacity="24903f" origin=",.5" offset="0,.55556mm"/>
+                <v:textbox>
+                  <w:txbxContent>
+                    <w:p>
+                      <w:pPr>
+                        <w:jc w:val="center"/>
+                      </w:pPr>
+                      <w:r>
+                        <w:t>JUGAR</w:t>
+                      </w:r>
+                    </w:p>
+                  </w:txbxContent>
+                </v:textbox>
+              </v:rect>
+            </w:pict>
+          </mc:Fallback>
+        </mc:AlternateContent>
+      </w:r>
+      <w:r>
+        <w:rPr>
+          <w:rFonts w:ascii="Arial" w:hAnsi="Arial" w:cs="Arial"/>
+          <w:noProof/>
+          <w:lang w:val="en-US"/>
+        </w:rPr>
+        <mc:AlternateContent>
+          <mc:Choice Requires="wps">
+            <w:drawing>
+              <wp:anchor distT="0" distB="0" distL="114300" distR="114300" simplePos="0" relativeHeight="251681792" behindDoc="0" locked="0" layoutInCell="1" allowOverlap="1" wp14:anchorId="349A8B31" wp14:editId="27DA9AB0">
+                <wp:simplePos x="0" y="0"/>
+                <wp:positionH relativeFrom="column">
+                  <wp:posOffset>2815590</wp:posOffset>
+                </wp:positionH>
+                <wp:positionV relativeFrom="paragraph">
+                  <wp:posOffset>1696085</wp:posOffset>
+                </wp:positionV>
+                <wp:extent cx="323850" cy="0"/>
+                <wp:effectExtent l="0" t="76200" r="19050" b="95250"/>
+                <wp:wrapNone/>
+                <wp:docPr id="21" name="Conector recto de flecha 21"/>
+                <wp:cNvGraphicFramePr/>
+                <a:graphic xmlns:a="http://schemas.openxmlformats.org/drawingml/2006/main">
+                  <a:graphicData uri="http://schemas.microsoft.com/office/word/2010/wordprocessingShape">
+                    <wps:wsp>
+                      <wps:cNvCnPr/>
+                      <wps:spPr>
+                        <a:xfrm>
+                          <a:off x="0" y="0"/>
+                          <a:ext cx="323850" cy="0"/>
+                        </a:xfrm>
+                        <a:prstGeom prst="straightConnector1">
+                          <a:avLst/>
+                        </a:prstGeom>
+                        <a:ln>
+                          <a:tailEnd type="triangle"/>
+                        </a:ln>
+                      </wps:spPr>
+                      <wps:style>
+                        <a:lnRef idx="1">
+                          <a:schemeClr val="accent1"/>
+                        </a:lnRef>
+                        <a:fillRef idx="0">
+                          <a:schemeClr val="accent1"/>
+                        </a:fillRef>
+                        <a:effectRef idx="0">
+                          <a:schemeClr val="accent1"/>
+                        </a:effectRef>
+                        <a:fontRef idx="minor">
+                          <a:schemeClr val="tx1"/>
+                        </a:fontRef>
+                      </wps:style>
+                      <wps:bodyPr/>
+                    </wps:wsp>
+                  </a:graphicData>
+                </a:graphic>
+                <wp14:sizeRelH relativeFrom="margin">
+                  <wp14:pctWidth>0</wp14:pctWidth>
+                </wp14:sizeRelH>
+                <wp14:sizeRelV relativeFrom="margin">
+                  <wp14:pctHeight>0</wp14:pctHeight>
+                </wp14:sizeRelV>
+              </wp:anchor>
+            </w:drawing>
+          </mc:Choice>
+          <mc:Fallback>
+            <w:pict>
+              <v:shape w14:anchorId="7B9A4C35" id="Conector recto de flecha 21" o:spid="_x0000_s1026" type="#_x0000_t32" style="position:absolute;margin-left:221.7pt;margin-top:133.55pt;width:25.5pt;height:0;z-index:251681792;visibility:visible;mso-wrap-style:square;mso-width-percent:0;mso-height-percent:0;mso-wrap-distance-left:9pt;mso-wrap-distance-top:0;mso-wrap-distance-right:9pt;mso-wrap-distance-bottom:0;mso-position-horizontal:absolute;mso-position-horizontal-relative:text;mso-position-vertical:absolute;mso-position-vertical-relative:text;mso-width-percent:0;mso-height-percent:0;mso-width-relative:margin;mso-height-relative:margin" o:gfxdata="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" strokecolor="#e44317 [3044]">
+                <v:stroke endarrow="block"/>
+              </v:shape>
+            </w:pict>
+          </mc:Fallback>
+        </mc:AlternateContent>
+      </w:r>
+      <w:r>
+        <w:rPr>
+          <w:rFonts w:ascii="Arial" w:hAnsi="Arial" w:cs="Arial"/>
+          <w:noProof/>
+          <w:lang w:val="en-US"/>
+        </w:rPr>
+        <mc:AlternateContent>
+          <mc:Choice Requires="wps">
+            <w:drawing>
+              <wp:anchor distT="0" distB="0" distL="114300" distR="114300" simplePos="0" relativeHeight="251679744" behindDoc="0" locked="0" layoutInCell="1" allowOverlap="1" wp14:anchorId="06EE3C09" wp14:editId="7C81D42C">
+                <wp:simplePos x="0" y="0"/>
+                <wp:positionH relativeFrom="column">
+                  <wp:posOffset>1205865</wp:posOffset>
+                </wp:positionH>
+                <wp:positionV relativeFrom="paragraph">
+                  <wp:posOffset>1696085</wp:posOffset>
+                </wp:positionV>
+                <wp:extent cx="323850" cy="0"/>
+                <wp:effectExtent l="0" t="76200" r="19050" b="95250"/>
+                <wp:wrapNone/>
+                <wp:docPr id="20" name="Conector recto de flecha 20"/>
+                <wp:cNvGraphicFramePr/>
+                <a:graphic xmlns:a="http://schemas.openxmlformats.org/drawingml/2006/main">
+                  <a:graphicData uri="http://schemas.microsoft.com/office/word/2010/wordprocessingShape">
+                    <wps:wsp>
+                      <wps:cNvCnPr/>
+                      <wps:spPr>
+                        <a:xfrm>
+                          <a:off x="0" y="0"/>
+                          <a:ext cx="323850" cy="0"/>
+                        </a:xfrm>
+                        <a:prstGeom prst="straightConnector1">
+                          <a:avLst/>
+                        </a:prstGeom>
+                        <a:ln>
+                          <a:tailEnd type="triangle"/>
+                        </a:ln>
+                      </wps:spPr>
+                      <wps:style>
+                        <a:lnRef idx="1">
+                          <a:schemeClr val="accent1"/>
+                        </a:lnRef>
+                        <a:fillRef idx="0">
+                          <a:schemeClr val="accent1"/>
+                        </a:fillRef>
+                        <a:effectRef idx="0">
+                          <a:schemeClr val="accent1"/>
+                        </a:effectRef>
+                        <a:fontRef idx="minor">
+                          <a:schemeClr val="tx1"/>
+                        </a:fontRef>
+                      </wps:style>
+                      <wps:bodyPr/>
+                    </wps:wsp>
+                  </a:graphicData>
+                </a:graphic>
+                <wp14:sizeRelH relativeFrom="margin">
+                  <wp14:pctWidth>0</wp14:pctWidth>
+                </wp14:sizeRelH>
+                <wp14:sizeRelV relativeFrom="margin">
+                  <wp14:pctHeight>0</wp14:pctHeight>
+                </wp14:sizeRelV>
+              </wp:anchor>
+            </w:drawing>
+          </mc:Choice>
+          <mc:Fallback>
+            <w:pict>
+              <v:shape w14:anchorId="6E48B8C1" id="Conector recto de flecha 20" o:spid="_x0000_s1026" type="#_x0000_t32" style="position:absolute;margin-left:94.95pt;margin-top:133.55pt;width:25.5pt;height:0;z-index:251679744;visibility:visible;mso-wrap-style:square;mso-width-percent:0;mso-height-percent:0;mso-wrap-distance-left:9pt;mso-wrap-distance-top:0;mso-wrap-distance-right:9pt;mso-wrap-distance-bottom:0;mso-position-horizontal:absolute;mso-position-horizontal-relative:text;mso-position-vertical:absolute;mso-position-vertical-relative:text;mso-width-percent:0;mso-height-percent:0;mso-width-relative:margin;mso-height-relative:margin" o:gfxdata="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" strokecolor="#e44317 [3044]">
+                <v:stroke endarrow="block"/>
+              </v:shape>
+            </w:pict>
+          </mc:Fallback>
+        </mc:AlternateContent>
+      </w:r>
+      <w:r>
+        <w:rPr>
+          <w:rFonts w:ascii="Arial" w:hAnsi="Arial" w:cs="Arial"/>
+          <w:noProof/>
+          <w:lang w:val="en-US"/>
+        </w:rPr>
+        <mc:AlternateContent>
+          <mc:Choice Requires="wps">
+            <w:drawing>
+              <wp:anchor distT="0" distB="0" distL="114300" distR="114300" simplePos="0" relativeHeight="251668480" behindDoc="0" locked="0" layoutInCell="1" allowOverlap="1" wp14:anchorId="58C57FE9" wp14:editId="2BC8F6C5">
+                <wp:simplePos x="0" y="0"/>
+                <wp:positionH relativeFrom="column">
+                  <wp:posOffset>1529715</wp:posOffset>
+                </wp:positionH>
+                <wp:positionV relativeFrom="paragraph">
+                  <wp:posOffset>1448435</wp:posOffset>
+                </wp:positionV>
+                <wp:extent cx="1285875" cy="485775"/>
+                <wp:effectExtent l="57150" t="38100" r="85725" b="104775"/>
+                <wp:wrapNone/>
+                <wp:docPr id="6" name="Rectángulo 6"/>
+                <wp:cNvGraphicFramePr/>
+                <a:graphic xmlns:a="http://schemas.openxmlformats.org/drawingml/2006/main">
+                  <a:graphicData uri="http://schemas.microsoft.com/office/word/2010/wordprocessingShape">
+                    <wps:wsp>
+                      <wps:cNvSpPr/>
+                      <wps:spPr>
+                        <a:xfrm>
+                          <a:off x="0" y="0"/>
+                          <a:ext cx="1285875" cy="485775"/>
+                        </a:xfrm>
+                        <a:prstGeom prst="rect">
+                          <a:avLst/>
+                        </a:prstGeom>
+                      </wps:spPr>
+                      <wps:style>
+                        <a:lnRef idx="1">
+                          <a:schemeClr val="accent4"/>
+                        </a:lnRef>
+                        <a:fillRef idx="2">
+                          <a:schemeClr val="accent4"/>
+                        </a:fillRef>
+                        <a:effectRef idx="1">
+                          <a:schemeClr val="accent4"/>
+                        </a:effectRef>
+                        <a:fontRef idx="minor">
+                          <a:schemeClr val="dk1"/>
+                        </a:fontRef>
+                      </wps:style>
+                      <wps:txbx>
+                        <w:txbxContent>
+                          <w:p>
+                            <w:pPr>
+                              <w:jc w:val="center"/>
+                            </w:pPr>
+                            <w:r>
+                              <w:t>INICIAR SESION/ REGISTRARSE</w:t>
+                            </w:r>
+                          </w:p>
+                        </w:txbxContent>
+                      </wps:txbx>
+                      <wps:bodyPr rot="0" spcFirstLastPara="0" vertOverflow="overflow" horzOverflow="overflow" vert="horz" wrap="square" lIns="91440" tIns="45720" rIns="91440" bIns="45720" numCol="1" spcCol="0" rtlCol="0" fromWordArt="0" anchor="ctr" anchorCtr="0" forceAA="0" compatLnSpc="1">
+                        <a:prstTxWarp prst="textNoShape">
+                          <a:avLst/>
+                        </a:prstTxWarp>
+                        <a:noAutofit/>
+                      </wps:bodyPr>
+                    </wps:wsp>
+                  </a:graphicData>
+                </a:graphic>
+              </wp:anchor>
+            </w:drawing>
+          </mc:Choice>
+          <mc:Fallback>
+            <w:pict>
+              <v:rect w14:anchorId="58C57FE9" id="Rectángulo 6" o:spid="_x0000_s1032" style="position:absolute;margin-left:120.45pt;margin-top:114.05pt;width:101.25pt;height:38.25pt;z-index:251668480;visibility:visible;mso-wrap-style:square;mso-wrap-distance-left:9pt;mso-wrap-distance-top:0;mso-wrap-distance-right:9pt;mso-wrap-distance-bottom:0;mso-position-horizontal:absolute;mso-position-horizontal-relative:text;mso-position-vertical:absolute;mso-position-vertical-relative:text;v-text-anchor:middle" o:gfxdata="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" fillcolor="#ffc193 [1623]" strokecolor="#ff7a18 [3047]">
+                <v:fill color2="#ffecde [503]" rotate="t" angle="180" colors="0 #ffad7b;22938f #ffc4a3;1 #ffe6d8" focus="100%" type="gradient"/>
+                <v:shadow on="t" color="black" opacity="24903f" origin=",.5" offset="0,.55556mm"/>
+                <v:textbox>
+                  <w:txbxContent>
+                    <w:p>
+                      <w:pPr>
+                        <w:jc w:val="center"/>
+                      </w:pPr>
+                      <w:r>
+                        <w:t>INICIAR SESION/ REGISTRARSE</w:t>
+                      </w:r>
+                    </w:p>
+                  </w:txbxContent>
+                </v:textbox>
+              </v:rect>
+            </w:pict>
+          </mc:Fallback>
+        </mc:AlternateContent>
+      </w:r>
     </w:p>
     <w:sectPr>
-      <w:headerReference w:type="default" r:id="rId12"/>
-      <w:footerReference w:type="default" r:id="rId13"/>
+      <w:headerReference w:type="default" r:id="rId14"/>
+      <w:footerReference w:type="default" r:id="rId15"/>
       <w:pgSz w:w="12240" w:h="15840"/>
       <w:pgMar w:top="1417" w:right="1701" w:bottom="1417" w:left="1701" w:header="708" w:footer="708" w:gutter="0"/>
       <w:pgNumType w:start="0"/>
@@ -2444,7 +3854,7 @@
 </file>
 
 <file path=word/endnotes.xml><?xml version="1.0" encoding="utf-8"?>
-<w:endnotes xmlns:wpc="http://schemas.microsoft.com/office/word/2010/wordprocessingCanvas" xmlns:cx="http://schemas.microsoft.com/office/drawing/2014/chartex" xmlns:cx1="http://schemas.microsoft.com/office/drawing/2015/9/8/chartex" xmlns:cx2="http://schemas.microsoft.com/office/drawing/2015/10/21/chartex" xmlns:cx3="http://schemas.microsoft.com/office/drawing/2016/5/9/chartex" xmlns:cx4="http://schemas.microsoft.com/office/drawing/2016/5/10/chartex" xmlns:cx5="http://schemas.microsoft.com/office/drawing/2016/5/11/chartex" xmlns:cx6="http://schemas.microsoft.com/office/drawing/2016/5/12/chartex" xmlns:cx7="http://schemas.microsoft.com/office/drawing/2016/5/13/chartex" xmlns:cx8="http://schemas.microsoft.com/office/drawing/2016/5/14/chartex" xmlns:mc="http://schemas.openxmlformats.org/markup-compatibility/2006" xmlns:aink="http://schemas.microsoft.com/office/drawing/2016/ink" xmlns:am3d="http://schemas.microsoft.com/office/drawing/2017/model3d" xmlns:o="urn:schemas-microsoft-com:office:office" xmlns:r="http://schemas.openxmlformats.org/officeDocument/2006/relationships" xmlns:m="http://schemas.openxmlformats.org/officeDocument/2006/math" xmlns:v="urn:schemas-microsoft-com:vml" xmlns:wp14="http://schemas.microsoft.com/office/word/2010/wordprocessingDrawing" xmlns:wp="http://schemas.openxmlformats.org/drawingml/2006/wordprocessingDrawing" xmlns:w10="urn:schemas-microsoft-com:office:word" xmlns:w="http://schemas.openxmlformats.org/wordprocessingml/2006/main" xmlns:w14="http://schemas.microsoft.com/office/word/2010/wordml" xmlns:w15="http://schemas.microsoft.com/office/word/2012/wordml" xmlns:w16cid="http://schemas.microsoft.com/office/word/2016/wordml/cid" xmlns:w16se="http://schemas.microsoft.com/office/word/2015/wordml/symex" xmlns:wpg="http://schemas.microsoft.com/office/word/2010/wordprocessingGroup" xmlns:wpi="http://schemas.microsoft.com/office/word/2010/wordprocessingInk" xmlns:wne="http://schemas.microsoft.com/office/word/2006/wordml" xmlns:wps="http://schemas.microsoft.com/office/word/2010/wordprocessingShape" mc:Ignorable="w14 w15 w16se w16cid wp14">
+<w:endnotes xmlns:wpc="http://schemas.microsoft.com/office/word/2010/wordprocessingCanvas" xmlns:mc="http://schemas.openxmlformats.org/markup-compatibility/2006" xmlns:o="urn:schemas-microsoft-com:office:office" xmlns:r="http://schemas.openxmlformats.org/officeDocument/2006/relationships" xmlns:m="http://schemas.openxmlformats.org/officeDocument/2006/math" xmlns:v="urn:schemas-microsoft-com:vml" xmlns:wp14="http://schemas.microsoft.com/office/word/2010/wordprocessingDrawing" xmlns:wp="http://schemas.openxmlformats.org/drawingml/2006/wordprocessingDrawing" xmlns:w10="urn:schemas-microsoft-com:office:word" xmlns:w="http://schemas.openxmlformats.org/wordprocessingml/2006/main" xmlns:w14="http://schemas.microsoft.com/office/word/2010/wordml" xmlns:w15="http://schemas.microsoft.com/office/word/2012/wordml" xmlns:wpg="http://schemas.microsoft.com/office/word/2010/wordprocessingGroup" xmlns:wpi="http://schemas.microsoft.com/office/word/2010/wordprocessingInk" xmlns:wne="http://schemas.microsoft.com/office/word/2006/wordml" xmlns:wps="http://schemas.microsoft.com/office/word/2010/wordprocessingShape" mc:Ignorable="w14 w15 wp14">
   <w:endnote w:type="separator" w:id="-1">
     <w:p>
       <w:pPr>
@@ -2469,7 +3879,7 @@
 </file>
 
 <file path=word/footer1.xml><?xml version="1.0" encoding="utf-8"?>
-<w:ftr xmlns:wpc="http://schemas.microsoft.com/office/word/2010/wordprocessingCanvas" xmlns:cx="http://schemas.microsoft.com/office/drawing/2014/chartex" xmlns:cx1="http://schemas.microsoft.com/office/drawing/2015/9/8/chartex" xmlns:cx2="http://schemas.microsoft.com/office/drawing/2015/10/21/chartex" xmlns:cx3="http://schemas.microsoft.com/office/drawing/2016/5/9/chartex" xmlns:cx4="http://schemas.microsoft.com/office/drawing/2016/5/10/chartex" xmlns:cx5="http://schemas.microsoft.com/office/drawing/2016/5/11/chartex" xmlns:cx6="http://schemas.microsoft.com/office/drawing/2016/5/12/chartex" xmlns:cx7="http://schemas.microsoft.com/office/drawing/2016/5/13/chartex" xmlns:cx8="http://schemas.microsoft.com/office/drawing/2016/5/14/chartex" xmlns:mc="http://schemas.openxmlformats.org/markup-compatibility/2006" xmlns:aink="http://schemas.microsoft.com/office/drawing/2016/ink" xmlns:am3d="http://schemas.microsoft.com/office/drawing/2017/model3d" xmlns:o="urn:schemas-microsoft-com:office:office" xmlns:r="http://schemas.openxmlformats.org/officeDocument/2006/relationships" xmlns:m="http://schemas.openxmlformats.org/officeDocument/2006/math" xmlns:v="urn:schemas-microsoft-com:vml" xmlns:wp14="http://schemas.microsoft.com/office/word/2010/wordprocessingDrawing" xmlns:wp="http://schemas.openxmlformats.org/drawingml/2006/wordprocessingDrawing" xmlns:w10="urn:schemas-microsoft-com:office:word" xmlns:w="http://schemas.openxmlformats.org/wordprocessingml/2006/main" xmlns:w14="http://schemas.microsoft.com/office/word/2010/wordml" xmlns:w15="http://schemas.microsoft.com/office/word/2012/wordml" xmlns:w16cid="http://schemas.microsoft.com/office/word/2016/wordml/cid" xmlns:w16se="http://schemas.microsoft.com/office/word/2015/wordml/symex" xmlns:wpg="http://schemas.microsoft.com/office/word/2010/wordprocessingGroup" xmlns:wpi="http://schemas.microsoft.com/office/word/2010/wordprocessingInk" xmlns:wne="http://schemas.microsoft.com/office/word/2006/wordml" xmlns:wps="http://schemas.microsoft.com/office/word/2010/wordprocessingShape" mc:Ignorable="w14 w15 w16se w16cid wp14">
+<w:ftr xmlns:wpc="http://schemas.microsoft.com/office/word/2010/wordprocessingCanvas" xmlns:mc="http://schemas.openxmlformats.org/markup-compatibility/2006" xmlns:o="urn:schemas-microsoft-com:office:office" xmlns:r="http://schemas.openxmlformats.org/officeDocument/2006/relationships" xmlns:m="http://schemas.openxmlformats.org/officeDocument/2006/math" xmlns:v="urn:schemas-microsoft-com:vml" xmlns:wp14="http://schemas.microsoft.com/office/word/2010/wordprocessingDrawing" xmlns:wp="http://schemas.openxmlformats.org/drawingml/2006/wordprocessingDrawing" xmlns:w10="urn:schemas-microsoft-com:office:word" xmlns:w="http://schemas.openxmlformats.org/wordprocessingml/2006/main" xmlns:w14="http://schemas.microsoft.com/office/word/2010/wordml" xmlns:w15="http://schemas.microsoft.com/office/word/2012/wordml" xmlns:wpg="http://schemas.microsoft.com/office/word/2010/wordprocessingGroup" xmlns:wpi="http://schemas.microsoft.com/office/word/2010/wordprocessingInk" xmlns:wne="http://schemas.microsoft.com/office/word/2006/wordml" xmlns:wps="http://schemas.microsoft.com/office/word/2010/wordprocessingShape" mc:Ignorable="w14 w15 wp14">
   <w:sdt>
     <w:sdtPr>
       <w:id w:val="853545670"/>
@@ -2478,6 +3888,7 @@
         <w:docPartUnique/>
       </w:docPartObj>
     </w:sdtPr>
+    <w:sdtEndPr/>
     <w:sdtContent>
       <w:p>
         <w:pPr>
@@ -2498,7 +3909,7 @@
             <w:noProof/>
             <w:lang w:val="es-ES"/>
           </w:rPr>
-          <w:t>1</w:t>
+          <w:t>4</w:t>
         </w:r>
         <w:r>
           <w:fldChar w:fldCharType="end"/>
@@ -2515,7 +3926,7 @@
 </file>
 
 <file path=word/footnotes.xml><?xml version="1.0" encoding="utf-8"?>
-<w:footnotes xmlns:wpc="http://schemas.microsoft.com/office/word/2010/wordprocessingCanvas" xmlns:cx="http://schemas.microsoft.com/office/drawing/2014/chartex" xmlns:cx1="http://schemas.microsoft.com/office/drawing/2015/9/8/chartex" xmlns:cx2="http://schemas.microsoft.com/office/drawing/2015/10/21/chartex" xmlns:cx3="http://schemas.microsoft.com/office/drawing/2016/5/9/chartex" xmlns:cx4="http://schemas.microsoft.com/office/drawing/2016/5/10/chartex" xmlns:cx5="http://schemas.microsoft.com/office/drawing/2016/5/11/chartex" xmlns:cx6="http://schemas.microsoft.com/office/drawing/2016/5/12/chartex" xmlns:cx7="http://schemas.microsoft.com/office/drawing/2016/5/13/chartex" xmlns:cx8="http://schemas.microsoft.com/office/drawing/2016/5/14/chartex" xmlns:mc="http://schemas.openxmlformats.org/markup-compatibility/2006" xmlns:aink="http://schemas.microsoft.com/office/drawing/2016/ink" xmlns:am3d="http://schemas.microsoft.com/office/drawing/2017/model3d" xmlns:o="urn:schemas-microsoft-com:office:office" xmlns:r="http://schemas.openxmlformats.org/officeDocument/2006/relationships" xmlns:m="http://schemas.openxmlformats.org/officeDocument/2006/math" xmlns:v="urn:schemas-microsoft-com:vml" xmlns:wp14="http://schemas.microsoft.com/office/word/2010/wordprocessingDrawing" xmlns:wp="http://schemas.openxmlformats.org/drawingml/2006/wordprocessingDrawing" xmlns:w10="urn:schemas-microsoft-com:office:word" xmlns:w="http://schemas.openxmlformats.org/wordprocessingml/2006/main" xmlns:w14="http://schemas.microsoft.com/office/word/2010/wordml" xmlns:w15="http://schemas.microsoft.com/office/word/2012/wordml" xmlns:w16cid="http://schemas.microsoft.com/office/word/2016/wordml/cid" xmlns:w16se="http://schemas.microsoft.com/office/word/2015/wordml/symex" xmlns:wpg="http://schemas.microsoft.com/office/word/2010/wordprocessingGroup" xmlns:wpi="http://schemas.microsoft.com/office/word/2010/wordprocessingInk" xmlns:wne="http://schemas.microsoft.com/office/word/2006/wordml" xmlns:wps="http://schemas.microsoft.com/office/word/2010/wordprocessingShape" mc:Ignorable="w14 w15 w16se w16cid wp14">
+<w:footnotes xmlns:wpc="http://schemas.microsoft.com/office/word/2010/wordprocessingCanvas" xmlns:mc="http://schemas.openxmlformats.org/markup-compatibility/2006" xmlns:o="urn:schemas-microsoft-com:office:office" xmlns:r="http://schemas.openxmlformats.org/officeDocument/2006/relationships" xmlns:m="http://schemas.openxmlformats.org/officeDocument/2006/math" xmlns:v="urn:schemas-microsoft-com:vml" xmlns:wp14="http://schemas.microsoft.com/office/word/2010/wordprocessingDrawing" xmlns:wp="http://schemas.openxmlformats.org/drawingml/2006/wordprocessingDrawing" xmlns:w10="urn:schemas-microsoft-com:office:word" xmlns:w="http://schemas.openxmlformats.org/wordprocessingml/2006/main" xmlns:w14="http://schemas.microsoft.com/office/word/2010/wordml" xmlns:w15="http://schemas.microsoft.com/office/word/2012/wordml" xmlns:wpg="http://schemas.microsoft.com/office/word/2010/wordprocessingGroup" xmlns:wpi="http://schemas.microsoft.com/office/word/2010/wordprocessingInk" xmlns:wne="http://schemas.microsoft.com/office/word/2006/wordml" xmlns:wps="http://schemas.microsoft.com/office/word/2010/wordprocessingShape" mc:Ignorable="w14 w15 wp14">
   <w:footnote w:type="separator" w:id="-1">
     <w:p>
       <w:pPr>
@@ -2540,7 +3951,7 @@
 </file>
 
 <file path=word/header1.xml><?xml version="1.0" encoding="utf-8"?>
-<w:hdr xmlns:wpc="http://schemas.microsoft.com/office/word/2010/wordprocessingCanvas" xmlns:cx="http://schemas.microsoft.com/office/drawing/2014/chartex" xmlns:cx1="http://schemas.microsoft.com/office/drawing/2015/9/8/chartex" xmlns:cx2="http://schemas.microsoft.com/office/drawing/2015/10/21/chartex" xmlns:cx3="http://schemas.microsoft.com/office/drawing/2016/5/9/chartex" xmlns:cx4="http://schemas.microsoft.com/office/drawing/2016/5/10/chartex" xmlns:cx5="http://schemas.microsoft.com/office/drawing/2016/5/11/chartex" xmlns:cx6="http://schemas.microsoft.com/office/drawing/2016/5/12/chartex" xmlns:cx7="http://schemas.microsoft.com/office/drawing/2016/5/13/chartex" xmlns:cx8="http://schemas.microsoft.com/office/drawing/2016/5/14/chartex" xmlns:mc="http://schemas.openxmlformats.org/markup-compatibility/2006" xmlns:aink="http://schemas.microsoft.com/office/drawing/2016/ink" xmlns:am3d="http://schemas.microsoft.com/office/drawing/2017/model3d" xmlns:o="urn:schemas-microsoft-com:office:office" xmlns:r="http://schemas.openxmlformats.org/officeDocument/2006/relationships" xmlns:m="http://schemas.openxmlformats.org/officeDocument/2006/math" xmlns:v="urn:schemas-microsoft-com:vml" xmlns:wp14="http://schemas.microsoft.com/office/word/2010/wordprocessingDrawing" xmlns:wp="http://schemas.openxmlformats.org/drawingml/2006/wordprocessingDrawing" xmlns:w10="urn:schemas-microsoft-com:office:word" xmlns:w="http://schemas.openxmlformats.org/wordprocessingml/2006/main" xmlns:w14="http://schemas.microsoft.com/office/word/2010/wordml" xmlns:w15="http://schemas.microsoft.com/office/word/2012/wordml" xmlns:w16cid="http://schemas.microsoft.com/office/word/2016/wordml/cid" xmlns:w16se="http://schemas.microsoft.com/office/word/2015/wordml/symex" xmlns:wpg="http://schemas.microsoft.com/office/word/2010/wordprocessingGroup" xmlns:wpi="http://schemas.microsoft.com/office/word/2010/wordprocessingInk" xmlns:wne="http://schemas.microsoft.com/office/word/2006/wordml" xmlns:wps="http://schemas.microsoft.com/office/word/2010/wordprocessingShape" mc:Ignorable="w14 w15 w16se w16cid wp14">
+<w:hdr xmlns:wpc="http://schemas.microsoft.com/office/word/2010/wordprocessingCanvas" xmlns:mc="http://schemas.openxmlformats.org/markup-compatibility/2006" xmlns:o="urn:schemas-microsoft-com:office:office" xmlns:r="http://schemas.openxmlformats.org/officeDocument/2006/relationships" xmlns:m="http://schemas.openxmlformats.org/officeDocument/2006/math" xmlns:v="urn:schemas-microsoft-com:vml" xmlns:wp14="http://schemas.microsoft.com/office/word/2010/wordprocessingDrawing" xmlns:wp="http://schemas.openxmlformats.org/drawingml/2006/wordprocessingDrawing" xmlns:w10="urn:schemas-microsoft-com:office:word" xmlns:w="http://schemas.openxmlformats.org/wordprocessingml/2006/main" xmlns:w14="http://schemas.microsoft.com/office/word/2010/wordml" xmlns:w15="http://schemas.microsoft.com/office/word/2012/wordml" xmlns:wpg="http://schemas.microsoft.com/office/word/2010/wordprocessingGroup" xmlns:wpi="http://schemas.microsoft.com/office/word/2010/wordprocessingInk" xmlns:wne="http://schemas.microsoft.com/office/word/2006/wordml" xmlns:wps="http://schemas.microsoft.com/office/word/2010/wordprocessingShape" mc:Ignorable="w14 w15 wp14">
   <w:p>
     <w:pPr>
       <w:pStyle w:val="Encabezado"/>
@@ -2548,6 +3959,7 @@
     <w:r>
       <w:rPr>
         <w:noProof/>
+        <w:lang w:val="en-US"/>
       </w:rPr>
       <w:drawing>
         <wp:anchor distT="0" distB="0" distL="114300" distR="114300" simplePos="0" relativeHeight="251660288" behindDoc="0" locked="0" layoutInCell="1" allowOverlap="1">
@@ -2618,7 +4030,7 @@
 </file>
 
 <file path=word/numbering.xml><?xml version="1.0" encoding="utf-8"?>
-<w:numbering xmlns:wpc="http://schemas.microsoft.com/office/word/2010/wordprocessingCanvas" xmlns:cx="http://schemas.microsoft.com/office/drawing/2014/chartex" xmlns:cx1="http://schemas.microsoft.com/office/drawing/2015/9/8/chartex" xmlns:cx2="http://schemas.microsoft.com/office/drawing/2015/10/21/chartex" xmlns:cx3="http://schemas.microsoft.com/office/drawing/2016/5/9/chartex" xmlns:cx4="http://schemas.microsoft.com/office/drawing/2016/5/10/chartex" xmlns:cx5="http://schemas.microsoft.com/office/drawing/2016/5/11/chartex" xmlns:cx6="http://schemas.microsoft.com/office/drawing/2016/5/12/chartex" xmlns:cx7="http://schemas.microsoft.com/office/drawing/2016/5/13/chartex" xmlns:cx8="http://schemas.microsoft.com/office/drawing/2016/5/14/chartex" xmlns:mc="http://schemas.openxmlformats.org/markup-compatibility/2006" xmlns:aink="http://schemas.microsoft.com/office/drawing/2016/ink" xmlns:am3d="http://schemas.microsoft.com/office/drawing/2017/model3d" xmlns:o="urn:schemas-microsoft-com:office:office" xmlns:r="http://schemas.openxmlformats.org/officeDocument/2006/relationships" xmlns:m="http://schemas.openxmlformats.org/officeDocument/2006/math" xmlns:v="urn:schemas-microsoft-com:vml" xmlns:wp14="http://schemas.microsoft.com/office/word/2010/wordprocessingDrawing" xmlns:wp="http://schemas.openxmlformats.org/drawingml/2006/wordprocessingDrawing" xmlns:w10="urn:schemas-microsoft-com:office:word" xmlns:w="http://schemas.openxmlformats.org/wordprocessingml/2006/main" xmlns:w14="http://schemas.microsoft.com/office/word/2010/wordml" xmlns:w15="http://schemas.microsoft.com/office/word/2012/wordml" xmlns:w16cid="http://schemas.microsoft.com/office/word/2016/wordml/cid" xmlns:w16se="http://schemas.microsoft.com/office/word/2015/wordml/symex" xmlns:wpg="http://schemas.microsoft.com/office/word/2010/wordprocessingGroup" xmlns:wpi="http://schemas.microsoft.com/office/word/2010/wordprocessingInk" xmlns:wne="http://schemas.microsoft.com/office/word/2006/wordml" xmlns:wps="http://schemas.microsoft.com/office/word/2010/wordprocessingShape" mc:Ignorable="w14 w15 w16se w16cid wp14">
+<w:numbering xmlns:wpc="http://schemas.microsoft.com/office/word/2010/wordprocessingCanvas" xmlns:mc="http://schemas.openxmlformats.org/markup-compatibility/2006" xmlns:o="urn:schemas-microsoft-com:office:office" xmlns:r="http://schemas.openxmlformats.org/officeDocument/2006/relationships" xmlns:m="http://schemas.openxmlformats.org/officeDocument/2006/math" xmlns:v="urn:schemas-microsoft-com:vml" xmlns:wp14="http://schemas.microsoft.com/office/word/2010/wordprocessingDrawing" xmlns:wp="http://schemas.openxmlformats.org/drawingml/2006/wordprocessingDrawing" xmlns:w10="urn:schemas-microsoft-com:office:word" xmlns:w="http://schemas.openxmlformats.org/wordprocessingml/2006/main" xmlns:w14="http://schemas.microsoft.com/office/word/2010/wordml" xmlns:w15="http://schemas.microsoft.com/office/word/2012/wordml" xmlns:wpg="http://schemas.microsoft.com/office/word/2010/wordprocessingGroup" xmlns:wpi="http://schemas.microsoft.com/office/word/2010/wordprocessingInk" xmlns:wne="http://schemas.microsoft.com/office/word/2006/wordml" xmlns:wps="http://schemas.microsoft.com/office/word/2010/wordprocessingShape" mc:Ignorable="w14 w15 wp14">
   <w:abstractNum w:abstractNumId="0" w15:restartNumberingAfterBreak="0">
     <w:nsid w:val="05C34426"/>
     <w:multiLevelType w:val="hybridMultilevel"/>
@@ -3640,7 +5052,7 @@
 </file>
 
 <file path=word/styles.xml><?xml version="1.0" encoding="utf-8"?>
-<w:styles xmlns:mc="http://schemas.openxmlformats.org/markup-compatibility/2006" xmlns:r="http://schemas.openxmlformats.org/officeDocument/2006/relationships" xmlns:w="http://schemas.openxmlformats.org/wordprocessingml/2006/main" xmlns:w14="http://schemas.microsoft.com/office/word/2010/wordml" xmlns:w15="http://schemas.microsoft.com/office/word/2012/wordml" xmlns:w16cid="http://schemas.microsoft.com/office/word/2016/wordml/cid" xmlns:w16se="http://schemas.microsoft.com/office/word/2015/wordml/symex" mc:Ignorable="w14 w15 w16se w16cid">
+<w:styles xmlns:mc="http://schemas.openxmlformats.org/markup-compatibility/2006" xmlns:r="http://schemas.openxmlformats.org/officeDocument/2006/relationships" xmlns:w="http://schemas.openxmlformats.org/wordprocessingml/2006/main" xmlns:w14="http://schemas.microsoft.com/office/word/2010/wordml" xmlns:w15="http://schemas.microsoft.com/office/word/2012/wordml" mc:Ignorable="w14 w15">
   <w:docDefaults>
     <w:rPrDefault>
       <w:rPr>
@@ -3656,7 +5068,7 @@
       </w:pPr>
     </w:pPrDefault>
   </w:docDefaults>
-  <w:latentStyles w:defLockedState="0" w:defUIPriority="99" w:defSemiHidden="0" w:defUnhideWhenUsed="0" w:defQFormat="0" w:count="375">
+  <w:latentStyles w:defLockedState="0" w:defUIPriority="99" w:defSemiHidden="0" w:defUnhideWhenUsed="0" w:defQFormat="0" w:count="371">
     <w:lsdException w:name="Normal" w:uiPriority="0" w:qFormat="1"/>
     <w:lsdException w:name="heading 1" w:uiPriority="9" w:qFormat="1"/>
     <w:lsdException w:name="heading 2" w:semiHidden="1" w:uiPriority="9" w:unhideWhenUsed="1" w:qFormat="1"/>
@@ -4028,10 +5440,6 @@
     <w:lsdException w:name="List Table 5 Dark Accent 6" w:uiPriority="50"/>
     <w:lsdException w:name="List Table 6 Colorful Accent 6" w:uiPriority="51"/>
     <w:lsdException w:name="List Table 7 Colorful Accent 6" w:uiPriority="52"/>
-    <w:lsdException w:name="Mention" w:semiHidden="1" w:unhideWhenUsed="1"/>
-    <w:lsdException w:name="Smart Hyperlink" w:semiHidden="1" w:unhideWhenUsed="1"/>
-    <w:lsdException w:name="Hashtag" w:semiHidden="1" w:unhideWhenUsed="1"/>
-    <w:lsdException w:name="Unresolved Mention" w:semiHidden="1" w:unhideWhenUsed="1"/>
   </w:latentStyles>
   <w:style w:type="paragraph" w:default="1" w:styleId="Normal">
     <w:name w:val="Normal"/>
@@ -4288,7 +5696,7 @@
       <w:szCs w:val="26"/>
     </w:rPr>
   </w:style>
-  <w:style w:type="paragraph" w:styleId="TtuloTDC">
+  <w:style w:type="paragraph" w:styleId="TtulodeTDC">
     <w:name w:val="TOC Heading"/>
     <w:basedOn w:val="Ttulo1"/>
     <w:next w:val="Normal"/>
@@ -4424,7 +5832,7 @@
 </file>
 
 <file path=word/glossary/document.xml><?xml version="1.0" encoding="utf-8"?>
-<w:glossaryDocument xmlns:wpc="http://schemas.microsoft.com/office/word/2010/wordprocessingCanvas" xmlns:cx="http://schemas.microsoft.com/office/drawing/2014/chartex" xmlns:cx1="http://schemas.microsoft.com/office/drawing/2015/9/8/chartex" xmlns:cx2="http://schemas.microsoft.com/office/drawing/2015/10/21/chartex" xmlns:cx3="http://schemas.microsoft.com/office/drawing/2016/5/9/chartex" xmlns:cx4="http://schemas.microsoft.com/office/drawing/2016/5/10/chartex" xmlns:cx5="http://schemas.microsoft.com/office/drawing/2016/5/11/chartex" xmlns:cx6="http://schemas.microsoft.com/office/drawing/2016/5/12/chartex" xmlns:cx7="http://schemas.microsoft.com/office/drawing/2016/5/13/chartex" xmlns:cx8="http://schemas.microsoft.com/office/drawing/2016/5/14/chartex" xmlns:mc="http://schemas.openxmlformats.org/markup-compatibility/2006" xmlns:aink="http://schemas.microsoft.com/office/drawing/2016/ink" xmlns:am3d="http://schemas.microsoft.com/office/drawing/2017/model3d" xmlns:o="urn:schemas-microsoft-com:office:office" xmlns:r="http://schemas.openxmlformats.org/officeDocument/2006/relationships" xmlns:m="http://schemas.openxmlformats.org/officeDocument/2006/math" xmlns:v="urn:schemas-microsoft-com:vml" xmlns:wp14="http://schemas.microsoft.com/office/word/2010/wordprocessingDrawing" xmlns:wp="http://schemas.openxmlformats.org/drawingml/2006/wordprocessingDrawing" xmlns:w10="urn:schemas-microsoft-com:office:word" xmlns:w="http://schemas.openxmlformats.org/wordprocessingml/2006/main" xmlns:w14="http://schemas.microsoft.com/office/word/2010/wordml" xmlns:w15="http://schemas.microsoft.com/office/word/2012/wordml" xmlns:w16cid="http://schemas.microsoft.com/office/word/2016/wordml/cid" xmlns:w16se="http://schemas.microsoft.com/office/word/2015/wordml/symex" xmlns:wpg="http://schemas.microsoft.com/office/word/2010/wordprocessingGroup" xmlns:wpi="http://schemas.microsoft.com/office/word/2010/wordprocessingInk" xmlns:wne="http://schemas.microsoft.com/office/word/2006/wordml" xmlns:wps="http://schemas.microsoft.com/office/word/2010/wordprocessingShape" mc:Ignorable="w14 w15 w16se w16cid wp14">
+<w:glossaryDocument xmlns:wpc="http://schemas.microsoft.com/office/word/2010/wordprocessingCanvas" xmlns:mc="http://schemas.openxmlformats.org/markup-compatibility/2006" xmlns:o="urn:schemas-microsoft-com:office:office" xmlns:r="http://schemas.openxmlformats.org/officeDocument/2006/relationships" xmlns:m="http://schemas.openxmlformats.org/officeDocument/2006/math" xmlns:v="urn:schemas-microsoft-com:vml" xmlns:wp14="http://schemas.microsoft.com/office/word/2010/wordprocessingDrawing" xmlns:wp="http://schemas.openxmlformats.org/drawingml/2006/wordprocessingDrawing" xmlns:w10="urn:schemas-microsoft-com:office:word" xmlns:w="http://schemas.openxmlformats.org/wordprocessingml/2006/main" xmlns:w14="http://schemas.microsoft.com/office/word/2010/wordml" xmlns:w15="http://schemas.microsoft.com/office/word/2012/wordml" xmlns:wpg="http://schemas.microsoft.com/office/word/2010/wordprocessingGroup" xmlns:wpi="http://schemas.microsoft.com/office/word/2010/wordprocessingInk" xmlns:wne="http://schemas.microsoft.com/office/word/2006/wordml" xmlns:wps="http://schemas.microsoft.com/office/word/2010/wordprocessingShape" mc:Ignorable="w14 w15 wp14">
   <w:docParts>
     <w:docPart>
       <w:docPartPr>
@@ -4521,7 +5929,7 @@
 </file>
 
 <file path=word/glossary/fontTable.xml><?xml version="1.0" encoding="utf-8"?>
-<w:fonts xmlns:mc="http://schemas.openxmlformats.org/markup-compatibility/2006" xmlns:r="http://schemas.openxmlformats.org/officeDocument/2006/relationships" xmlns:w="http://schemas.openxmlformats.org/wordprocessingml/2006/main" xmlns:w14="http://schemas.microsoft.com/office/word/2010/wordml" xmlns:w15="http://schemas.microsoft.com/office/word/2012/wordml" xmlns:w16cid="http://schemas.microsoft.com/office/word/2016/wordml/cid" xmlns:w16se="http://schemas.microsoft.com/office/word/2015/wordml/symex" mc:Ignorable="w14 w15 w16se w16cid">
+<w:fonts xmlns:mc="http://schemas.openxmlformats.org/markup-compatibility/2006" xmlns:r="http://schemas.openxmlformats.org/officeDocument/2006/relationships" xmlns:w="http://schemas.openxmlformats.org/wordprocessingml/2006/main" xmlns:w14="http://schemas.microsoft.com/office/word/2010/wordml" xmlns:w15="http://schemas.microsoft.com/office/word/2012/wordml" mc:Ignorable="w14 w15">
   <w:font w:name="Symbol">
     <w:panose1 w:val="05050102010706020507"/>
     <w:charset w:val="02"/>
@@ -4534,7 +5942,7 @@
     <w:charset w:val="00"/>
     <w:family w:val="roman"/>
     <w:pitch w:val="variable"/>
-    <w:sig w:usb0="E0002AFF" w:usb1="C0007843" w:usb2="00000009" w:usb3="00000000" w:csb0="000001FF" w:csb1="00000000"/>
+    <w:sig w:usb0="E0002EFF" w:usb1="C000785B" w:usb2="00000009" w:usb3="00000000" w:csb0="000001FF" w:csb1="00000000"/>
   </w:font>
   <w:font w:name="Courier New">
     <w:panose1 w:val="02070309020205020404"/>
@@ -4555,14 +5963,14 @@
     <w:charset w:val="00"/>
     <w:family w:val="swiss"/>
     <w:pitch w:val="variable"/>
-    <w:sig w:usb0="E0002AFF" w:usb1="4000ACFF" w:usb2="00000001" w:usb3="00000000" w:csb0="000001FF" w:csb1="00000000"/>
+    <w:sig w:usb0="E0002AFF" w:usb1="C000247B" w:usb2="00000009" w:usb3="00000000" w:csb0="000001FF" w:csb1="00000000"/>
   </w:font>
   <w:font w:name="Arial">
     <w:panose1 w:val="020B0604020202020204"/>
     <w:charset w:val="00"/>
     <w:family w:val="swiss"/>
     <w:pitch w:val="variable"/>
-    <w:sig w:usb0="E0002AFF" w:usb1="C0007843" w:usb2="00000009" w:usb3="00000000" w:csb0="000001FF" w:csb1="00000000"/>
+    <w:sig w:usb0="E0002EFF" w:usb1="C000785B" w:usb2="00000009" w:usb3="00000000" w:csb0="000001FF" w:csb1="00000000"/>
   </w:font>
   <w:font w:name="Cambria">
     <w:panose1 w:val="02040503050406030204"/>
@@ -4583,13 +5991,13 @@
     <w:charset w:val="00"/>
     <w:family w:val="swiss"/>
     <w:pitch w:val="variable"/>
-    <w:sig w:usb0="A0002AEF" w:usb1="4000207B" w:usb2="00000000" w:usb3="00000000" w:csb0="000001FF" w:csb1="00000000"/>
+    <w:sig w:usb0="E0002AFF" w:usb1="C000247B" w:usb2="00000009" w:usb3="00000000" w:csb0="000001FF" w:csb1="00000000"/>
   </w:font>
 </w:fonts>
 </file>
 
 <file path=word/glossary/settings.xml><?xml version="1.0" encoding="utf-8"?>
-<w:settings xmlns:mc="http://schemas.openxmlformats.org/markup-compatibility/2006" xmlns:o="urn:schemas-microsoft-com:office:office" xmlns:r="http://schemas.openxmlformats.org/officeDocument/2006/relationships" xmlns:m="http://schemas.openxmlformats.org/officeDocument/2006/math" xmlns:v="urn:schemas-microsoft-com:vml" xmlns:w10="urn:schemas-microsoft-com:office:word" xmlns:w="http://schemas.openxmlformats.org/wordprocessingml/2006/main" xmlns:w14="http://schemas.microsoft.com/office/word/2010/wordml" xmlns:w15="http://schemas.microsoft.com/office/word/2012/wordml" xmlns:w16cid="http://schemas.microsoft.com/office/word/2016/wordml/cid" xmlns:w16se="http://schemas.microsoft.com/office/word/2015/wordml/symex" xmlns:sl="http://schemas.openxmlformats.org/schemaLibrary/2006/main" mc:Ignorable="w14 w15 w16se w16cid">
+<w:settings xmlns:mc="http://schemas.openxmlformats.org/markup-compatibility/2006" xmlns:o="urn:schemas-microsoft-com:office:office" xmlns:r="http://schemas.openxmlformats.org/officeDocument/2006/relationships" xmlns:m="http://schemas.openxmlformats.org/officeDocument/2006/math" xmlns:v="urn:schemas-microsoft-com:vml" xmlns:w10="urn:schemas-microsoft-com:office:word" xmlns:w="http://schemas.openxmlformats.org/wordprocessingml/2006/main" xmlns:w14="http://schemas.microsoft.com/office/word/2010/wordml" xmlns:w15="http://schemas.microsoft.com/office/word/2012/wordml" xmlns:sl="http://schemas.openxmlformats.org/schemaLibrary/2006/main" mc:Ignorable="w14 w15">
   <w:view w:val="normal"/>
   <w:defaultTabStop w:val="708"/>
   <w:hyphenationZone w:val="425"/>
@@ -4600,12 +6008,12 @@
     <w:compatSetting w:name="overrideTableStyleFontSizeAndJustification" w:uri="http://schemas.microsoft.com/office/word" w:val="1"/>
     <w:compatSetting w:name="enableOpenTypeFeatures" w:uri="http://schemas.microsoft.com/office/word" w:val="1"/>
     <w:compatSetting w:name="doNotFlipMirrorIndents" w:uri="http://schemas.microsoft.com/office/word" w:val="1"/>
-    <w:compatSetting w:name="useWord2013TrackBottomHyphenation" w:uri="http://schemas.microsoft.com/office/word" w:val="1"/>
   </w:compat>
   <w:rsids>
     <w:rsidRoot w:val="00944CFA"/>
     <w:rsid w:val="001F49FC"/>
     <w:rsid w:val="00203160"/>
+    <w:rsid w:val="00650051"/>
     <w:rsid w:val="00661572"/>
     <w:rsid w:val="006E0598"/>
     <w:rsid w:val="00944CFA"/>
@@ -4627,13 +6035,13 @@
   </m:mathPr>
   <w:themeFontLang w:val="es-AR"/>
   <w:clrSchemeMapping w:bg1="light1" w:t1="dark1" w:bg2="light2" w:t2="dark2" w:accent1="accent1" w:accent2="accent2" w:accent3="accent3" w:accent4="accent4" w:accent5="accent5" w:accent6="accent6" w:hyperlink="hyperlink" w:followedHyperlink="followedHyperlink"/>
-  <w:decimalSymbol w:val=","/>
-  <w:listSeparator w:val=";"/>
+  <w:decimalSymbol w:val="."/>
+  <w:listSeparator w:val=","/>
 </w:settings>
 </file>
 
 <file path=word/glossary/styles.xml><?xml version="1.0" encoding="utf-8"?>
-<w:styles xmlns:mc="http://schemas.openxmlformats.org/markup-compatibility/2006" xmlns:r="http://schemas.openxmlformats.org/officeDocument/2006/relationships" xmlns:w="http://schemas.openxmlformats.org/wordprocessingml/2006/main" xmlns:w14="http://schemas.microsoft.com/office/word/2010/wordml" xmlns:w15="http://schemas.microsoft.com/office/word/2012/wordml" xmlns:w16cid="http://schemas.microsoft.com/office/word/2016/wordml/cid" xmlns:w16se="http://schemas.microsoft.com/office/word/2015/wordml/symex" mc:Ignorable="w14 w15 w16se w16cid">
+<w:styles xmlns:mc="http://schemas.openxmlformats.org/markup-compatibility/2006" xmlns:r="http://schemas.openxmlformats.org/officeDocument/2006/relationships" xmlns:w="http://schemas.openxmlformats.org/wordprocessingml/2006/main" xmlns:w14="http://schemas.microsoft.com/office/word/2010/wordml" xmlns:w15="http://schemas.microsoft.com/office/word/2012/wordml" mc:Ignorable="w14 w15">
   <w:docDefaults>
     <w:rPrDefault>
       <w:rPr>
@@ -4649,7 +6057,7 @@
       </w:pPr>
     </w:pPrDefault>
   </w:docDefaults>
-  <w:latentStyles w:defLockedState="0" w:defUIPriority="99" w:defSemiHidden="0" w:defUnhideWhenUsed="0" w:defQFormat="0" w:count="375">
+  <w:latentStyles w:defLockedState="0" w:defUIPriority="99" w:defSemiHidden="0" w:defUnhideWhenUsed="0" w:defQFormat="0" w:count="371">
     <w:lsdException w:name="Normal" w:uiPriority="0" w:qFormat="1"/>
     <w:lsdException w:name="heading 1" w:uiPriority="9" w:qFormat="1"/>
     <w:lsdException w:name="heading 2" w:semiHidden="1" w:uiPriority="9" w:unhideWhenUsed="1" w:qFormat="1"/>
@@ -5021,10 +6429,6 @@
     <w:lsdException w:name="List Table 5 Dark Accent 6" w:uiPriority="50"/>
     <w:lsdException w:name="List Table 6 Colorful Accent 6" w:uiPriority="51"/>
     <w:lsdException w:name="List Table 7 Colorful Accent 6" w:uiPriority="52"/>
-    <w:lsdException w:name="Mention" w:semiHidden="1" w:unhideWhenUsed="1"/>
-    <w:lsdException w:name="Smart Hyperlink" w:semiHidden="1" w:unhideWhenUsed="1"/>
-    <w:lsdException w:name="Hashtag" w:semiHidden="1" w:unhideWhenUsed="1"/>
-    <w:lsdException w:name="Unresolved Mention" w:semiHidden="1" w:unhideWhenUsed="1"/>
   </w:latentStyles>
   <w:style w:type="paragraph" w:default="1" w:styleId="Normal">
     <w:name w:val="Normal"/>
@@ -5091,7 +6495,7 @@
 </file>
 
 <file path=word/glossary/webSettings.xml><?xml version="1.0" encoding="utf-8"?>
-<w:webSettings xmlns:mc="http://schemas.openxmlformats.org/markup-compatibility/2006" xmlns:r="http://schemas.openxmlformats.org/officeDocument/2006/relationships" xmlns:w="http://schemas.openxmlformats.org/wordprocessingml/2006/main" xmlns:w14="http://schemas.microsoft.com/office/word/2010/wordml" xmlns:w15="http://schemas.microsoft.com/office/word/2012/wordml" xmlns:w16cid="http://schemas.microsoft.com/office/word/2016/wordml/cid" xmlns:w16se="http://schemas.microsoft.com/office/word/2015/wordml/symex" mc:Ignorable="w14 w15 w16se w16cid">
+<w:webSettings xmlns:mc="http://schemas.openxmlformats.org/markup-compatibility/2006" xmlns:r="http://schemas.openxmlformats.org/officeDocument/2006/relationships" xmlns:w="http://schemas.openxmlformats.org/wordprocessingml/2006/main" xmlns:w14="http://schemas.microsoft.com/office/word/2010/wordml" xmlns:w15="http://schemas.microsoft.com/office/word/2012/wordml" mc:Ignorable="w14 w15">
   <w:optimizeForBrowser/>
   <w:allowPNG/>
 </w:webSettings>
@@ -5406,7 +6810,7 @@
 </file>
 
 <file path=customXml/itemProps2.xml><?xml version="1.0" encoding="utf-8"?>
-<ds:datastoreItem xmlns:ds="http://schemas.openxmlformats.org/officeDocument/2006/customXml" ds:itemID="{99BA76F8-5202-4348-B658-C38DBAC951B1}">
+<ds:datastoreItem xmlns:ds="http://schemas.openxmlformats.org/officeDocument/2006/customXml" ds:itemID="{30FE0588-C3E7-4B10-8657-36451FA38716}">
   <ds:schemaRefs>
     <ds:schemaRef ds:uri="http://schemas.openxmlformats.org/officeDocument/2006/bibliography"/>
   </ds:schemaRefs>

</xml_diff>

<commit_message>
Casos de uso global - png
Se sube y modifica documento para agregar imagen de casos de uso global
</commit_message>
<xml_diff>
--- a/doc/Trabajo Practico Integrador - Preguntados - ESBA.docx
+++ b/doc/Trabajo Practico Integrador - Preguntados - ESBA.docx
@@ -166,7 +166,7 @@
                   </wp:anchor>
                 </w:drawing>
               </mc:Choice>
-              <mc:Fallback xmlns:w16se="http://schemas.microsoft.com/office/word/2015/wordml/symex" xmlns:w16cid="http://schemas.microsoft.com/office/word/2016/wordml/cid" xmlns:am3d="http://schemas.microsoft.com/office/drawing/2017/model3d" xmlns:aink="http://schemas.microsoft.com/office/drawing/2016/ink" xmlns:cx8="http://schemas.microsoft.com/office/drawing/2016/5/14/chartex" xmlns:cx7="http://schemas.microsoft.com/office/drawing/2016/5/13/chartex" xmlns:cx6="http://schemas.microsoft.com/office/drawing/2016/5/12/chartex" xmlns:cx5="http://schemas.microsoft.com/office/drawing/2016/5/11/chartex" xmlns:cx4="http://schemas.microsoft.com/office/drawing/2016/5/10/chartex" xmlns:cx3="http://schemas.microsoft.com/office/drawing/2016/5/9/chartex" xmlns:cx2="http://schemas.microsoft.com/office/drawing/2015/10/21/chartex" xmlns:cx1="http://schemas.microsoft.com/office/drawing/2015/9/8/chartex" xmlns:cx="http://schemas.microsoft.com/office/drawing/2014/chartex">
+              <mc:Fallback xmlns:cx="http://schemas.microsoft.com/office/drawing/2014/chartex" xmlns:cx1="http://schemas.microsoft.com/office/drawing/2015/9/8/chartex" xmlns:cx2="http://schemas.microsoft.com/office/drawing/2015/10/21/chartex" xmlns:cx3="http://schemas.microsoft.com/office/drawing/2016/5/9/chartex" xmlns:cx4="http://schemas.microsoft.com/office/drawing/2016/5/10/chartex" xmlns:cx5="http://schemas.microsoft.com/office/drawing/2016/5/11/chartex" xmlns:cx6="http://schemas.microsoft.com/office/drawing/2016/5/12/chartex" xmlns:cx7="http://schemas.microsoft.com/office/drawing/2016/5/13/chartex" xmlns:cx8="http://schemas.microsoft.com/office/drawing/2016/5/14/chartex" xmlns:aink="http://schemas.microsoft.com/office/drawing/2016/ink" xmlns:am3d="http://schemas.microsoft.com/office/drawing/2017/model3d" xmlns:w16cid="http://schemas.microsoft.com/office/word/2016/wordml/cid" xmlns:w16se="http://schemas.microsoft.com/office/word/2015/wordml/symex">
                 <w:pict>
                   <v:rect w14:anchorId="455D8D1C" id="Rectángulo 2" o:spid="_x0000_s1026" style="position:absolute;margin-left:0;margin-top:0;width:642.6pt;height:64.4pt;z-index:251659264;visibility:visible;mso-wrap-style:square;mso-width-percent:1050;mso-height-percent:900;mso-wrap-distance-left:9pt;mso-wrap-distance-top:0;mso-wrap-distance-right:9pt;mso-wrap-distance-bottom:0;mso-position-horizontal:center;mso-position-horizontal-relative:page;mso-position-vertical:bottom;mso-position-vertical-relative:page;mso-width-percent:1050;mso-height-percent:900;mso-width-relative:page;mso-height-relative:top-margin-area;v-text-anchor:top" o:gfxdata="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" o:allowincell="f" fillcolor="#b64926 [3206]" strokecolor="#5a2413 [1606]" strokeweight="2pt">
                     <w10:wrap anchorx="page" anchory="page"/>
@@ -245,7 +245,7 @@
                   </wp:anchor>
                 </w:drawing>
               </mc:Choice>
-              <mc:Fallback xmlns:w16se="http://schemas.microsoft.com/office/word/2015/wordml/symex" xmlns:w16cid="http://schemas.microsoft.com/office/word/2016/wordml/cid" xmlns:am3d="http://schemas.microsoft.com/office/drawing/2017/model3d" xmlns:aink="http://schemas.microsoft.com/office/drawing/2016/ink" xmlns:cx8="http://schemas.microsoft.com/office/drawing/2016/5/14/chartex" xmlns:cx7="http://schemas.microsoft.com/office/drawing/2016/5/13/chartex" xmlns:cx6="http://schemas.microsoft.com/office/drawing/2016/5/12/chartex" xmlns:cx5="http://schemas.microsoft.com/office/drawing/2016/5/11/chartex" xmlns:cx4="http://schemas.microsoft.com/office/drawing/2016/5/10/chartex" xmlns:cx3="http://schemas.microsoft.com/office/drawing/2016/5/9/chartex" xmlns:cx2="http://schemas.microsoft.com/office/drawing/2015/10/21/chartex" xmlns:cx1="http://schemas.microsoft.com/office/drawing/2015/9/8/chartex" xmlns:cx="http://schemas.microsoft.com/office/drawing/2014/chartex">
+              <mc:Fallback xmlns:cx="http://schemas.microsoft.com/office/drawing/2014/chartex" xmlns:cx1="http://schemas.microsoft.com/office/drawing/2015/9/8/chartex" xmlns:cx2="http://schemas.microsoft.com/office/drawing/2015/10/21/chartex" xmlns:cx3="http://schemas.microsoft.com/office/drawing/2016/5/9/chartex" xmlns:cx4="http://schemas.microsoft.com/office/drawing/2016/5/10/chartex" xmlns:cx5="http://schemas.microsoft.com/office/drawing/2016/5/11/chartex" xmlns:cx6="http://schemas.microsoft.com/office/drawing/2016/5/12/chartex" xmlns:cx7="http://schemas.microsoft.com/office/drawing/2016/5/13/chartex" xmlns:cx8="http://schemas.microsoft.com/office/drawing/2016/5/14/chartex" xmlns:aink="http://schemas.microsoft.com/office/drawing/2016/ink" xmlns:am3d="http://schemas.microsoft.com/office/drawing/2017/model3d" xmlns:w16cid="http://schemas.microsoft.com/office/word/2016/wordml/cid" xmlns:w16se="http://schemas.microsoft.com/office/word/2015/wordml/symex">
                 <w:pict>
                   <v:rect w14:anchorId="3F06CE04" id="Rectángulo 5" o:spid="_x0000_s1026" style="position:absolute;margin-left:0;margin-top:0;width:7.15pt;height:831.2pt;z-index:251662336;visibility:visible;mso-wrap-style:square;mso-width-percent:0;mso-height-percent:1050;mso-wrap-distance-left:9pt;mso-wrap-distance-top:0;mso-wrap-distance-right:9pt;mso-wrap-distance-bottom:0;mso-position-horizontal:center;mso-position-horizontal-relative:left-margin-area;mso-position-vertical:center;mso-position-vertical-relative:page;mso-width-percent:0;mso-height-percent:1050;mso-width-relative:page;mso-height-relative:page;v-text-anchor:top" o:gfxdata="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" o:allowincell="f" fillcolor="white [3201]" strokecolor="#b64926 [3206]" strokeweight="2pt">
                     <w10:wrap anchorx="margin" anchory="page"/>
@@ -324,7 +324,7 @@
                   </wp:anchor>
                 </w:drawing>
               </mc:Choice>
-              <mc:Fallback xmlns:w16se="http://schemas.microsoft.com/office/word/2015/wordml/symex" xmlns:w16cid="http://schemas.microsoft.com/office/word/2016/wordml/cid" xmlns:am3d="http://schemas.microsoft.com/office/drawing/2017/model3d" xmlns:aink="http://schemas.microsoft.com/office/drawing/2016/ink" xmlns:cx8="http://schemas.microsoft.com/office/drawing/2016/5/14/chartex" xmlns:cx7="http://schemas.microsoft.com/office/drawing/2016/5/13/chartex" xmlns:cx6="http://schemas.microsoft.com/office/drawing/2016/5/12/chartex" xmlns:cx5="http://schemas.microsoft.com/office/drawing/2016/5/11/chartex" xmlns:cx4="http://schemas.microsoft.com/office/drawing/2016/5/10/chartex" xmlns:cx3="http://schemas.microsoft.com/office/drawing/2016/5/9/chartex" xmlns:cx2="http://schemas.microsoft.com/office/drawing/2015/10/21/chartex" xmlns:cx1="http://schemas.microsoft.com/office/drawing/2015/9/8/chartex" xmlns:cx="http://schemas.microsoft.com/office/drawing/2014/chartex">
+              <mc:Fallback xmlns:cx="http://schemas.microsoft.com/office/drawing/2014/chartex" xmlns:cx1="http://schemas.microsoft.com/office/drawing/2015/9/8/chartex" xmlns:cx2="http://schemas.microsoft.com/office/drawing/2015/10/21/chartex" xmlns:cx3="http://schemas.microsoft.com/office/drawing/2016/5/9/chartex" xmlns:cx4="http://schemas.microsoft.com/office/drawing/2016/5/10/chartex" xmlns:cx5="http://schemas.microsoft.com/office/drawing/2016/5/11/chartex" xmlns:cx6="http://schemas.microsoft.com/office/drawing/2016/5/12/chartex" xmlns:cx7="http://schemas.microsoft.com/office/drawing/2016/5/13/chartex" xmlns:cx8="http://schemas.microsoft.com/office/drawing/2016/5/14/chartex" xmlns:aink="http://schemas.microsoft.com/office/drawing/2016/ink" xmlns:am3d="http://schemas.microsoft.com/office/drawing/2017/model3d" xmlns:w16cid="http://schemas.microsoft.com/office/word/2016/wordml/cid" xmlns:w16se="http://schemas.microsoft.com/office/word/2015/wordml/symex">
                 <w:pict>
                   <v:rect w14:anchorId="6B3EBA3E" id="Rectángulo 4" o:spid="_x0000_s1026" style="position:absolute;margin-left:0;margin-top:0;width:7.15pt;height:831.2pt;z-index:251661312;visibility:visible;mso-wrap-style:square;mso-width-percent:0;mso-height-percent:1050;mso-wrap-distance-left:9pt;mso-wrap-distance-top:0;mso-wrap-distance-right:9pt;mso-wrap-distance-bottom:0;mso-position-horizontal:center;mso-position-horizontal-relative:right-margin-area;mso-position-vertical:center;mso-position-vertical-relative:page;mso-width-percent:0;mso-height-percent:1050;mso-width-relative:page;mso-height-relative:page;v-text-anchor:top" o:gfxdata="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" o:allowincell="f" fillcolor="white [3201]" strokecolor="#b64926 [3206]" strokeweight="2pt">
                     <w10:wrap anchorx="margin" anchory="page"/>
@@ -403,7 +403,7 @@
                   </wp:anchor>
                 </w:drawing>
               </mc:Choice>
-              <mc:Fallback xmlns:w16se="http://schemas.microsoft.com/office/word/2015/wordml/symex" xmlns:w16cid="http://schemas.microsoft.com/office/word/2016/wordml/cid" xmlns:am3d="http://schemas.microsoft.com/office/drawing/2017/model3d" xmlns:aink="http://schemas.microsoft.com/office/drawing/2016/ink" xmlns:cx8="http://schemas.microsoft.com/office/drawing/2016/5/14/chartex" xmlns:cx7="http://schemas.microsoft.com/office/drawing/2016/5/13/chartex" xmlns:cx6="http://schemas.microsoft.com/office/drawing/2016/5/12/chartex" xmlns:cx5="http://schemas.microsoft.com/office/drawing/2016/5/11/chartex" xmlns:cx4="http://schemas.microsoft.com/office/drawing/2016/5/10/chartex" xmlns:cx3="http://schemas.microsoft.com/office/drawing/2016/5/9/chartex" xmlns:cx2="http://schemas.microsoft.com/office/drawing/2015/10/21/chartex" xmlns:cx1="http://schemas.microsoft.com/office/drawing/2015/9/8/chartex" xmlns:cx="http://schemas.microsoft.com/office/drawing/2014/chartex">
+              <mc:Fallback xmlns:cx="http://schemas.microsoft.com/office/drawing/2014/chartex" xmlns:cx1="http://schemas.microsoft.com/office/drawing/2015/9/8/chartex" xmlns:cx2="http://schemas.microsoft.com/office/drawing/2015/10/21/chartex" xmlns:cx3="http://schemas.microsoft.com/office/drawing/2016/5/9/chartex" xmlns:cx4="http://schemas.microsoft.com/office/drawing/2016/5/10/chartex" xmlns:cx5="http://schemas.microsoft.com/office/drawing/2016/5/11/chartex" xmlns:cx6="http://schemas.microsoft.com/office/drawing/2016/5/12/chartex" xmlns:cx7="http://schemas.microsoft.com/office/drawing/2016/5/13/chartex" xmlns:cx8="http://schemas.microsoft.com/office/drawing/2016/5/14/chartex" xmlns:aink="http://schemas.microsoft.com/office/drawing/2016/ink" xmlns:am3d="http://schemas.microsoft.com/office/drawing/2017/model3d" xmlns:w16cid="http://schemas.microsoft.com/office/word/2016/wordml/cid" xmlns:w16se="http://schemas.microsoft.com/office/word/2015/wordml/symex">
                 <w:pict>
                   <v:rect w14:anchorId="4B858CFA" id="Rectángulo 3" o:spid="_x0000_s1026" style="position:absolute;margin-left:0;margin-top:0;width:642.6pt;height:64.8pt;z-index:251660288;visibility:visible;mso-wrap-style:square;mso-width-percent:1050;mso-height-percent:900;mso-wrap-distance-left:9pt;mso-wrap-distance-top:0;mso-wrap-distance-right:9pt;mso-wrap-distance-bottom:0;mso-position-horizontal:center;mso-position-horizontal-relative:page;mso-position-vertical:top;mso-position-vertical-relative:top-margin-area;mso-width-percent:1050;mso-height-percent:900;mso-width-relative:page;mso-height-relative:top-margin-area;v-text-anchor:top" o:gfxdata="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" o:allowincell="f" fillcolor="#b64926 [3206]" strokecolor="white [3201]" strokeweight="3pt">
                     <v:shadow on="t" color="black" opacity="24903f" origin=",.5" offset="0,.55556mm"/>
@@ -724,7 +724,7 @@
           <w:r>
             <w:fldChar w:fldCharType="separate"/>
           </w:r>
-          <w:hyperlink w:anchor="_Toc530067702" w:history="1">
+          <w:hyperlink w:anchor="_Toc530070230" w:history="1">
             <w:r>
               <w:rPr>
                 <w:rStyle w:val="Hipervnculo"/>
@@ -751,7 +751,7 @@
                 <w:noProof/>
                 <w:webHidden/>
               </w:rPr>
-              <w:instrText xml:space="preserve"> PAGEREF _Toc530067702 \h </w:instrText>
+              <w:instrText xml:space="preserve"> PAGEREF _Toc530070230 \h </w:instrText>
             </w:r>
             <w:r>
               <w:rPr>
@@ -794,7 +794,7 @@
               <w:lang w:eastAsia="es-AR"/>
             </w:rPr>
           </w:pPr>
-          <w:hyperlink w:anchor="_Toc530067703" w:history="1">
+          <w:hyperlink w:anchor="_Toc530070231" w:history="1">
             <w:r>
               <w:rPr>
                 <w:rStyle w:val="Hipervnculo"/>
@@ -821,7 +821,7 @@
                 <w:noProof/>
                 <w:webHidden/>
               </w:rPr>
-              <w:instrText xml:space="preserve"> PAGEREF _Toc530067703 \h </w:instrText>
+              <w:instrText xml:space="preserve"> PAGEREF _Toc530070231 \h </w:instrText>
             </w:r>
             <w:r>
               <w:rPr>
@@ -864,7 +864,7 @@
               <w:lang w:eastAsia="es-AR"/>
             </w:rPr>
           </w:pPr>
-          <w:hyperlink w:anchor="_Toc530067704" w:history="1">
+          <w:hyperlink w:anchor="_Toc530070232" w:history="1">
             <w:r>
               <w:rPr>
                 <w:rStyle w:val="Hipervnculo"/>
@@ -891,7 +891,7 @@
                 <w:noProof/>
                 <w:webHidden/>
               </w:rPr>
-              <w:instrText xml:space="preserve"> PAGEREF _Toc530067704 \h </w:instrText>
+              <w:instrText xml:space="preserve"> PAGEREF _Toc530070232 \h </w:instrText>
             </w:r>
             <w:r>
               <w:rPr>
@@ -934,7 +934,7 @@
               <w:lang w:eastAsia="es-AR"/>
             </w:rPr>
           </w:pPr>
-          <w:hyperlink w:anchor="_Toc530067705" w:history="1">
+          <w:hyperlink w:anchor="_Toc530070233" w:history="1">
             <w:r>
               <w:rPr>
                 <w:rStyle w:val="Hipervnculo"/>
@@ -961,7 +961,7 @@
                 <w:noProof/>
                 <w:webHidden/>
               </w:rPr>
-              <w:instrText xml:space="preserve"> PAGEREF _Toc530067705 \h </w:instrText>
+              <w:instrText xml:space="preserve"> PAGEREF _Toc530070233 \h </w:instrText>
             </w:r>
             <w:r>
               <w:rPr>
@@ -1004,7 +1004,7 @@
               <w:lang w:eastAsia="es-AR"/>
             </w:rPr>
           </w:pPr>
-          <w:hyperlink w:anchor="_Toc530067706" w:history="1">
+          <w:hyperlink w:anchor="_Toc530070234" w:history="1">
             <w:r>
               <w:rPr>
                 <w:noProof/>
@@ -1024,7 +1024,7 @@
                 <w:noProof/>
                 <w:webHidden/>
               </w:rPr>
-              <w:instrText xml:space="preserve"> PAGEREF _Toc530067706 \h </w:instrText>
+              <w:instrText xml:space="preserve"> PAGEREF _Toc530070234 \h </w:instrText>
             </w:r>
             <w:r>
               <w:rPr>
@@ -1067,7 +1067,7 @@
               <w:lang w:eastAsia="es-AR"/>
             </w:rPr>
           </w:pPr>
-          <w:hyperlink w:anchor="_Toc530067707" w:history="1">
+          <w:hyperlink w:anchor="_Toc530070235" w:history="1">
             <w:r>
               <w:rPr>
                 <w:rStyle w:val="Hipervnculo"/>
@@ -1094,7 +1094,7 @@
                 <w:noProof/>
                 <w:webHidden/>
               </w:rPr>
-              <w:instrText xml:space="preserve"> PAGEREF _Toc530067707 \h </w:instrText>
+              <w:instrText xml:space="preserve"> PAGEREF _Toc530070235 \h </w:instrText>
             </w:r>
             <w:r>
               <w:rPr>
@@ -1114,7 +1114,7 @@
                 <w:noProof/>
                 <w:webHidden/>
               </w:rPr>
-              <w:t>5</w:t>
+              <w:t>6</w:t>
             </w:r>
             <w:r>
               <w:rPr>
@@ -1137,7 +1137,7 @@
               <w:lang w:eastAsia="es-AR"/>
             </w:rPr>
           </w:pPr>
-          <w:hyperlink w:anchor="_Toc530067708" w:history="1">
+          <w:hyperlink w:anchor="_Toc530070236" w:history="1">
             <w:r>
               <w:rPr>
                 <w:rStyle w:val="Hipervnculo"/>
@@ -1164,7 +1164,7 @@
                 <w:noProof/>
                 <w:webHidden/>
               </w:rPr>
-              <w:instrText xml:space="preserve"> PAGEREF _Toc530067708 \h </w:instrText>
+              <w:instrText xml:space="preserve"> PAGEREF _Toc530070236 \h </w:instrText>
             </w:r>
             <w:r>
               <w:rPr>
@@ -1207,7 +1207,7 @@
               <w:lang w:eastAsia="es-AR"/>
             </w:rPr>
           </w:pPr>
-          <w:hyperlink w:anchor="_Toc530067709" w:history="1">
+          <w:hyperlink w:anchor="_Toc530070237" w:history="1">
             <w:r>
               <w:rPr>
                 <w:rStyle w:val="Hipervnculo"/>
@@ -1234,7 +1234,7 @@
                 <w:noProof/>
                 <w:webHidden/>
               </w:rPr>
-              <w:instrText xml:space="preserve"> PAGEREF _Toc530067709 \h </w:instrText>
+              <w:instrText xml:space="preserve"> PAGEREF _Toc530070237 \h </w:instrText>
             </w:r>
             <w:r>
               <w:rPr>
@@ -1277,7 +1277,7 @@
               <w:lang w:eastAsia="es-AR"/>
             </w:rPr>
           </w:pPr>
-          <w:hyperlink w:anchor="_Toc530067710" w:history="1">
+          <w:hyperlink w:anchor="_Toc530070238" w:history="1">
             <w:r>
               <w:rPr>
                 <w:rStyle w:val="Hipervnculo"/>
@@ -1304,7 +1304,7 @@
                 <w:noProof/>
                 <w:webHidden/>
               </w:rPr>
-              <w:instrText xml:space="preserve"> PAGEREF _Toc530067710 \h </w:instrText>
+              <w:instrText xml:space="preserve"> PAGEREF _Toc530070238 \h </w:instrText>
             </w:r>
             <w:r>
               <w:rPr>
@@ -1347,7 +1347,7 @@
               <w:lang w:eastAsia="es-AR"/>
             </w:rPr>
           </w:pPr>
-          <w:hyperlink w:anchor="_Toc530067711" w:history="1">
+          <w:hyperlink w:anchor="_Toc530070239" w:history="1">
             <w:r>
               <w:rPr>
                 <w:rStyle w:val="Hipervnculo"/>
@@ -1374,7 +1374,7 @@
                 <w:noProof/>
                 <w:webHidden/>
               </w:rPr>
-              <w:instrText xml:space="preserve"> PAGEREF _Toc530067711 \h </w:instrText>
+              <w:instrText xml:space="preserve"> PAGEREF _Toc530070239 \h </w:instrText>
             </w:r>
             <w:r>
               <w:rPr>
@@ -1417,7 +1417,7 @@
               <w:lang w:eastAsia="es-AR"/>
             </w:rPr>
           </w:pPr>
-          <w:hyperlink w:anchor="_Toc530067712" w:history="1">
+          <w:hyperlink w:anchor="_Toc530070240" w:history="1">
             <w:r>
               <w:rPr>
                 <w:rStyle w:val="Hipervnculo"/>
@@ -1444,7 +1444,7 @@
                 <w:noProof/>
                 <w:webHidden/>
               </w:rPr>
-              <w:instrText xml:space="preserve"> PAGEREF _Toc530067712 \h </w:instrText>
+              <w:instrText xml:space="preserve"> PAGEREF _Toc530070240 \h </w:instrText>
             </w:r>
             <w:r>
               <w:rPr>
@@ -1487,7 +1487,7 @@
               <w:lang w:eastAsia="es-AR"/>
             </w:rPr>
           </w:pPr>
-          <w:hyperlink w:anchor="_Toc530067713" w:history="1">
+          <w:hyperlink w:anchor="_Toc530070241" w:history="1">
             <w:r>
               <w:rPr>
                 <w:rStyle w:val="Hipervnculo"/>
@@ -1514,7 +1514,7 @@
                 <w:noProof/>
                 <w:webHidden/>
               </w:rPr>
-              <w:instrText xml:space="preserve"> PAGEREF _Toc530067713 \h </w:instrText>
+              <w:instrText xml:space="preserve"> PAGEREF _Toc530070241 \h </w:instrText>
             </w:r>
             <w:r>
               <w:rPr>
@@ -1557,7 +1557,7 @@
               <w:lang w:eastAsia="es-AR"/>
             </w:rPr>
           </w:pPr>
-          <w:hyperlink w:anchor="_Toc530067714" w:history="1">
+          <w:hyperlink w:anchor="_Toc530070242" w:history="1">
             <w:r>
               <w:rPr>
                 <w:rStyle w:val="Hipervnculo"/>
@@ -1584,7 +1584,7 @@
                 <w:noProof/>
                 <w:webHidden/>
               </w:rPr>
-              <w:instrText xml:space="preserve"> PAGEREF _Toc530067714 \h </w:instrText>
+              <w:instrText xml:space="preserve"> PAGEREF _Toc530070242 \h </w:instrText>
             </w:r>
             <w:r>
               <w:rPr>
@@ -1627,7 +1627,7 @@
               <w:lang w:eastAsia="es-AR"/>
             </w:rPr>
           </w:pPr>
-          <w:hyperlink w:anchor="_Toc530067715" w:history="1">
+          <w:hyperlink w:anchor="_Toc530070243" w:history="1">
             <w:r>
               <w:rPr>
                 <w:rStyle w:val="Hipervnculo"/>
@@ -1654,7 +1654,7 @@
                 <w:noProof/>
                 <w:webHidden/>
               </w:rPr>
-              <w:instrText xml:space="preserve"> PAGEREF _Toc530067715 \h </w:instrText>
+              <w:instrText xml:space="preserve"> PAGEREF _Toc530070243 \h </w:instrText>
             </w:r>
             <w:r>
               <w:rPr>
@@ -1697,7 +1697,7 @@
               <w:lang w:eastAsia="es-AR"/>
             </w:rPr>
           </w:pPr>
-          <w:hyperlink w:anchor="_Toc530067716" w:history="1">
+          <w:hyperlink w:anchor="_Toc530070244" w:history="1">
             <w:r>
               <w:rPr>
                 <w:rStyle w:val="Hipervnculo"/>
@@ -1724,7 +1724,7 @@
                 <w:noProof/>
                 <w:webHidden/>
               </w:rPr>
-              <w:instrText xml:space="preserve"> PAGEREF _Toc530067716 \h </w:instrText>
+              <w:instrText xml:space="preserve"> PAGEREF _Toc530070244 \h </w:instrText>
             </w:r>
             <w:r>
               <w:rPr>
@@ -1767,7 +1767,7 @@
               <w:lang w:eastAsia="es-AR"/>
             </w:rPr>
           </w:pPr>
-          <w:hyperlink w:anchor="_Toc530067717" w:history="1">
+          <w:hyperlink w:anchor="_Toc530070245" w:history="1">
             <w:r>
               <w:rPr>
                 <w:rStyle w:val="Hipervnculo"/>
@@ -1794,7 +1794,7 @@
                 <w:noProof/>
                 <w:webHidden/>
               </w:rPr>
-              <w:instrText xml:space="preserve"> PAGEREF _Toc530067717 \h </w:instrText>
+              <w:instrText xml:space="preserve"> PAGEREF _Toc530070245 \h </w:instrText>
             </w:r>
             <w:r>
               <w:rPr>
@@ -1837,13 +1837,13 @@
               <w:lang w:eastAsia="es-AR"/>
             </w:rPr>
           </w:pPr>
-          <w:hyperlink w:anchor="_Toc530067718" w:history="1">
+          <w:hyperlink w:anchor="_Toc530070246" w:history="1">
             <w:r>
               <w:rPr>
                 <w:rStyle w:val="Hipervnculo"/>
                 <w:noProof/>
               </w:rPr>
-              <w:t>Jugar</w:t>
+              <w:t>Denuncia</w:t>
             </w:r>
             <w:r>
               <w:rPr>
@@ -1864,7 +1864,7 @@
                 <w:noProof/>
                 <w:webHidden/>
               </w:rPr>
-              <w:instrText xml:space="preserve"> PAGEREF _Toc530067718 \h </w:instrText>
+              <w:instrText xml:space="preserve"> PAGEREF _Toc530070246 \h </w:instrText>
             </w:r>
             <w:r>
               <w:rPr>
@@ -1885,6 +1885,216 @@
                 <w:webHidden/>
               </w:rPr>
               <w:t>14</w:t>
+            </w:r>
+            <w:r>
+              <w:rPr>
+                <w:noProof/>
+                <w:webHidden/>
+              </w:rPr>
+              <w:fldChar w:fldCharType="end"/>
+            </w:r>
+          </w:hyperlink>
+        </w:p>
+        <w:p>
+          <w:pPr>
+            <w:pStyle w:val="TDC3"/>
+            <w:tabs>
+              <w:tab w:val="right" w:leader="dot" w:pos="9550"/>
+            </w:tabs>
+            <w:rPr>
+              <w:rFonts w:eastAsiaTheme="minorEastAsia"/>
+              <w:noProof/>
+              <w:lang w:eastAsia="es-AR"/>
+            </w:rPr>
+          </w:pPr>
+          <w:hyperlink w:anchor="_Toc530070247" w:history="1">
+            <w:r>
+              <w:rPr>
+                <w:rStyle w:val="Hipervnculo"/>
+                <w:noProof/>
+              </w:rPr>
+              <w:t>Agregar pregunta</w:t>
+            </w:r>
+            <w:r>
+              <w:rPr>
+                <w:noProof/>
+                <w:webHidden/>
+              </w:rPr>
+              <w:tab/>
+            </w:r>
+            <w:r>
+              <w:rPr>
+                <w:noProof/>
+                <w:webHidden/>
+              </w:rPr>
+              <w:fldChar w:fldCharType="begin"/>
+            </w:r>
+            <w:r>
+              <w:rPr>
+                <w:noProof/>
+                <w:webHidden/>
+              </w:rPr>
+              <w:instrText xml:space="preserve"> PAGEREF _Toc530070247 \h </w:instrText>
+            </w:r>
+            <w:r>
+              <w:rPr>
+                <w:noProof/>
+                <w:webHidden/>
+              </w:rPr>
+            </w:r>
+            <w:r>
+              <w:rPr>
+                <w:noProof/>
+                <w:webHidden/>
+              </w:rPr>
+              <w:fldChar w:fldCharType="separate"/>
+            </w:r>
+            <w:r>
+              <w:rPr>
+                <w:noProof/>
+                <w:webHidden/>
+              </w:rPr>
+              <w:t>15</w:t>
+            </w:r>
+            <w:r>
+              <w:rPr>
+                <w:noProof/>
+                <w:webHidden/>
+              </w:rPr>
+              <w:fldChar w:fldCharType="end"/>
+            </w:r>
+          </w:hyperlink>
+        </w:p>
+        <w:p>
+          <w:pPr>
+            <w:pStyle w:val="TDC3"/>
+            <w:tabs>
+              <w:tab w:val="right" w:leader="dot" w:pos="9550"/>
+            </w:tabs>
+            <w:rPr>
+              <w:rFonts w:eastAsiaTheme="minorEastAsia"/>
+              <w:noProof/>
+              <w:lang w:eastAsia="es-AR"/>
+            </w:rPr>
+          </w:pPr>
+          <w:hyperlink w:anchor="_Toc530070248" w:history="1">
+            <w:r>
+              <w:rPr>
+                <w:rStyle w:val="Hipervnculo"/>
+                <w:noProof/>
+              </w:rPr>
+              <w:t>Ranking</w:t>
+            </w:r>
+            <w:r>
+              <w:rPr>
+                <w:noProof/>
+                <w:webHidden/>
+              </w:rPr>
+              <w:tab/>
+            </w:r>
+            <w:r>
+              <w:rPr>
+                <w:noProof/>
+                <w:webHidden/>
+              </w:rPr>
+              <w:fldChar w:fldCharType="begin"/>
+            </w:r>
+            <w:r>
+              <w:rPr>
+                <w:noProof/>
+                <w:webHidden/>
+              </w:rPr>
+              <w:instrText xml:space="preserve"> PAGEREF _Toc530070248 \h </w:instrText>
+            </w:r>
+            <w:r>
+              <w:rPr>
+                <w:noProof/>
+                <w:webHidden/>
+              </w:rPr>
+            </w:r>
+            <w:r>
+              <w:rPr>
+                <w:noProof/>
+                <w:webHidden/>
+              </w:rPr>
+              <w:fldChar w:fldCharType="separate"/>
+            </w:r>
+            <w:r>
+              <w:rPr>
+                <w:noProof/>
+                <w:webHidden/>
+              </w:rPr>
+              <w:t>16</w:t>
+            </w:r>
+            <w:r>
+              <w:rPr>
+                <w:noProof/>
+                <w:webHidden/>
+              </w:rPr>
+              <w:fldChar w:fldCharType="end"/>
+            </w:r>
+          </w:hyperlink>
+        </w:p>
+        <w:p>
+          <w:pPr>
+            <w:pStyle w:val="TDC3"/>
+            <w:tabs>
+              <w:tab w:val="right" w:leader="dot" w:pos="9550"/>
+            </w:tabs>
+            <w:rPr>
+              <w:rFonts w:eastAsiaTheme="minorEastAsia"/>
+              <w:noProof/>
+              <w:lang w:eastAsia="es-AR"/>
+            </w:rPr>
+          </w:pPr>
+          <w:hyperlink w:anchor="_Toc530070249" w:history="1">
+            <w:r>
+              <w:rPr>
+                <w:rStyle w:val="Hipervnculo"/>
+                <w:noProof/>
+              </w:rPr>
+              <w:t>Cierre de sesión</w:t>
+            </w:r>
+            <w:r>
+              <w:rPr>
+                <w:noProof/>
+                <w:webHidden/>
+              </w:rPr>
+              <w:tab/>
+            </w:r>
+            <w:r>
+              <w:rPr>
+                <w:noProof/>
+                <w:webHidden/>
+              </w:rPr>
+              <w:fldChar w:fldCharType="begin"/>
+            </w:r>
+            <w:r>
+              <w:rPr>
+                <w:noProof/>
+                <w:webHidden/>
+              </w:rPr>
+              <w:instrText xml:space="preserve"> PAGEREF _Toc530070249 \h </w:instrText>
+            </w:r>
+            <w:r>
+              <w:rPr>
+                <w:noProof/>
+                <w:webHidden/>
+              </w:rPr>
+            </w:r>
+            <w:r>
+              <w:rPr>
+                <w:noProof/>
+                <w:webHidden/>
+              </w:rPr>
+              <w:fldChar w:fldCharType="separate"/>
+            </w:r>
+            <w:r>
+              <w:rPr>
+                <w:noProof/>
+                <w:webHidden/>
+              </w:rPr>
+              <w:t>17</w:t>
             </w:r>
             <w:r>
               <w:rPr>
@@ -1927,10 +2137,74 @@
     </w:p>
     <w:p>
       <w:pPr>
+        <w:pStyle w:val="Normal1"/>
+        <w:jc w:val="both"/>
+        <w:rPr>
+          <w:rFonts w:ascii="Arial" w:hAnsi="Arial" w:cs="Arial"/>
+        </w:rPr>
+      </w:pPr>
+    </w:p>
+    <w:p>
+      <w:pPr>
+        <w:pStyle w:val="Normal1"/>
+        <w:jc w:val="both"/>
+        <w:rPr>
+          <w:rFonts w:ascii="Arial" w:hAnsi="Arial" w:cs="Arial"/>
+        </w:rPr>
+      </w:pPr>
+    </w:p>
+    <w:p>
+      <w:pPr>
+        <w:pStyle w:val="Normal1"/>
+        <w:jc w:val="both"/>
+        <w:rPr>
+          <w:rFonts w:ascii="Arial" w:hAnsi="Arial" w:cs="Arial"/>
+        </w:rPr>
+      </w:pPr>
+    </w:p>
+    <w:p>
+      <w:pPr>
+        <w:pStyle w:val="Normal1"/>
+        <w:jc w:val="both"/>
+        <w:rPr>
+          <w:rFonts w:ascii="Arial" w:hAnsi="Arial" w:cs="Arial"/>
+        </w:rPr>
+      </w:pPr>
+    </w:p>
+    <w:p>
+      <w:pPr>
+        <w:pStyle w:val="Normal1"/>
+        <w:jc w:val="both"/>
+        <w:rPr>
+          <w:rFonts w:ascii="Arial" w:hAnsi="Arial" w:cs="Arial"/>
+        </w:rPr>
+      </w:pPr>
+    </w:p>
+    <w:p>
+      <w:pPr>
+        <w:pStyle w:val="Normal1"/>
+        <w:jc w:val="both"/>
+        <w:rPr>
+          <w:rFonts w:ascii="Arial" w:hAnsi="Arial" w:cs="Arial"/>
+        </w:rPr>
+      </w:pPr>
+    </w:p>
+    <w:p>
+      <w:pPr>
+        <w:pStyle w:val="Normal1"/>
+        <w:jc w:val="both"/>
+        <w:rPr>
+          <w:rFonts w:ascii="Arial" w:hAnsi="Arial" w:cs="Arial"/>
+        </w:rPr>
+      </w:pPr>
+    </w:p>
+    <w:p>
+      <w:pPr>
         <w:pStyle w:val="Ttulo1"/>
       </w:pPr>
-      <w:bookmarkStart w:id="0" w:name="_Toc530067702"/>
+      <w:bookmarkStart w:id="0" w:name="_Toc530070230"/>
       <w:r>
+        <w:lastRenderedPageBreak/>
         <w:t>INTRODUCCIÓN</w:t>
       </w:r>
       <w:bookmarkEnd w:id="0"/>
@@ -1980,7 +2254,15 @@
         <w:rPr>
           <w:rFonts w:ascii="Arial" w:hAnsi="Arial" w:cs="Arial"/>
         </w:rPr>
-        <w:t xml:space="preserve"> en el desarrollo, la distribución, la mercadotecnia, la venta de videojuegos y del hardware asociado.</w:t>
+        <w:t xml:space="preserve"> en el desarrollo, la distribución, la mercadotecnia, la venta de videojuegos y del hardware asoc</w:t>
+      </w:r>
+      <w:bookmarkStart w:id="1" w:name="_GoBack"/>
+      <w:bookmarkEnd w:id="1"/>
+      <w:r>
+        <w:rPr>
+          <w:rFonts w:ascii="Arial" w:hAnsi="Arial" w:cs="Arial"/>
+        </w:rPr>
+        <w:t>iado.</w:t>
       </w:r>
     </w:p>
     <w:p>
@@ -2020,11 +2302,11 @@
       <w:pPr>
         <w:pStyle w:val="Ttulo1"/>
       </w:pPr>
-      <w:bookmarkStart w:id="1" w:name="_Toc530067703"/>
+      <w:bookmarkStart w:id="2" w:name="_Toc530070231"/>
       <w:r>
         <w:t>Objetivo</w:t>
       </w:r>
-      <w:bookmarkEnd w:id="1"/>
+      <w:bookmarkEnd w:id="2"/>
     </w:p>
     <w:p>
       <w:pPr>
@@ -2076,14 +2358,14 @@
       <w:pPr>
         <w:pStyle w:val="Ttulo2"/>
       </w:pPr>
-      <w:bookmarkStart w:id="2" w:name="_Toc530067704"/>
+      <w:bookmarkStart w:id="3" w:name="_Toc530070232"/>
       <w:r>
         <w:t xml:space="preserve">Etapas </w:t>
       </w:r>
       <w:r>
         <w:t>de desarrollo</w:t>
       </w:r>
-      <w:bookmarkEnd w:id="2"/>
+      <w:bookmarkEnd w:id="3"/>
     </w:p>
     <w:p>
       <w:pPr>
@@ -2473,6 +2755,7 @@
         <w:rPr>
           <w:rFonts w:ascii="Arial" w:hAnsi="Arial" w:cs="Arial"/>
         </w:rPr>
+        <w:lastRenderedPageBreak/>
         <w:t xml:space="preserve">Capa de Aplicación: Se programan los elementos y vistas </w:t>
       </w:r>
       <w:r>
@@ -2669,7 +2952,6 @@
         <w:rPr>
           <w:rFonts w:ascii="Arial" w:hAnsi="Arial" w:cs="Arial"/>
         </w:rPr>
-        <w:lastRenderedPageBreak/>
         <w:t>Población Inicial de tablas.</w:t>
       </w:r>
     </w:p>
@@ -2691,37 +2973,25 @@
         </w:rPr>
         <w:t>Diseño funcional de capas y conectividad.</w:t>
       </w:r>
-      <w:bookmarkStart w:id="3" w:name="_Tipos_de_usuarios:"/>
-      <w:bookmarkEnd w:id="3"/>
+      <w:bookmarkStart w:id="4" w:name="_Tipos_de_usuarios:"/>
+      <w:bookmarkEnd w:id="4"/>
     </w:p>
     <w:p>
       <w:pPr>
-        <w:pStyle w:val="Normal1"/>
-        <w:jc w:val="both"/>
-        <w:rPr>
-          <w:rFonts w:ascii="Arial" w:hAnsi="Arial" w:cs="Arial"/>
-        </w:rPr>
-      </w:pPr>
-    </w:p>
-    <w:p>
-      <w:pPr>
         <w:pStyle w:val="Ttulo1"/>
       </w:pPr>
-      <w:bookmarkStart w:id="4" w:name="_Toc530067705"/>
+      <w:bookmarkStart w:id="5" w:name="_Toc530070233"/>
       <w:r>
         <w:lastRenderedPageBreak/>
         <w:t>Diseño de Capas</w:t>
       </w:r>
-      <w:bookmarkEnd w:id="4"/>
+      <w:bookmarkEnd w:id="5"/>
     </w:p>
     <w:p>
       <w:pPr>
         <w:pStyle w:val="Ttulo1"/>
-        <w:tabs>
-          <w:tab w:val="left" w:pos="709"/>
-        </w:tabs>
-      </w:pPr>
-      <w:bookmarkStart w:id="5" w:name="_Toc530067706"/>
+      </w:pPr>
+      <w:bookmarkStart w:id="6" w:name="_Toc530070234"/>
       <w:r>
         <w:rPr>
           <w:noProof/>
@@ -2730,15 +3000,15 @@
         <w:drawing>
           <wp:anchor distT="0" distB="0" distL="114300" distR="114300" simplePos="0" relativeHeight="251666432" behindDoc="0" locked="0" layoutInCell="1" allowOverlap="1">
             <wp:simplePos x="0" y="0"/>
-            <wp:positionH relativeFrom="page">
-              <wp:posOffset>1000125</wp:posOffset>
+            <wp:positionH relativeFrom="column">
+              <wp:posOffset>-98425</wp:posOffset>
             </wp:positionH>
-            <wp:positionV relativeFrom="page">
-              <wp:posOffset>1562100</wp:posOffset>
+            <wp:positionV relativeFrom="paragraph">
+              <wp:posOffset>315595</wp:posOffset>
             </wp:positionV>
-            <wp:extent cx="5612400" cy="5018400"/>
+            <wp:extent cx="5612130" cy="5017770"/>
             <wp:effectExtent l="0" t="0" r="0" b="0"/>
-            <wp:wrapTopAndBottom/>
+            <wp:wrapSquare wrapText="bothSides"/>
             <wp:docPr id="1" name="Imagen 1"/>
             <wp:cNvGraphicFramePr>
               <a:graphicFrameLocks xmlns:a="http://schemas.openxmlformats.org/drawingml/2006/main" noChangeAspect="1"/>
@@ -2765,7 +3035,7 @@
                   <pic:spPr>
                     <a:xfrm>
                       <a:off x="0" y="0"/>
-                      <a:ext cx="5612400" cy="5018400"/>
+                      <a:ext cx="5612130" cy="5017770"/>
                     </a:xfrm>
                     <a:prstGeom prst="rect">
                       <a:avLst/>
@@ -2774,29 +3044,105 @@
                 </pic:pic>
               </a:graphicData>
             </a:graphic>
-            <wp14:sizeRelH relativeFrom="margin">
-              <wp14:pctWidth>0</wp14:pctWidth>
-            </wp14:sizeRelH>
-            <wp14:sizeRelV relativeFrom="margin">
-              <wp14:pctHeight>0</wp14:pctHeight>
-            </wp14:sizeRelV>
           </wp:anchor>
         </w:drawing>
-      </w:r>
-      <w:bookmarkEnd w:id="5"/>
-    </w:p>
-    <w:p>
-      <w:pPr>
-        <w:pStyle w:val="Ttulo1"/>
-      </w:pPr>
-      <w:bookmarkStart w:id="6" w:name="_Toc530067707"/>
-      <w:r>
-        <w:t>Diagrama de Entidad-Relación</w:t>
       </w:r>
       <w:bookmarkEnd w:id="6"/>
     </w:p>
     <w:p>
       <w:pPr>
+        <w:pStyle w:val="Ttulo1"/>
+      </w:pPr>
+    </w:p>
+    <w:p>
+      <w:pPr>
+        <w:pStyle w:val="Ttulo1"/>
+      </w:pPr>
+    </w:p>
+    <w:p>
+      <w:pPr>
+        <w:pStyle w:val="Ttulo1"/>
+      </w:pPr>
+    </w:p>
+    <w:p>
+      <w:pPr>
+        <w:pStyle w:val="Ttulo1"/>
+      </w:pPr>
+    </w:p>
+    <w:p>
+      <w:pPr>
+        <w:pStyle w:val="Ttulo1"/>
+      </w:pPr>
+    </w:p>
+    <w:p>
+      <w:pPr>
+        <w:pStyle w:val="Ttulo1"/>
+      </w:pPr>
+    </w:p>
+    <w:p>
+      <w:pPr>
+        <w:pStyle w:val="Ttulo1"/>
+      </w:pPr>
+    </w:p>
+    <w:p>
+      <w:pPr>
+        <w:pStyle w:val="Ttulo1"/>
+      </w:pPr>
+    </w:p>
+    <w:p>
+      <w:pPr>
+        <w:pStyle w:val="Ttulo1"/>
+      </w:pPr>
+    </w:p>
+    <w:p>
+      <w:pPr>
+        <w:pStyle w:val="Ttulo1"/>
+      </w:pPr>
+    </w:p>
+    <w:p>
+      <w:pPr>
+        <w:pStyle w:val="Ttulo1"/>
+      </w:pPr>
+    </w:p>
+    <w:p>
+      <w:pPr>
+        <w:pStyle w:val="Ttulo1"/>
+      </w:pPr>
+    </w:p>
+    <w:p>
+      <w:pPr>
+        <w:pStyle w:val="Ttulo1"/>
+      </w:pPr>
+    </w:p>
+    <w:p>
+      <w:pPr>
+        <w:pStyle w:val="Ttulo1"/>
+      </w:pPr>
+    </w:p>
+    <w:p>
+      <w:pPr>
+        <w:pStyle w:val="Ttulo1"/>
+      </w:pPr>
+    </w:p>
+    <w:p>
+      <w:pPr>
+        <w:pStyle w:val="Ttulo1"/>
+      </w:pPr>
+    </w:p>
+    <w:p>
+      <w:pPr>
+        <w:pStyle w:val="Ttulo1"/>
+      </w:pPr>
+      <w:bookmarkStart w:id="7" w:name="_Toc530070235"/>
+      <w:r>
+        <w:lastRenderedPageBreak/>
+        <w:t>Diagrama de Entidad-Relación</w:t>
+      </w:r>
+      <w:bookmarkEnd w:id="7"/>
+    </w:p>
+    <w:p/>
+    <w:p>
+      <w:pPr>
         <w:pStyle w:val="Normal1"/>
         <w:jc w:val="both"/>
         <w:rPr>
@@ -2809,7 +3155,6 @@
           <w:noProof/>
           <w:lang w:eastAsia="es-AR"/>
         </w:rPr>
-        <w:lastRenderedPageBreak/>
         <w:drawing>
           <wp:anchor distT="0" distB="0" distL="114300" distR="114300" simplePos="0" relativeHeight="251664384" behindDoc="0" locked="0" layoutInCell="1" allowOverlap="1">
             <wp:simplePos x="0" y="0"/>
@@ -2865,12 +3210,12 @@
       <w:pPr>
         <w:pStyle w:val="Ttulo1"/>
       </w:pPr>
-      <w:bookmarkStart w:id="7" w:name="_Toc530067708"/>
+      <w:bookmarkStart w:id="8" w:name="_Toc530070236"/>
       <w:r>
         <w:lastRenderedPageBreak/>
         <w:t>Diagrama de Clases</w:t>
       </w:r>
-      <w:bookmarkEnd w:id="7"/>
+      <w:bookmarkEnd w:id="8"/>
     </w:p>
     <w:p>
       <w:pPr>
@@ -2938,12 +3283,12 @@
       <w:pPr>
         <w:pStyle w:val="Ttulo1"/>
       </w:pPr>
-      <w:bookmarkStart w:id="8" w:name="_Toc530067709"/>
+      <w:bookmarkStart w:id="9" w:name="_Toc530070237"/>
       <w:r>
         <w:lastRenderedPageBreak/>
         <w:t>Mapa de Navegabilidad</w:t>
       </w:r>
-      <w:bookmarkEnd w:id="8"/>
+      <w:bookmarkEnd w:id="9"/>
     </w:p>
     <w:p>
       <w:r>
@@ -3013,11 +3358,11 @@
       <w:pPr>
         <w:pStyle w:val="Ttulo1"/>
       </w:pPr>
-      <w:bookmarkStart w:id="9" w:name="_Toc530067710"/>
+      <w:bookmarkStart w:id="10" w:name="_Toc530070238"/>
       <w:r>
         <w:t>Actores</w:t>
       </w:r>
-      <w:bookmarkEnd w:id="9"/>
+      <w:bookmarkEnd w:id="10"/>
     </w:p>
     <w:p>
       <w:pPr>
@@ -3108,27 +3453,26 @@
       <w:pPr>
         <w:pStyle w:val="Ttulo1"/>
       </w:pPr>
-      <w:bookmarkStart w:id="10" w:name="_Toc530067711"/>
+      <w:bookmarkStart w:id="11" w:name="_Toc530070239"/>
       <w:r>
         <w:t>Casos de Uso</w:t>
       </w:r>
       <w:r>
         <w:t xml:space="preserve"> (Global)</w:t>
       </w:r>
-      <w:bookmarkEnd w:id="10"/>
+      <w:bookmarkEnd w:id="11"/>
     </w:p>
     <w:p>
       <w:r>
         <w:rPr>
-          <w:rFonts w:ascii="Arial" w:hAnsi="Arial" w:cs="Arial"/>
           <w:noProof/>
           <w:lang w:eastAsia="es-AR"/>
         </w:rPr>
         <w:drawing>
-          <wp:inline distT="0" distB="0" distL="0" distR="0" wp14:anchorId="710829D0" wp14:editId="6138FB09">
-            <wp:extent cx="3562350" cy="3200400"/>
-            <wp:effectExtent l="0" t="0" r="0" b="0"/>
-            <wp:docPr id="34" name="Imagen 34"/>
+          <wp:inline distT="0" distB="0" distL="0" distR="0">
+            <wp:extent cx="6070600" cy="3443605"/>
+            <wp:effectExtent l="0" t="0" r="6350" b="4445"/>
+            <wp:docPr id="4" name="Imagen 4"/>
             <wp:cNvGraphicFramePr>
               <a:graphicFrameLocks xmlns:a="http://schemas.openxmlformats.org/drawingml/2006/main" noChangeAspect="1"/>
             </wp:cNvGraphicFramePr>
@@ -3136,36 +3480,29 @@
               <a:graphicData uri="http://schemas.openxmlformats.org/drawingml/2006/picture">
                 <pic:pic xmlns:pic="http://schemas.openxmlformats.org/drawingml/2006/picture">
                   <pic:nvPicPr>
-                    <pic:cNvPr id="0" name="Picture 5"/>
-                    <pic:cNvPicPr>
-                      <a:picLocks noChangeAspect="1" noChangeArrowheads="1"/>
-                    </pic:cNvPicPr>
+                    <pic:cNvPr id="4" name="TP Casos de uso global.png"/>
+                    <pic:cNvPicPr/>
                   </pic:nvPicPr>
                   <pic:blipFill>
-                    <a:blip r:embed="rId14">
+                    <a:blip r:embed="rId14" cstate="print">
                       <a:extLst>
                         <a:ext uri="{28A0092B-C50C-407E-A947-70E740481C1C}">
                           <a14:useLocalDpi xmlns:a14="http://schemas.microsoft.com/office/drawing/2010/main" val="0"/>
                         </a:ext>
                       </a:extLst>
                     </a:blip>
-                    <a:srcRect/>
                     <a:stretch>
                       <a:fillRect/>
                     </a:stretch>
                   </pic:blipFill>
-                  <pic:spPr bwMode="auto">
+                  <pic:spPr>
                     <a:xfrm>
                       <a:off x="0" y="0"/>
-                      <a:ext cx="3562350" cy="3200400"/>
+                      <a:ext cx="6070600" cy="3443605"/>
                     </a:xfrm>
                     <a:prstGeom prst="rect">
                       <a:avLst/>
                     </a:prstGeom>
-                    <a:noFill/>
-                    <a:ln>
-                      <a:noFill/>
-                    </a:ln>
                   </pic:spPr>
                 </pic:pic>
               </a:graphicData>
@@ -3178,11 +3515,11 @@
       <w:pPr>
         <w:pStyle w:val="Ttulo2"/>
       </w:pPr>
-      <w:bookmarkStart w:id="11" w:name="_Toc530067712"/>
+      <w:bookmarkStart w:id="12" w:name="_Toc530070240"/>
       <w:r>
         <w:t>Enumeración de los casos de usos</w:t>
       </w:r>
-      <w:bookmarkEnd w:id="11"/>
+      <w:bookmarkEnd w:id="12"/>
     </w:p>
     <w:p>
       <w:pPr>
@@ -3195,11 +3532,11 @@
       <w:pPr>
         <w:pStyle w:val="Ttulo3"/>
       </w:pPr>
-      <w:bookmarkStart w:id="12" w:name="_Toc530067713"/>
+      <w:bookmarkStart w:id="13" w:name="_Toc530070241"/>
       <w:r>
         <w:t>Selección de Idioma</w:t>
       </w:r>
-      <w:bookmarkEnd w:id="12"/>
+      <w:bookmarkEnd w:id="13"/>
     </w:p>
     <w:p>
       <w:pPr>
@@ -4336,14 +4673,14 @@
       <w:pPr>
         <w:pStyle w:val="Ttulo3"/>
       </w:pPr>
-      <w:bookmarkStart w:id="13" w:name="_Toc530067714"/>
+      <w:bookmarkStart w:id="14" w:name="_Toc530070242"/>
       <w:r>
         <w:t xml:space="preserve">Inicio de </w:t>
       </w:r>
       <w:r>
         <w:t>Sesión</w:t>
       </w:r>
-      <w:bookmarkEnd w:id="13"/>
+      <w:bookmarkEnd w:id="14"/>
     </w:p>
     <w:p>
       <w:pPr>
@@ -5530,11 +5867,11 @@
       <w:pPr>
         <w:pStyle w:val="Ttulo3"/>
       </w:pPr>
-      <w:bookmarkStart w:id="14" w:name="_Toc530067715"/>
+      <w:bookmarkStart w:id="15" w:name="_Toc530070243"/>
       <w:r>
         <w:t>Registro de Usuario</w:t>
       </w:r>
-      <w:bookmarkEnd w:id="14"/>
+      <w:bookmarkEnd w:id="15"/>
     </w:p>
     <w:p>
       <w:pPr>
@@ -6624,11 +6961,11 @@
       <w:pPr>
         <w:pStyle w:val="Ttulo3"/>
       </w:pPr>
-      <w:bookmarkStart w:id="15" w:name="_Toc530067716"/>
+      <w:bookmarkStart w:id="16" w:name="_Toc530070244"/>
       <w:r>
         <w:t>Jugar</w:t>
       </w:r>
-      <w:bookmarkEnd w:id="15"/>
+      <w:bookmarkEnd w:id="16"/>
     </w:p>
     <w:p>
       <w:pPr>
@@ -7941,11 +8278,11 @@
       <w:pPr>
         <w:pStyle w:val="Ttulo3"/>
       </w:pPr>
-      <w:bookmarkStart w:id="16" w:name="_Toc530067717"/>
+      <w:bookmarkStart w:id="17" w:name="_Toc530070245"/>
       <w:r>
         <w:t>Resultado</w:t>
       </w:r>
-      <w:bookmarkEnd w:id="16"/>
+      <w:bookmarkEnd w:id="17"/>
     </w:p>
     <w:p>
       <w:pPr>
@@ -9077,9 +9414,11 @@
       <w:pPr>
         <w:pStyle w:val="Ttulo3"/>
       </w:pPr>
+      <w:bookmarkStart w:id="18" w:name="_Toc530070246"/>
       <w:r>
         <w:t>Denuncia</w:t>
       </w:r>
+      <w:bookmarkEnd w:id="18"/>
     </w:p>
     <w:p>
       <w:pPr>
@@ -9253,13 +9592,7 @@
               <w:rPr>
                 <w:sz w:val="24"/>
               </w:rPr>
-              <w:t>CU-JUG00</w:t>
-            </w:r>
-            <w:r>
-              <w:rPr>
-                <w:sz w:val="24"/>
-              </w:rPr>
-              <w:t>3</w:t>
+              <w:t>CU-JUG003</w:t>
             </w:r>
           </w:p>
         </w:tc>
@@ -9303,13 +9636,7 @@
               <w:rPr>
                 <w:rFonts w:ascii="Times New Roman"/>
               </w:rPr>
-              <w:t>CU-</w:t>
-            </w:r>
-            <w:r>
-              <w:rPr>
-                <w:rFonts w:ascii="Times New Roman"/>
-              </w:rPr>
-              <w:t>JUG002</w:t>
+              <w:t>CU-JUG002</w:t>
             </w:r>
           </w:p>
         </w:tc>
@@ -9502,21 +9829,7 @@
                 <w:sz w:val="24"/>
                 <w:lang w:val="es-AR"/>
               </w:rPr>
-              <w:t>Sea un usuario registrado que haya iniciado sesión</w:t>
-            </w:r>
-            <w:r>
-              <w:rPr>
-                <w:sz w:val="24"/>
-                <w:lang w:val="es-AR"/>
-              </w:rPr>
-              <w:t xml:space="preserve"> y haya contestado una pregunta</w:t>
-            </w:r>
-            <w:r>
-              <w:rPr>
-                <w:sz w:val="24"/>
-                <w:lang w:val="es-AR"/>
-              </w:rPr>
-              <w:t>.</w:t>
+              <w:t>Sea un usuario registrado que haya iniciado sesión y haya contestado una pregunta.</w:t>
             </w:r>
           </w:p>
         </w:tc>
@@ -9553,14 +9866,7 @@
                 <w:sz w:val="24"/>
                 <w:lang w:val="es-AR"/>
               </w:rPr>
-              <w:t>Se almacena la denuncia en sistema</w:t>
-            </w:r>
-            <w:r>
-              <w:rPr>
-                <w:sz w:val="24"/>
-                <w:lang w:val="es-AR"/>
-              </w:rPr>
-              <w:t>.</w:t>
+              <w:t>Se almacena la denuncia en sistema.</w:t>
             </w:r>
           </w:p>
         </w:tc>
@@ -10403,9 +10709,11 @@
       <w:pPr>
         <w:pStyle w:val="Ttulo3"/>
       </w:pPr>
+      <w:bookmarkStart w:id="19" w:name="_Toc530070247"/>
       <w:r>
         <w:t>Agregar pregunta</w:t>
       </w:r>
+      <w:bookmarkEnd w:id="19"/>
     </w:p>
     <w:p>
       <w:pPr>
@@ -10572,19 +10880,7 @@
               <w:rPr>
                 <w:sz w:val="24"/>
               </w:rPr>
-              <w:t>CU-</w:t>
-            </w:r>
-            <w:r>
-              <w:rPr>
-                <w:sz w:val="24"/>
-              </w:rPr>
-              <w:t>PRG0</w:t>
-            </w:r>
-            <w:r>
-              <w:rPr>
-                <w:sz w:val="24"/>
-              </w:rPr>
-              <w:t>01</w:t>
+              <w:t>CU-PRG001</w:t>
             </w:r>
           </w:p>
         </w:tc>
@@ -10713,13 +11009,7 @@
               <w:rPr>
                 <w:rFonts w:ascii="Times New Roman"/>
               </w:rPr>
-              <w:t>CU-PRG</w:t>
-            </w:r>
-            <w:r>
-              <w:rPr>
-                <w:rFonts w:ascii="Times New Roman"/>
-              </w:rPr>
-              <w:t>001</w:t>
+              <w:t>CU-PRG001</w:t>
             </w:r>
           </w:p>
         </w:tc>
@@ -10756,21 +11046,7 @@
                 <w:sz w:val="24"/>
                 <w:lang w:val="es-AR"/>
               </w:rPr>
-              <w:t xml:space="preserve">El usuario </w:t>
-            </w:r>
-            <w:r>
-              <w:rPr>
-                <w:sz w:val="24"/>
-                <w:lang w:val="es-AR"/>
-              </w:rPr>
-              <w:t>puede crear pregunta para insertar en el sistema.</w:t>
-            </w:r>
-            <w:r>
-              <w:rPr>
-                <w:sz w:val="24"/>
-                <w:lang w:val="es-AR"/>
-              </w:rPr>
-              <w:t xml:space="preserve"> </w:t>
+              <w:t xml:space="preserve">El usuario puede crear pregunta para insertar en el sistema. </w:t>
             </w:r>
           </w:p>
         </w:tc>
@@ -11162,15 +11438,7 @@
                 <w:szCs w:val="24"/>
                 <w:lang w:val="es-AR"/>
               </w:rPr>
-              <w:t xml:space="preserve">El sistema </w:t>
-            </w:r>
-            <w:r>
-              <w:rPr>
-                <w:sz w:val="24"/>
-                <w:szCs w:val="24"/>
-                <w:lang w:val="es-AR"/>
-              </w:rPr>
-              <w:t>muestra pantalla pantalla de agregar pregunta.</w:t>
+              <w:t>El sistema muestra pantalla pantalla de agregar pregunta.</w:t>
             </w:r>
           </w:p>
         </w:tc>
@@ -11660,8 +11928,6 @@
               </w:rPr>
               <w:t>El sistema devuelve mensaje de diálogo informado al usuario que requiere completar todos los campos necesarios.</w:t>
             </w:r>
-            <w:bookmarkStart w:id="17" w:name="_GoBack"/>
-            <w:bookmarkEnd w:id="17"/>
           </w:p>
         </w:tc>
       </w:tr>
@@ -11675,9 +11941,11 @@
       <w:pPr>
         <w:pStyle w:val="Ttulo3"/>
       </w:pPr>
+      <w:bookmarkStart w:id="20" w:name="_Toc530070248"/>
       <w:r>
         <w:t>Ranking</w:t>
       </w:r>
+      <w:bookmarkEnd w:id="20"/>
     </w:p>
     <w:p>
       <w:pPr>
@@ -11700,21 +11968,7 @@
           <w:i/>
           <w:sz w:val="20"/>
         </w:rPr>
-        <w:t>RKG0</w:t>
-      </w:r>
-      <w:r>
-        <w:rPr>
-          <w:i/>
-          <w:sz w:val="20"/>
-        </w:rPr>
-        <w:t>0</w:t>
-      </w:r>
-      <w:r>
-        <w:rPr>
-          <w:i/>
-          <w:sz w:val="20"/>
-        </w:rPr>
-        <w:t>1</w:t>
+        <w:t>RKG001</w:t>
       </w:r>
       <w:r>
         <w:rPr>
@@ -11858,13 +12112,7 @@
               <w:rPr>
                 <w:sz w:val="24"/>
               </w:rPr>
-              <w:t>CU-</w:t>
-            </w:r>
-            <w:r>
-              <w:rPr>
-                <w:sz w:val="24"/>
-              </w:rPr>
-              <w:t>RKG001</w:t>
+              <w:t>CU-RKG001</w:t>
             </w:r>
           </w:p>
         </w:tc>
@@ -12030,14 +12278,7 @@
                 <w:sz w:val="24"/>
                 <w:lang w:val="es-AR"/>
               </w:rPr>
-              <w:t>El usuario puede observar una tabla de puntuación o ranking</w:t>
-            </w:r>
-            <w:r>
-              <w:rPr>
-                <w:sz w:val="24"/>
-                <w:lang w:val="es-AR"/>
-              </w:rPr>
-              <w:t>.</w:t>
+              <w:t>El usuario puede observar una tabla de puntuación o ranking.</w:t>
             </w:r>
           </w:p>
         </w:tc>
@@ -12145,28 +12386,7 @@
                 <w:sz w:val="24"/>
                 <w:lang w:val="es-AR"/>
               </w:rPr>
-              <w:t xml:space="preserve">Se </w:t>
-            </w:r>
-            <w:r>
-              <w:rPr>
-                <w:sz w:val="24"/>
-                <w:lang w:val="es-AR"/>
-              </w:rPr>
-              <w:t>muestra pantalla de ranking actual de los mejores 10 jugadores</w:t>
-            </w:r>
-            <w:r>
-              <w:rPr>
-                <w:sz w:val="24"/>
-                <w:lang w:val="es-AR"/>
-              </w:rPr>
-              <w:t xml:space="preserve"> </w:t>
-            </w:r>
-            <w:r>
-              <w:rPr>
-                <w:sz w:val="24"/>
-                <w:lang w:val="es-AR"/>
-              </w:rPr>
-              <w:t>según máxima puntuación.</w:t>
+              <w:t>Se muestra pantalla de ranking actual de los mejores 10 jugadores según máxima puntuación.</w:t>
             </w:r>
           </w:p>
         </w:tc>
@@ -12655,9 +12875,11 @@
       <w:pPr>
         <w:pStyle w:val="Ttulo3"/>
       </w:pPr>
+      <w:bookmarkStart w:id="21" w:name="_Toc530070249"/>
       <w:r>
         <w:t>Cierre de sesión</w:t>
       </w:r>
+      <w:bookmarkEnd w:id="21"/>
     </w:p>
     <w:p>
       <w:pPr>
@@ -12824,13 +13046,7 @@
               <w:rPr>
                 <w:sz w:val="24"/>
               </w:rPr>
-              <w:t>CU-</w:t>
-            </w:r>
-            <w:r>
-              <w:rPr>
-                <w:sz w:val="24"/>
-              </w:rPr>
-              <w:t>FIN001</w:t>
+              <w:t>CU-FIN001</w:t>
             </w:r>
           </w:p>
         </w:tc>
@@ -13010,14 +13226,7 @@
                 <w:sz w:val="24"/>
                 <w:lang w:val="es-AR"/>
               </w:rPr>
-              <w:t xml:space="preserve"> sesión.</w:t>
-            </w:r>
-            <w:r>
-              <w:rPr>
-                <w:sz w:val="24"/>
-                <w:lang w:val="es-AR"/>
-              </w:rPr>
-              <w:t xml:space="preserve"> </w:t>
+              <w:t xml:space="preserve"> sesión. </w:t>
             </w:r>
           </w:p>
         </w:tc>
@@ -13128,14 +13337,7 @@
                 <w:sz w:val="24"/>
                 <w:lang w:val="es-AR"/>
               </w:rPr>
-              <w:t xml:space="preserve">Se </w:t>
-            </w:r>
-            <w:r>
-              <w:rPr>
-                <w:sz w:val="24"/>
-                <w:lang w:val="es-AR"/>
-              </w:rPr>
-              <w:t>cierra sesión y vuelve a la pantalla de selección de idiomas.</w:t>
+              <w:t>Se cierra sesión y vuelve a la pantalla de selección de idiomas.</w:t>
             </w:r>
           </w:p>
         </w:tc>
@@ -13331,23 +13533,7 @@
                 <w:szCs w:val="24"/>
                 <w:lang w:val="es-AR"/>
               </w:rPr>
-              <w:t xml:space="preserve">El jugador selecciona el menú </w:t>
-            </w:r>
-            <w:r>
-              <w:rPr>
-                <w:sz w:val="24"/>
-                <w:szCs w:val="24"/>
-                <w:lang w:val="es-AR"/>
-              </w:rPr>
-              <w:t>cerrar sesión</w:t>
-            </w:r>
-            <w:r>
-              <w:rPr>
-                <w:sz w:val="24"/>
-                <w:szCs w:val="24"/>
-                <w:lang w:val="es-AR"/>
-              </w:rPr>
-              <w:t>.</w:t>
+              <w:t>El jugador selecciona el menú cerrar sesión.</w:t>
             </w:r>
           </w:p>
         </w:tc>
@@ -16177,6 +16363,7 @@
     <w:rsid w:val="009777A0"/>
     <w:rsid w:val="00AA2107"/>
     <w:rsid w:val="00AD0EA1"/>
+    <w:rsid w:val="00FB792D"/>
   </w:rsids>
   <m:mathPr>
     <m:mathFont m:val="Cambria Math"/>
@@ -16968,7 +17155,7 @@
 </file>
 
 <file path=customXml/itemProps2.xml><?xml version="1.0" encoding="utf-8"?>
-<ds:datastoreItem xmlns:ds="http://schemas.openxmlformats.org/officeDocument/2006/customXml" ds:itemID="{8B3B554E-BB02-4883-9811-FE07A99C92D3}">
+<ds:datastoreItem xmlns:ds="http://schemas.openxmlformats.org/officeDocument/2006/customXml" ds:itemID="{CC79D301-7453-42E0-A3DF-2D54E025688C}">
   <ds:schemaRefs>
     <ds:schemaRef ds:uri="http://schemas.openxmlformats.org/officeDocument/2006/bibliography"/>
   </ds:schemaRefs>

</xml_diff>